<commit_message>
adding tests and updating code for Linked List Index
</commit_message>
<xml_diff>
--- a/specs/modules/Index.docx
+++ b/specs/modules/Index.docx
@@ -9,6 +9,7 @@
           <w:b/>
         </w:rPr>
       </w:pPr>
+      <w:proofErr w:type="spellStart"/>
       <w:r>
         <w:rPr>
           <w:b/>
@@ -27,6 +28,7 @@
         </w:rPr>
         <w:t>og</w:t>
       </w:r>
+      <w:proofErr w:type="spellEnd"/>
     </w:p>
     <w:p>
       <w:pPr>
@@ -73,19 +75,7 @@
         <w:rPr>
           <w:b/>
         </w:rPr>
-        <w:t xml:space="preserve">Nov. </w:t>
-      </w:r>
-      <w:r>
-        <w:rPr>
-          <w:b/>
-        </w:rPr>
-        <w:t>1</w:t>
-      </w:r>
-      <w:r>
-        <w:rPr>
-          <w:b/>
-        </w:rPr>
-        <w:t>6</w:t>
+        <w:t>Dec. 23</w:t>
       </w:r>
       <w:r>
         <w:rPr>
@@ -105,6 +95,9 @@
         <w:tab/>
       </w:r>
       <w:r>
+        <w:t xml:space="preserve">Index </w:t>
+      </w:r>
+      <w:r>
         <w:t>Interface</w:t>
       </w:r>
       <w:r>
@@ -137,13 +130,52 @@
       <w:r>
         <w:t>an index</w:t>
       </w:r>
-      <w:bookmarkStart w:id="0" w:name="_GoBack"/>
-      <w:bookmarkEnd w:id="0"/>
       <w:r>
         <w:t>.</w:t>
       </w:r>
       <w:r>
         <w:t xml:space="preserve"> </w:t>
+      </w:r>
+      <w:r>
+        <w:t xml:space="preserve"> An index is used to index records in a data store. An index consists of mapped values (e.g., hash) of one or more columns in a record and a location in the data store corresponding to the record. Conceptually an index is:</w:t>
+      </w:r>
+    </w:p>
+    <w:p>
+      <w:r>
+        <w:tab/>
+      </w:r>
+      <w:proofErr w:type="gramStart"/>
+      <w:r>
+        <w:t>mapped-values</w:t>
+      </w:r>
+      <w:proofErr w:type="gramEnd"/>
+      <w:r>
+        <w:tab/>
+      </w:r>
+      <w:r>
+        <w:tab/>
+        <w:t>location-in-data-store</w:t>
+      </w:r>
+      <w:r>
+        <w:br/>
+      </w:r>
+      <w:r>
+        <w:tab/>
+        <w:t>mapped-values</w:t>
+      </w:r>
+      <w:r>
+        <w:tab/>
+      </w:r>
+      <w:r>
+        <w:tab/>
+        <w:t>location-in-data-store</w:t>
+      </w:r>
+      <w:r>
+        <w:br/>
+      </w:r>
+      <w:r>
+        <w:tab/>
+        <w:t>…</w:t>
       </w:r>
     </w:p>
     <w:p>
@@ -152,7 +184,237 @@
           <w:color w:val="000000" w:themeColor="text1"/>
         </w:rPr>
       </w:pPr>
+      <w:r>
+        <w:rPr>
+          <w:color w:val="000000" w:themeColor="text1"/>
+        </w:rPr>
+        <w:t>An index may be unique (no duplicate entries) or non-unique (duplicate entries permitted).</w:t>
+      </w:r>
     </w:p>
+    <w:p>
+      <w:pPr>
+        <w:pStyle w:val="Heading2"/>
+        <w:numPr>
+          <w:ilvl w:val="1"/>
+          <w:numId w:val="19"/>
+        </w:numPr>
+      </w:pPr>
+      <w:r>
+        <w:t xml:space="preserve"> </w:t>
+      </w:r>
+      <w:r>
+        <w:tab/>
+      </w:r>
+      <w:r>
+        <w:t>Default Methods</w:t>
+      </w:r>
+    </w:p>
+    <w:p>
+      <w:r>
+        <w:br/>
+        <w:t>The following are default methods defined in the interface. If not overwritten in an implementation, the default method is used in the implementation of the interface.</w:t>
+      </w:r>
+    </w:p>
+    <w:p>
+      <w:proofErr w:type="gramStart"/>
+      <w:r>
+        <w:rPr>
+          <w:color w:val="0070C0"/>
+        </w:rPr>
+        <w:t>public</w:t>
+      </w:r>
+      <w:proofErr w:type="gramEnd"/>
+      <w:r>
+        <w:rPr>
+          <w:color w:val="0070C0"/>
+        </w:rPr>
+        <w:t xml:space="preserve"> default long[] Hash( Data value );</w:t>
+      </w:r>
+    </w:p>
+    <w:p>
+      <w:r>
+        <w:t xml:space="preserve">This method generates a pair of hash codes for a data value. If the data value is numeric, both hash codes are the numeric value. In the case of floating point numbers, the value is rounded. For characters, the value is the numeric code for the character, and for </w:t>
+      </w:r>
+      <w:proofErr w:type="spellStart"/>
+      <w:proofErr w:type="gramStart"/>
+      <w:r>
+        <w:t>boolean</w:t>
+      </w:r>
+      <w:proofErr w:type="spellEnd"/>
+      <w:proofErr w:type="gramEnd"/>
+      <w:r>
+        <w:t xml:space="preserve"> it is 1 and 0, respectively. For strings, the first hash value is the java </w:t>
+      </w:r>
+      <w:proofErr w:type="spellStart"/>
+      <w:proofErr w:type="gramStart"/>
+      <w:r>
+        <w:t>hashCode</w:t>
+      </w:r>
+      <w:proofErr w:type="spellEnd"/>
+      <w:r>
+        <w:t>(</w:t>
+      </w:r>
+      <w:proofErr w:type="gramEnd"/>
+      <w:r>
+        <w:t>) function and the second hash value is generated by an internal hash function that generates a different value.</w:t>
+      </w:r>
+    </w:p>
+    <w:p>
+      <w:pPr>
+        <w:rPr>
+          <w:color w:val="000000" w:themeColor="text1"/>
+        </w:rPr>
+      </w:pPr>
+      <w:r>
+        <w:t xml:space="preserve">While the hash code generated by </w:t>
+      </w:r>
+      <w:proofErr w:type="spellStart"/>
+      <w:proofErr w:type="gramStart"/>
+      <w:r>
+        <w:t>hashCode</w:t>
+      </w:r>
+      <w:proofErr w:type="spellEnd"/>
+      <w:r>
+        <w:t>(</w:t>
+      </w:r>
+      <w:proofErr w:type="gramEnd"/>
+      <w:r>
+        <w:t>) results in low collisions, the generation of a second independent hash code is used to significantly reduce the likelihood of a collision.</w:t>
+      </w:r>
+      <w:r>
+        <w:rPr>
+          <w:color w:val="000000" w:themeColor="text1"/>
+        </w:rPr>
+        <w:t xml:space="preserve"> </w:t>
+      </w:r>
+    </w:p>
+    <w:p>
+      <w:pPr>
+        <w:pStyle w:val="Heading2"/>
+      </w:pPr>
+      <w:r>
+        <w:t xml:space="preserve">1.3 </w:t>
+      </w:r>
+      <w:r>
+        <w:tab/>
+        <w:t>Abstract</w:t>
+      </w:r>
+      <w:r>
+        <w:t xml:space="preserve"> Methods</w:t>
+      </w:r>
+    </w:p>
+    <w:p>
+      <w:r>
+        <w:br/>
+        <w:t>The following abstract methods are declared in the interface.</w:t>
+      </w:r>
+    </w:p>
+    <w:p>
+      <w:pPr>
+        <w:rPr>
+          <w:color w:val="0070C0"/>
+        </w:rPr>
+      </w:pPr>
+      <w:bookmarkStart w:id="0" w:name="_GoBack"/>
+      <w:proofErr w:type="gramStart"/>
+      <w:r>
+        <w:rPr>
+          <w:color w:val="0070C0"/>
+        </w:rPr>
+        <w:t>public</w:t>
+      </w:r>
+      <w:proofErr w:type="gramEnd"/>
+      <w:r>
+        <w:rPr>
+          <w:color w:val="0070C0"/>
+        </w:rPr>
+        <w:t xml:space="preserve"> long Add( long hash, long </w:t>
+      </w:r>
+      <w:proofErr w:type="spellStart"/>
+      <w:r>
+        <w:rPr>
+          <w:color w:val="0070C0"/>
+        </w:rPr>
+        <w:t>pos</w:t>
+      </w:r>
+      <w:proofErr w:type="spellEnd"/>
+      <w:r>
+        <w:rPr>
+          <w:color w:val="0070C0"/>
+        </w:rPr>
+        <w:t>, long data );</w:t>
+      </w:r>
+    </w:p>
+    <w:bookmarkEnd w:id="0"/>
+    <w:p/>
+    <w:p>
+      <w:proofErr w:type="gramStart"/>
+      <w:r>
+        <w:t>public</w:t>
+      </w:r>
+      <w:proofErr w:type="gramEnd"/>
+      <w:r>
+        <w:t xml:space="preserve"> long Find( long hash, long data );</w:t>
+      </w:r>
+    </w:p>
+    <w:p/>
+    <w:p>
+      <w:proofErr w:type="gramStart"/>
+      <w:r>
+        <w:t>public</w:t>
+      </w:r>
+      <w:proofErr w:type="gramEnd"/>
+      <w:r>
+        <w:t xml:space="preserve"> long Remove( long hash, long data );</w:t>
+      </w:r>
+    </w:p>
+    <w:p>
+      <w:proofErr w:type="gramStart"/>
+      <w:r>
+        <w:t>public</w:t>
+      </w:r>
+      <w:proofErr w:type="gramEnd"/>
+      <w:r>
+        <w:t xml:space="preserve"> long </w:t>
+      </w:r>
+      <w:proofErr w:type="spellStart"/>
+      <w:r>
+        <w:t>Pos</w:t>
+      </w:r>
+      <w:proofErr w:type="spellEnd"/>
+      <w:r>
+        <w:t xml:space="preserve">( </w:t>
+      </w:r>
+      <w:proofErr w:type="spellStart"/>
+      <w:r>
+        <w:t>int</w:t>
+      </w:r>
+      <w:proofErr w:type="spellEnd"/>
+      <w:r>
+        <w:t xml:space="preserve"> nth );</w:t>
+      </w:r>
+    </w:p>
+    <w:p>
+      <w:pPr>
+        <w:pStyle w:val="Heading1"/>
+      </w:pPr>
+      <w:r>
+        <w:t>2.</w:t>
+      </w:r>
+      <w:r>
+        <w:tab/>
+      </w:r>
+      <w:proofErr w:type="spellStart"/>
+      <w:r>
+        <w:t>IndexLinkedList</w:t>
+      </w:r>
+      <w:proofErr w:type="spellEnd"/>
+      <w:r>
+        <w:tab/>
+        <w:t xml:space="preserve"> Implementation</w:t>
+      </w:r>
+    </w:p>
+    <w:p/>
     <w:sectPr>
       <w:pgSz w:w="12240" w:h="15840"/>
       <w:pgMar w:top="1440" w:right="1440" w:bottom="1440" w:left="1440" w:header="720" w:footer="720" w:gutter="0"/>
@@ -166,6 +428,119 @@
 <file path=word/numbering.xml><?xml version="1.0" encoding="utf-8"?>
 <w:numbering xmlns:wpc="http://schemas.microsoft.com/office/word/2010/wordprocessingCanvas" xmlns:mc="http://schemas.openxmlformats.org/markup-compatibility/2006" xmlns:o="urn:schemas-microsoft-com:office:office" xmlns:r="http://schemas.openxmlformats.org/officeDocument/2006/relationships" xmlns:m="http://schemas.openxmlformats.org/officeDocument/2006/math" xmlns:v="urn:schemas-microsoft-com:vml" xmlns:wp14="http://schemas.microsoft.com/office/word/2010/wordprocessingDrawing" xmlns:wp="http://schemas.openxmlformats.org/drawingml/2006/wordprocessingDrawing" xmlns:w10="urn:schemas-microsoft-com:office:word" xmlns:w="http://schemas.openxmlformats.org/wordprocessingml/2006/main" xmlns:w14="http://schemas.microsoft.com/office/word/2010/wordml" xmlns:wpg="http://schemas.microsoft.com/office/word/2010/wordprocessingGroup" xmlns:wpi="http://schemas.microsoft.com/office/word/2010/wordprocessingInk" xmlns:wne="http://schemas.microsoft.com/office/word/2006/wordml" xmlns:wps="http://schemas.microsoft.com/office/word/2010/wordprocessingShape" mc:Ignorable="w14 wp14">
   <w:abstractNum w:abstractNumId="0">
+    <w:nsid w:val="042C3A00"/>
+    <w:multiLevelType w:val="multilevel"/>
+    <w:tmpl w:val="8FFE6E8E"/>
+    <w:lvl w:ilvl="0">
+      <w:start w:val="1"/>
+      <w:numFmt w:val="decimal"/>
+      <w:lvlText w:val="%1"/>
+      <w:lvlJc w:val="left"/>
+      <w:pPr>
+        <w:ind w:left="420" w:hanging="420"/>
+      </w:pPr>
+      <w:rPr>
+        <w:rFonts w:hint="default"/>
+      </w:rPr>
+    </w:lvl>
+    <w:lvl w:ilvl="1">
+      <w:start w:val="1"/>
+      <w:numFmt w:val="decimal"/>
+      <w:lvlText w:val="%1.%2"/>
+      <w:lvlJc w:val="left"/>
+      <w:pPr>
+        <w:ind w:left="420" w:hanging="420"/>
+      </w:pPr>
+      <w:rPr>
+        <w:rFonts w:hint="default"/>
+      </w:rPr>
+    </w:lvl>
+    <w:lvl w:ilvl="2">
+      <w:start w:val="1"/>
+      <w:numFmt w:val="decimal"/>
+      <w:lvlText w:val="%1.%2.%3"/>
+      <w:lvlJc w:val="left"/>
+      <w:pPr>
+        <w:ind w:left="720" w:hanging="720"/>
+      </w:pPr>
+      <w:rPr>
+        <w:rFonts w:hint="default"/>
+      </w:rPr>
+    </w:lvl>
+    <w:lvl w:ilvl="3">
+      <w:start w:val="1"/>
+      <w:numFmt w:val="decimal"/>
+      <w:lvlText w:val="%1.%2.%3.%4"/>
+      <w:lvlJc w:val="left"/>
+      <w:pPr>
+        <w:ind w:left="720" w:hanging="720"/>
+      </w:pPr>
+      <w:rPr>
+        <w:rFonts w:hint="default"/>
+      </w:rPr>
+    </w:lvl>
+    <w:lvl w:ilvl="4">
+      <w:start w:val="1"/>
+      <w:numFmt w:val="decimal"/>
+      <w:lvlText w:val="%1.%2.%3.%4.%5"/>
+      <w:lvlJc w:val="left"/>
+      <w:pPr>
+        <w:ind w:left="1080" w:hanging="1080"/>
+      </w:pPr>
+      <w:rPr>
+        <w:rFonts w:hint="default"/>
+      </w:rPr>
+    </w:lvl>
+    <w:lvl w:ilvl="5">
+      <w:start w:val="1"/>
+      <w:numFmt w:val="decimal"/>
+      <w:lvlText w:val="%1.%2.%3.%4.%5.%6"/>
+      <w:lvlJc w:val="left"/>
+      <w:pPr>
+        <w:ind w:left="1080" w:hanging="1080"/>
+      </w:pPr>
+      <w:rPr>
+        <w:rFonts w:hint="default"/>
+      </w:rPr>
+    </w:lvl>
+    <w:lvl w:ilvl="6">
+      <w:start w:val="1"/>
+      <w:numFmt w:val="decimal"/>
+      <w:lvlText w:val="%1.%2.%3.%4.%5.%6.%7"/>
+      <w:lvlJc w:val="left"/>
+      <w:pPr>
+        <w:ind w:left="1440" w:hanging="1440"/>
+      </w:pPr>
+      <w:rPr>
+        <w:rFonts w:hint="default"/>
+      </w:rPr>
+    </w:lvl>
+    <w:lvl w:ilvl="7">
+      <w:start w:val="1"/>
+      <w:numFmt w:val="decimal"/>
+      <w:lvlText w:val="%1.%2.%3.%4.%5.%6.%7.%8"/>
+      <w:lvlJc w:val="left"/>
+      <w:pPr>
+        <w:ind w:left="1440" w:hanging="1440"/>
+      </w:pPr>
+      <w:rPr>
+        <w:rFonts w:hint="default"/>
+      </w:rPr>
+    </w:lvl>
+    <w:lvl w:ilvl="8">
+      <w:start w:val="1"/>
+      <w:numFmt w:val="decimal"/>
+      <w:lvlText w:val="%1.%2.%3.%4.%5.%6.%7.%8.%9"/>
+      <w:lvlJc w:val="left"/>
+      <w:pPr>
+        <w:ind w:left="1440" w:hanging="1440"/>
+      </w:pPr>
+      <w:rPr>
+        <w:rFonts w:hint="default"/>
+      </w:rPr>
+    </w:lvl>
+  </w:abstractNum>
+  <w:abstractNum w:abstractNumId="1">
     <w:nsid w:val="0F3E5FE4"/>
     <w:multiLevelType w:val="multilevel"/>
     <w:tmpl w:val="FC9A42FC"/>
@@ -278,7 +653,7 @@
       </w:rPr>
     </w:lvl>
   </w:abstractNum>
-  <w:abstractNum w:abstractNumId="1">
+  <w:abstractNum w:abstractNumId="2">
     <w:nsid w:val="17BF272B"/>
     <w:multiLevelType w:val="multilevel"/>
     <w:tmpl w:val="F9B4FB20"/>
@@ -391,7 +766,7 @@
       </w:rPr>
     </w:lvl>
   </w:abstractNum>
-  <w:abstractNum w:abstractNumId="2">
+  <w:abstractNum w:abstractNumId="3">
     <w:nsid w:val="1BE430F9"/>
     <w:multiLevelType w:val="multilevel"/>
     <w:tmpl w:val="F9B4FB20"/>
@@ -504,7 +879,7 @@
       </w:rPr>
     </w:lvl>
   </w:abstractNum>
-  <w:abstractNum w:abstractNumId="3">
+  <w:abstractNum w:abstractNumId="4">
     <w:nsid w:val="2A4B36CF"/>
     <w:multiLevelType w:val="hybridMultilevel"/>
     <w:tmpl w:val="116EFC4C"/>
@@ -593,7 +968,7 @@
       </w:pPr>
     </w:lvl>
   </w:abstractNum>
-  <w:abstractNum w:abstractNumId="4">
+  <w:abstractNum w:abstractNumId="5">
     <w:nsid w:val="30E15F12"/>
     <w:multiLevelType w:val="multilevel"/>
     <w:tmpl w:val="FFAC01DE"/>
@@ -706,7 +1081,7 @@
       </w:rPr>
     </w:lvl>
   </w:abstractNum>
-  <w:abstractNum w:abstractNumId="5">
+  <w:abstractNum w:abstractNumId="6">
     <w:nsid w:val="378817CB"/>
     <w:multiLevelType w:val="multilevel"/>
     <w:tmpl w:val="03E25B54"/>
@@ -819,7 +1194,7 @@
       </w:rPr>
     </w:lvl>
   </w:abstractNum>
-  <w:abstractNum w:abstractNumId="6">
+  <w:abstractNum w:abstractNumId="7">
     <w:nsid w:val="392A3CE4"/>
     <w:multiLevelType w:val="hybridMultilevel"/>
     <w:tmpl w:val="5D8C1B08"/>
@@ -931,7 +1306,7 @@
       </w:rPr>
     </w:lvl>
   </w:abstractNum>
-  <w:abstractNum w:abstractNumId="7">
+  <w:abstractNum w:abstractNumId="8">
     <w:nsid w:val="462A0492"/>
     <w:multiLevelType w:val="multilevel"/>
     <w:tmpl w:val="005E5CDE"/>
@@ -1044,7 +1419,7 @@
       </w:rPr>
     </w:lvl>
   </w:abstractNum>
-  <w:abstractNum w:abstractNumId="8">
+  <w:abstractNum w:abstractNumId="9">
     <w:nsid w:val="511C5288"/>
     <w:multiLevelType w:val="multilevel"/>
     <w:tmpl w:val="C18A4D48"/>
@@ -1157,7 +1532,7 @@
       </w:rPr>
     </w:lvl>
   </w:abstractNum>
-  <w:abstractNum w:abstractNumId="9">
+  <w:abstractNum w:abstractNumId="10">
     <w:nsid w:val="550C07BF"/>
     <w:multiLevelType w:val="multilevel"/>
     <w:tmpl w:val="BB2ABC30"/>
@@ -1270,7 +1645,7 @@
       </w:rPr>
     </w:lvl>
   </w:abstractNum>
-  <w:abstractNum w:abstractNumId="10">
+  <w:abstractNum w:abstractNumId="11">
     <w:nsid w:val="5F9D6317"/>
     <w:multiLevelType w:val="hybridMultilevel"/>
     <w:tmpl w:val="87900844"/>
@@ -1382,7 +1757,7 @@
       </w:rPr>
     </w:lvl>
   </w:abstractNum>
-  <w:abstractNum w:abstractNumId="11">
+  <w:abstractNum w:abstractNumId="12">
     <w:nsid w:val="60100B6D"/>
     <w:multiLevelType w:val="hybridMultilevel"/>
     <w:tmpl w:val="D49AB898"/>
@@ -1494,7 +1869,7 @@
       </w:rPr>
     </w:lvl>
   </w:abstractNum>
-  <w:abstractNum w:abstractNumId="12">
+  <w:abstractNum w:abstractNumId="13">
     <w:nsid w:val="60795198"/>
     <w:multiLevelType w:val="multilevel"/>
     <w:tmpl w:val="1514175E"/>
@@ -1607,7 +1982,7 @@
       </w:rPr>
     </w:lvl>
   </w:abstractNum>
-  <w:abstractNum w:abstractNumId="13">
+  <w:abstractNum w:abstractNumId="14">
     <w:nsid w:val="643A50A9"/>
     <w:multiLevelType w:val="hybridMultilevel"/>
     <w:tmpl w:val="354ADACC"/>
@@ -1719,7 +2094,7 @@
       </w:rPr>
     </w:lvl>
   </w:abstractNum>
-  <w:abstractNum w:abstractNumId="14">
+  <w:abstractNum w:abstractNumId="15">
     <w:nsid w:val="6A8F3F58"/>
     <w:multiLevelType w:val="hybridMultilevel"/>
     <w:tmpl w:val="BFA6DBF6"/>
@@ -1831,7 +2206,7 @@
       </w:rPr>
     </w:lvl>
   </w:abstractNum>
-  <w:abstractNum w:abstractNumId="15">
+  <w:abstractNum w:abstractNumId="16">
     <w:nsid w:val="6D16468B"/>
     <w:multiLevelType w:val="multilevel"/>
     <w:tmpl w:val="0C768F28"/>
@@ -1944,7 +2319,7 @@
       </w:rPr>
     </w:lvl>
   </w:abstractNum>
-  <w:abstractNum w:abstractNumId="16">
+  <w:abstractNum w:abstractNumId="17">
     <w:nsid w:val="72C66B38"/>
     <w:multiLevelType w:val="multilevel"/>
     <w:tmpl w:val="0E88CCF8"/>
@@ -2057,7 +2432,7 @@
       </w:rPr>
     </w:lvl>
   </w:abstractNum>
-  <w:abstractNum w:abstractNumId="17">
+  <w:abstractNum w:abstractNumId="18">
     <w:nsid w:val="79ED4C12"/>
     <w:multiLevelType w:val="multilevel"/>
     <w:tmpl w:val="F9B4FB20"/>
@@ -2171,58 +2546,61 @@
     </w:lvl>
   </w:abstractNum>
   <w:num w:numId="1">
+    <w:abstractNumId w:val="9"/>
+  </w:num>
+  <w:num w:numId="2">
+    <w:abstractNumId w:val="6"/>
+  </w:num>
+  <w:num w:numId="3">
+    <w:abstractNumId w:val="3"/>
+  </w:num>
+  <w:num w:numId="4">
+    <w:abstractNumId w:val="18"/>
+  </w:num>
+  <w:num w:numId="5">
+    <w:abstractNumId w:val="4"/>
+  </w:num>
+  <w:num w:numId="6">
+    <w:abstractNumId w:val="17"/>
+  </w:num>
+  <w:num w:numId="7">
+    <w:abstractNumId w:val="2"/>
+  </w:num>
+  <w:num w:numId="8">
+    <w:abstractNumId w:val="12"/>
+  </w:num>
+  <w:num w:numId="9">
+    <w:abstractNumId w:val="14"/>
+  </w:num>
+  <w:num w:numId="10">
+    <w:abstractNumId w:val="11"/>
+  </w:num>
+  <w:num w:numId="11">
+    <w:abstractNumId w:val="15"/>
+  </w:num>
+  <w:num w:numId="12">
     <w:abstractNumId w:val="8"/>
   </w:num>
-  <w:num w:numId="2">
+  <w:num w:numId="13">
+    <w:abstractNumId w:val="16"/>
+  </w:num>
+  <w:num w:numId="14">
+    <w:abstractNumId w:val="7"/>
+  </w:num>
+  <w:num w:numId="15">
+    <w:abstractNumId w:val="13"/>
+  </w:num>
+  <w:num w:numId="16">
+    <w:abstractNumId w:val="10"/>
+  </w:num>
+  <w:num w:numId="17">
+    <w:abstractNumId w:val="1"/>
+  </w:num>
+  <w:num w:numId="18">
     <w:abstractNumId w:val="5"/>
   </w:num>
-  <w:num w:numId="3">
-    <w:abstractNumId w:val="2"/>
-  </w:num>
-  <w:num w:numId="4">
-    <w:abstractNumId w:val="17"/>
-  </w:num>
-  <w:num w:numId="5">
-    <w:abstractNumId w:val="3"/>
-  </w:num>
-  <w:num w:numId="6">
-    <w:abstractNumId w:val="16"/>
-  </w:num>
-  <w:num w:numId="7">
-    <w:abstractNumId w:val="1"/>
-  </w:num>
-  <w:num w:numId="8">
-    <w:abstractNumId w:val="11"/>
-  </w:num>
-  <w:num w:numId="9">
-    <w:abstractNumId w:val="13"/>
-  </w:num>
-  <w:num w:numId="10">
-    <w:abstractNumId w:val="10"/>
-  </w:num>
-  <w:num w:numId="11">
-    <w:abstractNumId w:val="14"/>
-  </w:num>
-  <w:num w:numId="12">
-    <w:abstractNumId w:val="7"/>
-  </w:num>
-  <w:num w:numId="13">
-    <w:abstractNumId w:val="15"/>
-  </w:num>
-  <w:num w:numId="14">
-    <w:abstractNumId w:val="6"/>
-  </w:num>
-  <w:num w:numId="15">
-    <w:abstractNumId w:val="12"/>
-  </w:num>
-  <w:num w:numId="16">
-    <w:abstractNumId w:val="9"/>
-  </w:num>
-  <w:num w:numId="17">
+  <w:num w:numId="19">
     <w:abstractNumId w:val="0"/>
-  </w:num>
-  <w:num w:numId="18">
-    <w:abstractNumId w:val="4"/>
   </w:num>
 </w:numbering>
 </file>

</xml_diff>

<commit_message>
work on linear index
</commit_message>
<xml_diff>
--- a/specs/modules/Index.docx
+++ b/specs/modules/Index.docx
@@ -297,10 +297,7 @@
       </w:r>
       <w:r>
         <w:tab/>
-        <w:t>Abstract</w:t>
-      </w:r>
-      <w:r>
-        <w:t xml:space="preserve"> Methods</w:t>
+        <w:t>Abstract Methods</w:t>
       </w:r>
     </w:p>
     <w:p>
@@ -315,7 +312,111 @@
           <w:color w:val="0070C0"/>
         </w:rPr>
       </w:pPr>
+      <w:proofErr w:type="gramStart"/>
+      <w:r>
+        <w:rPr>
+          <w:color w:val="0070C0"/>
+        </w:rPr>
+        <w:t>p</w:t>
+      </w:r>
+      <w:r>
+        <w:rPr>
+          <w:color w:val="0070C0"/>
+        </w:rPr>
+        <w:t>ublic</w:t>
+      </w:r>
+      <w:proofErr w:type="gramEnd"/>
+      <w:r>
+        <w:rPr>
+          <w:color w:val="0070C0"/>
+        </w:rPr>
+        <w:t xml:space="preserve"> void Unique( Boolean unique );</w:t>
+      </w:r>
+    </w:p>
+    <w:p>
+      <w:pPr>
+        <w:rPr>
+          <w:color w:val="000000" w:themeColor="text1"/>
+        </w:rPr>
+      </w:pPr>
+      <w:r>
+        <w:rPr>
+          <w:color w:val="000000" w:themeColor="text1"/>
+        </w:rPr>
+        <w:t>This method sets whether the index is unique (no duplicate entries).</w:t>
+      </w:r>
+    </w:p>
+    <w:p>
+      <w:pPr>
+        <w:rPr>
+          <w:color w:val="0070C0"/>
+        </w:rPr>
+      </w:pPr>
+      <w:proofErr w:type="gramStart"/>
+      <w:r>
+        <w:rPr>
+          <w:color w:val="0070C0"/>
+        </w:rPr>
+        <w:t>public</w:t>
+      </w:r>
+      <w:proofErr w:type="gramEnd"/>
+      <w:r>
+        <w:rPr>
+          <w:color w:val="0070C0"/>
+        </w:rPr>
+        <w:t xml:space="preserve"> long Add( long hash, long </w:t>
+      </w:r>
+      <w:proofErr w:type="spellStart"/>
+      <w:r>
+        <w:rPr>
+          <w:color w:val="0070C0"/>
+        </w:rPr>
+        <w:t>pos</w:t>
+      </w:r>
+      <w:proofErr w:type="spellEnd"/>
+      <w:r>
+        <w:rPr>
+          <w:color w:val="0070C0"/>
+        </w:rPr>
+        <w:t>, long data );</w:t>
+      </w:r>
+    </w:p>
+    <w:p>
+      <w:r>
+        <w:lastRenderedPageBreak/>
+        <w:t xml:space="preserve">This method adds an entry into the index. The argument hash is the primary hash key and the argument data is the hash comparator for validating against collisions. The argument </w:t>
+      </w:r>
+      <w:proofErr w:type="spellStart"/>
+      <w:r>
+        <w:t>pos</w:t>
+      </w:r>
+      <w:proofErr w:type="spellEnd"/>
+      <w:r>
+        <w:t xml:space="preserve"> </w:t>
+      </w:r>
+      <w:proofErr w:type="gramStart"/>
+      <w:r>
+        <w:t>is</w:t>
+      </w:r>
+      <w:proofErr w:type="gramEnd"/>
+      <w:r>
+        <w:t xml:space="preserve"> the offset into the data</w:t>
+      </w:r>
+      <w:r>
+        <w:t xml:space="preserve"> </w:t>
+      </w:r>
       <w:bookmarkStart w:id="0" w:name="_GoBack"/>
+      <w:bookmarkEnd w:id="0"/>
+      <w:r>
+        <w:t>store where the entry (or record) is located.</w:t>
+      </w:r>
+    </w:p>
+    <w:p>
+      <w:r>
+        <w:t>If unique is set, then the method will check if there is an existing entry. If so, then the entry is replaced with the new entry and the method returns the location of the previous entry in the data store; otherwise -1 is returned.</w:t>
+      </w:r>
+    </w:p>
+    <w:p>
       <w:proofErr w:type="gramStart"/>
       <w:r>
         <w:rPr>
@@ -328,70 +429,141 @@
         <w:rPr>
           <w:color w:val="0070C0"/>
         </w:rPr>
-        <w:t xml:space="preserve"> long Add( long hash, long </w:t>
+        <w:t xml:space="preserve"> long Find( long hash, long data );</w:t>
+      </w:r>
+    </w:p>
+    <w:p>
+      <w:r>
+        <w:t xml:space="preserve">This method locates an entry in the index. If the arguments hash and data match an entry in the index the corresponding </w:t>
       </w:r>
       <w:proofErr w:type="spellStart"/>
       <w:r>
-        <w:rPr>
-          <w:color w:val="0070C0"/>
-        </w:rPr>
         <w:t>pos</w:t>
       </w:r>
       <w:proofErr w:type="spellEnd"/>
       <w:r>
-        <w:rPr>
-          <w:color w:val="0070C0"/>
-        </w:rPr>
-        <w:t>, long data );</w:t>
-      </w:r>
-    </w:p>
-    <w:bookmarkEnd w:id="0"/>
-    <w:p/>
+        <w:t xml:space="preserve"> value (offset in data</w:t>
+      </w:r>
+      <w:r>
+        <w:t xml:space="preserve"> </w:t>
+      </w:r>
+      <w:r>
+        <w:t>store) is returned. Otherwise, if no entry is found a -1 is returned.</w:t>
+      </w:r>
+    </w:p>
     <w:p>
       <w:proofErr w:type="gramStart"/>
       <w:r>
+        <w:rPr>
+          <w:color w:val="0070C0"/>
+        </w:rPr>
         <w:t>public</w:t>
       </w:r>
       <w:proofErr w:type="gramEnd"/>
       <w:r>
-        <w:t xml:space="preserve"> long Find( long hash, long data );</w:t>
-      </w:r>
-    </w:p>
-    <w:p/>
-    <w:p>
+        <w:rPr>
+          <w:color w:val="0070C0"/>
+        </w:rPr>
+        <w:t xml:space="preserve"> long Remove( long hash, long data );</w:t>
+      </w:r>
+    </w:p>
+    <w:p>
+      <w:pPr>
+        <w:rPr>
+          <w:color w:val="000000" w:themeColor="text1"/>
+        </w:rPr>
+      </w:pPr>
+      <w:r>
+        <w:rPr>
+          <w:color w:val="000000" w:themeColor="text1"/>
+        </w:rPr>
+        <w:t>This method removes an entry matching the hash code and data value.</w:t>
+      </w:r>
+      <w:r>
+        <w:rPr>
+          <w:color w:val="000000" w:themeColor="text1"/>
+        </w:rPr>
+        <w:t xml:space="preserve"> If an entry is removed, the offset in the data store of the corresponding entry is returned; otherwise, -1 is returned.</w:t>
+      </w:r>
+    </w:p>
+    <w:p>
+      <w:pPr>
+        <w:rPr>
+          <w:color w:val="0070C0"/>
+        </w:rPr>
+      </w:pPr>
       <w:proofErr w:type="gramStart"/>
       <w:r>
+        <w:rPr>
+          <w:color w:val="0070C0"/>
+        </w:rPr>
         <w:t>public</w:t>
       </w:r>
       <w:proofErr w:type="gramEnd"/>
       <w:r>
-        <w:t xml:space="preserve"> long Remove( long hash, long data );</w:t>
-      </w:r>
-    </w:p>
-    <w:p>
-      <w:proofErr w:type="gramStart"/>
-      <w:r>
-        <w:t>public</w:t>
-      </w:r>
-      <w:proofErr w:type="gramEnd"/>
-      <w:r>
+        <w:rPr>
+          <w:color w:val="0070C0"/>
+        </w:rPr>
         <w:t xml:space="preserve"> long </w:t>
       </w:r>
       <w:proofErr w:type="spellStart"/>
       <w:r>
+        <w:rPr>
+          <w:color w:val="0070C0"/>
+        </w:rPr>
         <w:t>Pos</w:t>
       </w:r>
       <w:proofErr w:type="spellEnd"/>
       <w:r>
+        <w:rPr>
+          <w:color w:val="0070C0"/>
+        </w:rPr>
         <w:t xml:space="preserve">( </w:t>
       </w:r>
       <w:proofErr w:type="spellStart"/>
       <w:r>
+        <w:rPr>
+          <w:color w:val="0070C0"/>
+        </w:rPr>
         <w:t>int</w:t>
       </w:r>
       <w:proofErr w:type="spellEnd"/>
       <w:r>
+        <w:rPr>
+          <w:color w:val="0070C0"/>
+        </w:rPr>
         <w:t xml:space="preserve"> nth );</w:t>
+      </w:r>
+    </w:p>
+    <w:p>
+      <w:pPr>
+        <w:rPr>
+          <w:color w:val="000000" w:themeColor="text1"/>
+        </w:rPr>
+      </w:pPr>
+      <w:r>
+        <w:rPr>
+          <w:color w:val="000000" w:themeColor="text1"/>
+        </w:rPr>
+        <w:t>This method returns the offset in the data</w:t>
+      </w:r>
+      <w:r>
+        <w:rPr>
+          <w:color w:val="000000" w:themeColor="text1"/>
+        </w:rPr>
+        <w:t xml:space="preserve"> </w:t>
+      </w:r>
+      <w:r>
+        <w:rPr>
+          <w:color w:val="000000" w:themeColor="text1"/>
+        </w:rPr>
+        <w:t>store for the record at the nth location in the index.</w:t>
+      </w:r>
+      <w:r>
+        <w:rPr>
+          <w:color w:val="000000" w:themeColor="text1"/>
+        </w:rPr>
+        <w:t xml:space="preserve"> If there is no such record, a -1 is returned.</w:t>
       </w:r>
     </w:p>
     <w:p>
@@ -414,6 +586,512 @@
         <w:t xml:space="preserve"> Implementation</w:t>
       </w:r>
     </w:p>
+    <w:p>
+      <w:pPr>
+        <w:pStyle w:val="Heading2"/>
+        <w:rPr>
+          <w:rFonts w:asciiTheme="minorHAnsi" w:hAnsiTheme="minorHAnsi" w:cstheme="minorHAnsi"/>
+          <w:b w:val="0"/>
+          <w:color w:val="000000" w:themeColor="text1"/>
+          <w:sz w:val="22"/>
+          <w:szCs w:val="22"/>
+        </w:rPr>
+      </w:pPr>
+      <w:r>
+        <w:rPr>
+          <w:rFonts w:asciiTheme="minorHAnsi" w:hAnsiTheme="minorHAnsi" w:cstheme="minorHAnsi"/>
+          <w:b w:val="0"/>
+          <w:color w:val="000000" w:themeColor="text1"/>
+          <w:sz w:val="22"/>
+          <w:szCs w:val="22"/>
+        </w:rPr>
+        <w:t xml:space="preserve">The </w:t>
+      </w:r>
+      <w:proofErr w:type="spellStart"/>
+      <w:r>
+        <w:rPr>
+          <w:rFonts w:asciiTheme="minorHAnsi" w:hAnsiTheme="minorHAnsi" w:cstheme="minorHAnsi"/>
+          <w:b w:val="0"/>
+          <w:color w:val="000000" w:themeColor="text1"/>
+          <w:sz w:val="22"/>
+          <w:szCs w:val="22"/>
+        </w:rPr>
+        <w:t>IndexLinkedList</w:t>
+      </w:r>
+      <w:proofErr w:type="spellEnd"/>
+      <w:r>
+        <w:rPr>
+          <w:rFonts w:asciiTheme="minorHAnsi" w:hAnsiTheme="minorHAnsi" w:cstheme="minorHAnsi"/>
+          <w:b w:val="0"/>
+          <w:color w:val="000000" w:themeColor="text1"/>
+          <w:sz w:val="22"/>
+          <w:szCs w:val="22"/>
+        </w:rPr>
+        <w:t xml:space="preserve"> class is an implementation of the Index interface.</w:t>
+      </w:r>
+      <w:r>
+        <w:rPr>
+          <w:rFonts w:asciiTheme="minorHAnsi" w:hAnsiTheme="minorHAnsi" w:cstheme="minorHAnsi"/>
+          <w:b w:val="0"/>
+          <w:color w:val="000000" w:themeColor="text1"/>
+          <w:sz w:val="22"/>
+          <w:szCs w:val="22"/>
+        </w:rPr>
+        <w:t xml:space="preserve"> The implementation is found in the file IndexLinkedList.java. This class defines the methods for implementing a serial linked list index, which is searched sequentially.</w:t>
+      </w:r>
+    </w:p>
+    <w:p>
+      <w:pPr>
+        <w:pStyle w:val="Heading2"/>
+      </w:pPr>
+      <w:r>
+        <w:t>2.1</w:t>
+      </w:r>
+      <w:r>
+        <w:t xml:space="preserve"> </w:t>
+      </w:r>
+      <w:r>
+        <w:tab/>
+      </w:r>
+      <w:r>
+        <w:t>Fields</w:t>
+      </w:r>
+    </w:p>
+    <w:p>
+      <w:r>
+        <w:br/>
+        <w:t xml:space="preserve">The following </w:t>
+      </w:r>
+      <w:r>
+        <w:t>fields are defined in the implementation</w:t>
+      </w:r>
+      <w:r>
+        <w:t>.</w:t>
+      </w:r>
+    </w:p>
+    <w:p>
+      <w:proofErr w:type="gramStart"/>
+      <w:r>
+        <w:rPr>
+          <w:color w:val="0070C0"/>
+        </w:rPr>
+        <w:t>private</w:t>
+      </w:r>
+      <w:proofErr w:type="gramEnd"/>
+      <w:r>
+        <w:rPr>
+          <w:color w:val="0070C0"/>
+        </w:rPr>
+        <w:t xml:space="preserve"> </w:t>
+      </w:r>
+      <w:proofErr w:type="spellStart"/>
+      <w:r>
+        <w:rPr>
+          <w:color w:val="0070C0"/>
+        </w:rPr>
+        <w:t>ArrayList</w:t>
+      </w:r>
+      <w:proofErr w:type="spellEnd"/>
+      <w:r>
+        <w:rPr>
+          <w:color w:val="0070C0"/>
+        </w:rPr>
+        <w:t xml:space="preserve">&lt;long[]&gt; index = new </w:t>
+      </w:r>
+      <w:proofErr w:type="spellStart"/>
+      <w:r>
+        <w:rPr>
+          <w:color w:val="0070C0"/>
+        </w:rPr>
+        <w:t>ArrayList</w:t>
+      </w:r>
+      <w:proofErr w:type="spellEnd"/>
+      <w:r>
+        <w:rPr>
+          <w:color w:val="0070C0"/>
+        </w:rPr>
+        <w:t>&lt;long[]&gt;();</w:t>
+      </w:r>
+      <w:r>
+        <w:tab/>
+      </w:r>
+      <w:r>
+        <w:rPr>
+          <w:color w:val="00B050"/>
+        </w:rPr>
+        <w:t>// in-memory storage</w:t>
+      </w:r>
+    </w:p>
+    <w:p>
+      <w:r>
+        <w:t>This field holds the index in memory. It is an array list of triplets, where each element is a long data type. The first element is the hash code, the second the offset in the data store of the corresponding entry, and the third is the data validation value.</w:t>
+      </w:r>
+    </w:p>
+    <w:p>
+      <w:proofErr w:type="gramStart"/>
+      <w:r>
+        <w:rPr>
+          <w:color w:val="0070C0"/>
+        </w:rPr>
+        <w:t>private</w:t>
+      </w:r>
+      <w:proofErr w:type="gramEnd"/>
+      <w:r>
+        <w:rPr>
+          <w:color w:val="0070C0"/>
+        </w:rPr>
+        <w:t xml:space="preserve"> </w:t>
+      </w:r>
+      <w:proofErr w:type="spellStart"/>
+      <w:r>
+        <w:rPr>
+          <w:color w:val="0070C0"/>
+        </w:rPr>
+        <w:t>boolean</w:t>
+      </w:r>
+      <w:proofErr w:type="spellEnd"/>
+      <w:r>
+        <w:rPr>
+          <w:color w:val="0070C0"/>
+        </w:rPr>
+        <w:t xml:space="preserve"> unique = false;</w:t>
+      </w:r>
+      <w:r>
+        <w:rPr>
+          <w:color w:val="0070C0"/>
+        </w:rPr>
+        <w:tab/>
+      </w:r>
+      <w:r>
+        <w:tab/>
+      </w:r>
+      <w:r>
+        <w:tab/>
+      </w:r>
+      <w:r>
+        <w:tab/>
+      </w:r>
+      <w:r>
+        <w:tab/>
+      </w:r>
+      <w:r>
+        <w:rPr>
+          <w:color w:val="00B050"/>
+        </w:rPr>
+        <w:t>// required to be unique</w:t>
+      </w:r>
+    </w:p>
+    <w:p>
+      <w:r>
+        <w:t>This field indicates whether the index entries must be unique or not. If unique, then duplicates are not allowed.</w:t>
+      </w:r>
+    </w:p>
+    <w:p>
+      <w:pPr>
+        <w:pStyle w:val="Heading2"/>
+      </w:pPr>
+      <w:r>
+        <w:lastRenderedPageBreak/>
+        <w:t>2.</w:t>
+      </w:r>
+      <w:r>
+        <w:t>2</w:t>
+      </w:r>
+      <w:r>
+        <w:t xml:space="preserve"> </w:t>
+      </w:r>
+      <w:r>
+        <w:tab/>
+      </w:r>
+      <w:r>
+        <w:t>Methods</w:t>
+      </w:r>
+    </w:p>
+    <w:p>
+      <w:r>
+        <w:br/>
+        <w:t>The following methods are implemented in the implementation.</w:t>
+      </w:r>
+    </w:p>
+    <w:p>
+      <w:pPr>
+        <w:rPr>
+          <w:color w:val="0070C0"/>
+        </w:rPr>
+      </w:pPr>
+      <w:proofErr w:type="gramStart"/>
+      <w:r>
+        <w:rPr>
+          <w:color w:val="0070C0"/>
+        </w:rPr>
+        <w:t>p</w:t>
+      </w:r>
+      <w:r>
+        <w:rPr>
+          <w:color w:val="0070C0"/>
+        </w:rPr>
+        <w:t>ublic</w:t>
+      </w:r>
+      <w:proofErr w:type="gramEnd"/>
+      <w:r>
+        <w:rPr>
+          <w:color w:val="0070C0"/>
+        </w:rPr>
+        <w:t xml:space="preserve"> void Unique( Boolean unique );</w:t>
+      </w:r>
+    </w:p>
+    <w:p>
+      <w:pPr>
+        <w:rPr>
+          <w:color w:val="000000" w:themeColor="text1"/>
+        </w:rPr>
+      </w:pPr>
+      <w:r>
+        <w:rPr>
+          <w:color w:val="000000" w:themeColor="text1"/>
+        </w:rPr>
+        <w:t>This method sets whether the index is unique (no duplicate entries).</w:t>
+      </w:r>
+    </w:p>
+    <w:p>
+      <w:pPr>
+        <w:rPr>
+          <w:color w:val="0070C0"/>
+        </w:rPr>
+      </w:pPr>
+      <w:proofErr w:type="gramStart"/>
+      <w:r>
+        <w:rPr>
+          <w:color w:val="0070C0"/>
+        </w:rPr>
+        <w:t>public</w:t>
+      </w:r>
+      <w:proofErr w:type="gramEnd"/>
+      <w:r>
+        <w:rPr>
+          <w:color w:val="0070C0"/>
+        </w:rPr>
+        <w:t xml:space="preserve"> long Add( long hash, long </w:t>
+      </w:r>
+      <w:proofErr w:type="spellStart"/>
+      <w:r>
+        <w:rPr>
+          <w:color w:val="0070C0"/>
+        </w:rPr>
+        <w:t>pos</w:t>
+      </w:r>
+      <w:proofErr w:type="spellEnd"/>
+      <w:r>
+        <w:rPr>
+          <w:color w:val="0070C0"/>
+        </w:rPr>
+        <w:t>, long data );</w:t>
+      </w:r>
+    </w:p>
+    <w:p>
+      <w:r>
+        <w:t xml:space="preserve">This method adds an entry into the index. The argument hash is the primary hash key and the argument data is the hash comparator for validating against collisions. The argument </w:t>
+      </w:r>
+      <w:proofErr w:type="spellStart"/>
+      <w:r>
+        <w:t>pos</w:t>
+      </w:r>
+      <w:proofErr w:type="spellEnd"/>
+      <w:r>
+        <w:t xml:space="preserve"> </w:t>
+      </w:r>
+      <w:proofErr w:type="gramStart"/>
+      <w:r>
+        <w:t>is</w:t>
+      </w:r>
+      <w:proofErr w:type="gramEnd"/>
+      <w:r>
+        <w:t xml:space="preserve"> the offset into the data</w:t>
+      </w:r>
+      <w:r>
+        <w:t xml:space="preserve"> </w:t>
+      </w:r>
+      <w:r>
+        <w:t>store where the entry (or record) is located.</w:t>
+      </w:r>
+    </w:p>
+    <w:p>
+      <w:r>
+        <w:t>If unique is set, then the method will check if there is an existing entry. If so, then the entry is replaced with the new entry</w:t>
+      </w:r>
+      <w:r>
+        <w:t>, the hash code is changed to 0xFFFFFFFFFFFFFFFF to indicate the entry is dirty,</w:t>
+      </w:r>
+      <w:r>
+        <w:t xml:space="preserve"> and the method returns the location of the previous entry in the data store; otherwise -1 is returned.</w:t>
+      </w:r>
+      <w:r>
+        <w:t xml:space="preserve"> </w:t>
+      </w:r>
+    </w:p>
+    <w:p>
+      <w:r>
+        <w:t xml:space="preserve">Each entry is added sequentially and is not sorted.  </w:t>
+      </w:r>
+    </w:p>
+    <w:p>
+      <w:proofErr w:type="gramStart"/>
+      <w:r>
+        <w:rPr>
+          <w:color w:val="0070C0"/>
+        </w:rPr>
+        <w:t>public</w:t>
+      </w:r>
+      <w:proofErr w:type="gramEnd"/>
+      <w:r>
+        <w:rPr>
+          <w:color w:val="0070C0"/>
+        </w:rPr>
+        <w:t xml:space="preserve"> long Find( long hash, long data );</w:t>
+      </w:r>
+    </w:p>
+    <w:p>
+      <w:r>
+        <w:t xml:space="preserve">This method locates an entry in the index. If the arguments hash and data match an entry in the index the corresponding </w:t>
+      </w:r>
+      <w:proofErr w:type="spellStart"/>
+      <w:r>
+        <w:t>pos</w:t>
+      </w:r>
+      <w:proofErr w:type="spellEnd"/>
+      <w:r>
+        <w:t xml:space="preserve"> value (offset in </w:t>
+      </w:r>
+      <w:proofErr w:type="spellStart"/>
+      <w:r>
+        <w:t>datastore</w:t>
+      </w:r>
+      <w:proofErr w:type="spellEnd"/>
+      <w:r>
+        <w:t>) is returned. Otherwise, if no entry is found a -1 is returned.</w:t>
+      </w:r>
+    </w:p>
+    <w:p>
+      <w:r>
+        <w:t>The index is searched sequentially.</w:t>
+      </w:r>
+    </w:p>
+    <w:p>
+      <w:proofErr w:type="gramStart"/>
+      <w:r>
+        <w:rPr>
+          <w:color w:val="0070C0"/>
+        </w:rPr>
+        <w:t>public</w:t>
+      </w:r>
+      <w:proofErr w:type="gramEnd"/>
+      <w:r>
+        <w:rPr>
+          <w:color w:val="0070C0"/>
+        </w:rPr>
+        <w:t xml:space="preserve"> long Remove( long hash, long data );</w:t>
+      </w:r>
+    </w:p>
+    <w:p>
+      <w:pPr>
+        <w:rPr>
+          <w:color w:val="000000" w:themeColor="text1"/>
+        </w:rPr>
+      </w:pPr>
+      <w:r>
+        <w:rPr>
+          <w:color w:val="000000" w:themeColor="text1"/>
+        </w:rPr>
+        <w:t>This method removes an entry matching the hash code and data value.</w:t>
+      </w:r>
+      <w:r>
+        <w:rPr>
+          <w:color w:val="000000" w:themeColor="text1"/>
+        </w:rPr>
+        <w:t xml:space="preserve"> If an entry is removed, the offset in the data store of the corresponding entry is returned; otherwise, -1 is returned.</w:t>
+      </w:r>
+    </w:p>
+    <w:p>
+      <w:pPr>
+        <w:rPr>
+          <w:color w:val="0070C0"/>
+        </w:rPr>
+      </w:pPr>
+      <w:proofErr w:type="gramStart"/>
+      <w:r>
+        <w:rPr>
+          <w:color w:val="0070C0"/>
+        </w:rPr>
+        <w:t>public</w:t>
+      </w:r>
+      <w:proofErr w:type="gramEnd"/>
+      <w:r>
+        <w:rPr>
+          <w:color w:val="0070C0"/>
+        </w:rPr>
+        <w:t xml:space="preserve"> long </w:t>
+      </w:r>
+      <w:proofErr w:type="spellStart"/>
+      <w:r>
+        <w:rPr>
+          <w:color w:val="0070C0"/>
+        </w:rPr>
+        <w:t>Pos</w:t>
+      </w:r>
+      <w:proofErr w:type="spellEnd"/>
+      <w:r>
+        <w:rPr>
+          <w:color w:val="0070C0"/>
+        </w:rPr>
+        <w:t xml:space="preserve">( </w:t>
+      </w:r>
+      <w:proofErr w:type="spellStart"/>
+      <w:r>
+        <w:rPr>
+          <w:color w:val="0070C0"/>
+        </w:rPr>
+        <w:t>int</w:t>
+      </w:r>
+      <w:proofErr w:type="spellEnd"/>
+      <w:r>
+        <w:rPr>
+          <w:color w:val="0070C0"/>
+        </w:rPr>
+        <w:t xml:space="preserve"> nth );</w:t>
+      </w:r>
+    </w:p>
+    <w:p>
+      <w:pPr>
+        <w:rPr>
+          <w:color w:val="000000" w:themeColor="text1"/>
+        </w:rPr>
+      </w:pPr>
+      <w:r>
+        <w:rPr>
+          <w:color w:val="000000" w:themeColor="text1"/>
+        </w:rPr>
+        <w:t>This method returns the offset in the data</w:t>
+      </w:r>
+      <w:r>
+        <w:rPr>
+          <w:color w:val="000000" w:themeColor="text1"/>
+        </w:rPr>
+        <w:t xml:space="preserve"> </w:t>
+      </w:r>
+      <w:r>
+        <w:rPr>
+          <w:color w:val="000000" w:themeColor="text1"/>
+        </w:rPr>
+        <w:t>store for the record at the nth location in the index.</w:t>
+      </w:r>
+      <w:r>
+        <w:rPr>
+          <w:color w:val="000000" w:themeColor="text1"/>
+        </w:rPr>
+        <w:t xml:space="preserve"> If there is no such record, a -1 is returned.</w:t>
+      </w:r>
+    </w:p>
+    <w:p/>
     <w:p/>
     <w:sectPr>
       <w:pgSz w:w="12240" w:h="15840"/>

</xml_diff>

<commit_message>
make Index handle unique and non-unique indexes
</commit_message>
<xml_diff>
--- a/specs/modules/Index.docx
+++ b/specs/modules/Index.docx
@@ -384,7 +384,7 @@
     <w:p>
       <w:r>
         <w:lastRenderedPageBreak/>
-        <w:t xml:space="preserve">This method adds an entry into the index. The argument hash is the primary hash key and the argument data is the hash comparator for validating against collisions. The argument </w:t>
+        <w:t xml:space="preserve">This method adds an entry into the index. The argument hash is the hash key and the argument data is the hash comparator for validating against collisions. The argument </w:t>
       </w:r>
       <w:proofErr w:type="spellStart"/>
       <w:r>
@@ -405,15 +405,19 @@
       <w:r>
         <w:t xml:space="preserve"> </w:t>
       </w:r>
-      <w:bookmarkStart w:id="0" w:name="_GoBack"/>
-      <w:bookmarkEnd w:id="0"/>
       <w:r>
         <w:t>store where the entry (or record) is located.</w:t>
       </w:r>
     </w:p>
     <w:p>
       <w:r>
-        <w:t>If unique is set, then the method will check if there is an existing entry. If so, then the entry is replaced with the new entry and the method returns the location of the previous entry in the data store; otherwise -1 is returned.</w:t>
+        <w:t>If unique is set, then the method will check if there is an existing entry. If so, then the entry is replaced with the new entry and the method returns the location of the previous entry in the data store; otherwise -1 is returned</w:t>
+      </w:r>
+      <w:r>
+        <w:t xml:space="preserve"> to indicate that no entry was replaced</w:t>
+      </w:r>
+      <w:r>
+        <w:t>.</w:t>
       </w:r>
     </w:p>
     <w:p>
@@ -429,15 +433,59 @@
         <w:rPr>
           <w:color w:val="0070C0"/>
         </w:rPr>
-        <w:t xml:space="preserve"> long Find( long hash, long data );</w:t>
-      </w:r>
-    </w:p>
-    <w:p>
-      <w:r>
-        <w:t xml:space="preserve">This method locates an entry in the index. If the arguments hash and data match an entry in the index the corresponding </w:t>
+        <w:t xml:space="preserve"> </w:t>
       </w:r>
       <w:proofErr w:type="spellStart"/>
       <w:r>
+        <w:rPr>
+          <w:color w:val="0070C0"/>
+        </w:rPr>
+        <w:t>ArrayList</w:t>
+      </w:r>
+      <w:proofErr w:type="spellEnd"/>
+      <w:r>
+        <w:rPr>
+          <w:color w:val="0070C0"/>
+        </w:rPr>
+        <w:t>&lt;L</w:t>
+      </w:r>
+      <w:r>
+        <w:rPr>
+          <w:color w:val="0070C0"/>
+        </w:rPr>
+        <w:t>ong</w:t>
+      </w:r>
+      <w:r>
+        <w:rPr>
+          <w:color w:val="0070C0"/>
+        </w:rPr>
+        <w:t>&gt;</w:t>
+      </w:r>
+      <w:r>
+        <w:rPr>
+          <w:color w:val="0070C0"/>
+        </w:rPr>
+        <w:t xml:space="preserve"> Find( long hash, long data );</w:t>
+      </w:r>
+    </w:p>
+    <w:p>
+      <w:r>
+        <w:t xml:space="preserve">This method locates an entry in the index. If the arguments hash and data match </w:t>
+      </w:r>
+      <w:r>
+        <w:t xml:space="preserve">one or more </w:t>
+      </w:r>
+      <w:r>
+        <w:t>entr</w:t>
+      </w:r>
+      <w:r>
+        <w:t>ies</w:t>
+      </w:r>
+      <w:r>
+        <w:t xml:space="preserve"> in the index the corresponding </w:t>
+      </w:r>
+      <w:proofErr w:type="spellStart"/>
+      <w:r>
         <w:t>pos</w:t>
       </w:r>
       <w:proofErr w:type="spellEnd"/>
@@ -448,7 +496,16 @@
         <w:t xml:space="preserve"> </w:t>
       </w:r>
       <w:r>
-        <w:t>store) is returned. Otherwise, if no entry is found a -1 is returned.</w:t>
+        <w:t>store)</w:t>
+      </w:r>
+      <w:r>
+        <w:t xml:space="preserve"> of each matched entry</w:t>
+      </w:r>
+      <w:r>
+        <w:t xml:space="preserve"> is returned. Otherwise, if no entry is found </w:t>
+      </w:r>
+      <w:r>
+        <w:t>an empty list is returned.</w:t>
       </w:r>
     </w:p>
     <w:p>
@@ -464,7 +521,39 @@
         <w:rPr>
           <w:color w:val="0070C0"/>
         </w:rPr>
-        <w:t xml:space="preserve"> long Remove( long hash, long data );</w:t>
+        <w:t xml:space="preserve"> </w:t>
+      </w:r>
+      <w:proofErr w:type="spellStart"/>
+      <w:r>
+        <w:rPr>
+          <w:color w:val="0070C0"/>
+        </w:rPr>
+        <w:t>ArrayList</w:t>
+      </w:r>
+      <w:proofErr w:type="spellEnd"/>
+      <w:r>
+        <w:rPr>
+          <w:color w:val="0070C0"/>
+        </w:rPr>
+        <w:t>&lt;L</w:t>
+      </w:r>
+      <w:r>
+        <w:rPr>
+          <w:color w:val="0070C0"/>
+        </w:rPr>
+        <w:t>ong</w:t>
+      </w:r>
+      <w:r>
+        <w:rPr>
+          <w:color w:val="0070C0"/>
+        </w:rPr>
+        <w:t>&gt;</w:t>
+      </w:r>
+      <w:r>
+        <w:rPr>
+          <w:color w:val="0070C0"/>
+        </w:rPr>
+        <w:t xml:space="preserve"> Remove( long hash, long data );</w:t>
       </w:r>
     </w:p>
     <w:p>
@@ -477,13 +566,55 @@
         <w:rPr>
           <w:color w:val="000000" w:themeColor="text1"/>
         </w:rPr>
-        <w:t>This method removes an entry matching the hash code and data value.</w:t>
+        <w:t xml:space="preserve">This method removes </w:t>
       </w:r>
       <w:r>
         <w:rPr>
           <w:color w:val="000000" w:themeColor="text1"/>
         </w:rPr>
-        <w:t xml:space="preserve"> If an entry is removed, the offset in the data store of the corresponding entry is returned; otherwise, -1 is returned.</w:t>
+        <w:t>entries</w:t>
+      </w:r>
+      <w:r>
+        <w:rPr>
+          <w:color w:val="000000" w:themeColor="text1"/>
+        </w:rPr>
+        <w:t xml:space="preserve"> matching the hash code and data value.</w:t>
+      </w:r>
+      <w:r>
+        <w:rPr>
+          <w:color w:val="000000" w:themeColor="text1"/>
+        </w:rPr>
+        <w:t xml:space="preserve"> If one or more entries are</w:t>
+      </w:r>
+      <w:r>
+        <w:rPr>
+          <w:color w:val="000000" w:themeColor="text1"/>
+        </w:rPr>
+        <w:t xml:space="preserve"> removed, the offset in the data </w:t>
+      </w:r>
+      <w:r>
+        <w:rPr>
+          <w:color w:val="000000" w:themeColor="text1"/>
+        </w:rPr>
+        <w:t>store of the corresponding entries</w:t>
+      </w:r>
+      <w:r>
+        <w:rPr>
+          <w:color w:val="000000" w:themeColor="text1"/>
+        </w:rPr>
+        <w:t xml:space="preserve"> is returned; otherwise</w:t>
+      </w:r>
+      <w:r>
+        <w:rPr>
+          <w:color w:val="000000" w:themeColor="text1"/>
+        </w:rPr>
+        <w:t>, an empty list is returned</w:t>
+      </w:r>
+      <w:r>
+        <w:rPr>
+          <w:color w:val="000000" w:themeColor="text1"/>
+        </w:rPr>
+        <w:t>.</w:t>
       </w:r>
     </w:p>
     <w:p>
@@ -645,28 +776,17 @@
         <w:pStyle w:val="Heading2"/>
       </w:pPr>
       <w:r>
-        <w:t>2.1</w:t>
-      </w:r>
-      <w:r>
-        <w:t xml:space="preserve"> </w:t>
+        <w:t xml:space="preserve">2.1 </w:t>
       </w:r>
       <w:r>
         <w:tab/>
-      </w:r>
-      <w:r>
         <w:t>Fields</w:t>
       </w:r>
     </w:p>
     <w:p>
       <w:r>
         <w:br/>
-        <w:t xml:space="preserve">The following </w:t>
-      </w:r>
-      <w:r>
-        <w:t>fields are defined in the implementation</w:t>
-      </w:r>
-      <w:r>
-        <w:t>.</w:t>
+        <w:t>The following fields are defined in the implementation.</w:t>
       </w:r>
     </w:p>
     <w:p>
@@ -890,7 +1010,7 @@
     </w:p>
     <w:p>
       <w:r>
-        <w:t xml:space="preserve">This method adds an entry into the index. The argument hash is the primary hash key and the argument data is the hash comparator for validating against collisions. The argument </w:t>
+        <w:t xml:space="preserve">This method adds an entry into the index. The argument hash is the hash key and the argument data is the hash comparator for validating against collisions. The argument </w:t>
       </w:r>
       <w:proofErr w:type="spellStart"/>
       <w:r>
@@ -906,90 +1026,140 @@
       </w:r>
       <w:proofErr w:type="gramEnd"/>
       <w:r>
-        <w:t xml:space="preserve"> the offset into the data</w:t>
-      </w:r>
-      <w:r>
+        <w:t xml:space="preserve"> the offset into the data store where the entry (or record) is located.</w:t>
+      </w:r>
+    </w:p>
+    <w:p>
+      <w:r>
+        <w:t>If unique is set, then the method will check if there is an existing entry. If so, then the entry is replaced with the new entry, the hash code is changed to 0xFFFFFFFFFFFFFFFF to indicate the entry is dirty, and the method returns the location of the previous entry in the data store; otherwise -1 is returned</w:t>
+      </w:r>
+      <w:r>
+        <w:t xml:space="preserve"> to indicate no entry was replaced</w:t>
+      </w:r>
+      <w:r>
+        <w:t xml:space="preserve">. </w:t>
+      </w:r>
+    </w:p>
+    <w:p>
+      <w:r>
+        <w:t xml:space="preserve">Each entry is added sequentially and is not sorted.  </w:t>
+      </w:r>
+    </w:p>
+    <w:p>
+      <w:proofErr w:type="gramStart"/>
+      <w:r>
+        <w:rPr>
+          <w:color w:val="0070C0"/>
+        </w:rPr>
+        <w:t>public</w:t>
+      </w:r>
+      <w:proofErr w:type="gramEnd"/>
+      <w:r>
+        <w:rPr>
+          <w:color w:val="0070C0"/>
+        </w:rPr>
         <w:t xml:space="preserve"> </w:t>
       </w:r>
-      <w:r>
-        <w:t>store where the entry (or record) is located.</w:t>
-      </w:r>
-    </w:p>
-    <w:p>
-      <w:r>
-        <w:t>If unique is set, then the method will check if there is an existing entry. If so, then the entry is replaced with the new entry</w:t>
-      </w:r>
-      <w:r>
-        <w:t>, the hash code is changed to 0xFFFFFFFFFFFFFFFF to indicate the entry is dirty,</w:t>
-      </w:r>
-      <w:r>
-        <w:t xml:space="preserve"> and the method returns the location of the previous entry in the data store; otherwise -1 is returned.</w:t>
-      </w:r>
-      <w:r>
+      <w:proofErr w:type="spellStart"/>
+      <w:r>
+        <w:rPr>
+          <w:color w:val="0070C0"/>
+        </w:rPr>
+        <w:t>ArrayList</w:t>
+      </w:r>
+      <w:proofErr w:type="spellEnd"/>
+      <w:r>
+        <w:rPr>
+          <w:color w:val="0070C0"/>
+        </w:rPr>
+        <w:t>&lt;L</w:t>
+      </w:r>
+      <w:r>
+        <w:rPr>
+          <w:color w:val="0070C0"/>
+        </w:rPr>
+        <w:t>ong</w:t>
+      </w:r>
+      <w:r>
+        <w:rPr>
+          <w:color w:val="0070C0"/>
+        </w:rPr>
+        <w:t>&gt;</w:t>
+      </w:r>
+      <w:r>
+        <w:rPr>
+          <w:color w:val="0070C0"/>
+        </w:rPr>
+        <w:t xml:space="preserve"> Find( long hash, long data );</w:t>
+      </w:r>
+    </w:p>
+    <w:p>
+      <w:r>
+        <w:t xml:space="preserve">This method locates an entry in the index. </w:t>
+      </w:r>
+      <w:r>
+        <w:t xml:space="preserve">If the arguments hash and data match one or more entries in the index the corresponding </w:t>
+      </w:r>
+      <w:proofErr w:type="spellStart"/>
+      <w:r>
+        <w:t>pos</w:t>
+      </w:r>
+      <w:proofErr w:type="spellEnd"/>
+      <w:r>
+        <w:t xml:space="preserve"> value (offset in data store) of each matched entry is returned. Otherwise, if no entry is found an empty list is returned.</w:t>
+      </w:r>
+    </w:p>
+    <w:p>
+      <w:r>
+        <w:t>The index is searched sequentially.</w:t>
+      </w:r>
+    </w:p>
+    <w:p>
+      <w:proofErr w:type="gramStart"/>
+      <w:r>
+        <w:rPr>
+          <w:color w:val="0070C0"/>
+        </w:rPr>
+        <w:t>public</w:t>
+      </w:r>
+      <w:proofErr w:type="gramEnd"/>
+      <w:r>
+        <w:rPr>
+          <w:color w:val="0070C0"/>
+        </w:rPr>
         <w:t xml:space="preserve"> </w:t>
       </w:r>
-    </w:p>
-    <w:p>
-      <w:r>
-        <w:t xml:space="preserve">Each entry is added sequentially and is not sorted.  </w:t>
-      </w:r>
-    </w:p>
-    <w:p>
-      <w:proofErr w:type="gramStart"/>
-      <w:r>
-        <w:rPr>
-          <w:color w:val="0070C0"/>
-        </w:rPr>
-        <w:t>public</w:t>
-      </w:r>
-      <w:proofErr w:type="gramEnd"/>
-      <w:r>
-        <w:rPr>
-          <w:color w:val="0070C0"/>
-        </w:rPr>
-        <w:t xml:space="preserve"> long Find( long hash, long data );</w:t>
-      </w:r>
-    </w:p>
-    <w:p>
-      <w:r>
-        <w:t xml:space="preserve">This method locates an entry in the index. If the arguments hash and data match an entry in the index the corresponding </w:t>
-      </w:r>
       <w:proofErr w:type="spellStart"/>
       <w:r>
-        <w:t>pos</w:t>
+        <w:rPr>
+          <w:color w:val="0070C0"/>
+        </w:rPr>
+        <w:t>ArrayList</w:t>
       </w:r>
       <w:proofErr w:type="spellEnd"/>
       <w:r>
-        <w:t xml:space="preserve"> value (offset in </w:t>
-      </w:r>
-      <w:proofErr w:type="spellStart"/>
-      <w:r>
-        <w:t>datastore</w:t>
-      </w:r>
-      <w:proofErr w:type="spellEnd"/>
-      <w:r>
-        <w:t>) is returned. Otherwise, if no entry is found a -1 is returned.</w:t>
-      </w:r>
-    </w:p>
-    <w:p>
-      <w:r>
-        <w:t>The index is searched sequentially.</w:t>
-      </w:r>
-    </w:p>
-    <w:p>
-      <w:proofErr w:type="gramStart"/>
-      <w:r>
-        <w:rPr>
-          <w:color w:val="0070C0"/>
-        </w:rPr>
-        <w:t>public</w:t>
-      </w:r>
-      <w:proofErr w:type="gramEnd"/>
-      <w:r>
-        <w:rPr>
-          <w:color w:val="0070C0"/>
-        </w:rPr>
-        <w:t xml:space="preserve"> long Remove( long hash, long data );</w:t>
+        <w:rPr>
+          <w:color w:val="0070C0"/>
+        </w:rPr>
+        <w:t>&lt;L</w:t>
+      </w:r>
+      <w:r>
+        <w:rPr>
+          <w:color w:val="0070C0"/>
+        </w:rPr>
+        <w:t>ong</w:t>
+      </w:r>
+      <w:r>
+        <w:rPr>
+          <w:color w:val="0070C0"/>
+        </w:rPr>
+        <w:t>&gt;</w:t>
+      </w:r>
+      <w:r>
+        <w:rPr>
+          <w:color w:val="0070C0"/>
+        </w:rPr>
+        <w:t xml:space="preserve"> Remove( long hash, long data );</w:t>
       </w:r>
     </w:p>
     <w:p>
@@ -1002,21 +1172,35 @@
         <w:rPr>
           <w:color w:val="000000" w:themeColor="text1"/>
         </w:rPr>
-        <w:t>This method removes an entry matching the hash code and data value.</w:t>
+        <w:t xml:space="preserve">This method removes </w:t>
       </w:r>
       <w:r>
         <w:rPr>
           <w:color w:val="000000" w:themeColor="text1"/>
         </w:rPr>
-        <w:t xml:space="preserve"> If an entry is removed, the offset in the data store of the corresponding entry is returned; otherwise, -1 is returned.</w:t>
-      </w:r>
-    </w:p>
-    <w:p>
-      <w:pPr>
-        <w:rPr>
-          <w:color w:val="0070C0"/>
-        </w:rPr>
-      </w:pPr>
+        <w:t>entries</w:t>
+      </w:r>
+      <w:r>
+        <w:rPr>
+          <w:color w:val="000000" w:themeColor="text1"/>
+        </w:rPr>
+        <w:t xml:space="preserve"> matching the hash code and data value.</w:t>
+      </w:r>
+      <w:r>
+        <w:rPr>
+          <w:color w:val="000000" w:themeColor="text1"/>
+        </w:rPr>
+        <w:t xml:space="preserve"> If one or more entries are removed, the offset in the data store of the corresponding entries is returned; otherwise, an empty list is returned.</w:t>
+      </w:r>
+    </w:p>
+    <w:p>
+      <w:pPr>
+        <w:rPr>
+          <w:color w:val="0070C0"/>
+        </w:rPr>
+      </w:pPr>
+      <w:bookmarkStart w:id="0" w:name="_GoBack"/>
+      <w:bookmarkEnd w:id="0"/>
       <w:proofErr w:type="gramStart"/>
       <w:r>
         <w:rPr>

</xml_diff>

<commit_message>
start connecting index into storage
</commit_message>
<xml_diff>
--- a/specs/modules/Index.docx
+++ b/specs/modules/Index.docx
@@ -9,7 +9,6 @@
           <w:b/>
         </w:rPr>
       </w:pPr>
-      <w:proofErr w:type="spellStart"/>
       <w:r>
         <w:rPr>
           <w:b/>
@@ -28,7 +27,6 @@
         </w:rPr>
         <w:t>og</w:t>
       </w:r>
-      <w:proofErr w:type="spellEnd"/>
     </w:p>
     <w:p>
       <w:pPr>
@@ -143,12 +141,8 @@
     <w:p>
       <w:r>
         <w:tab/>
-      </w:r>
-      <w:proofErr w:type="gramStart"/>
-      <w:r>
         <w:t>mapped-values</w:t>
       </w:r>
-      <w:proofErr w:type="gramEnd"/>
       <w:r>
         <w:tab/>
       </w:r>
@@ -216,70 +210,26 @@
       </w:r>
     </w:p>
     <w:p>
-      <w:proofErr w:type="gramStart"/>
-      <w:r>
-        <w:rPr>
-          <w:color w:val="0070C0"/>
-        </w:rPr>
-        <w:t>public</w:t>
-      </w:r>
-      <w:proofErr w:type="gramEnd"/>
-      <w:r>
-        <w:rPr>
-          <w:color w:val="0070C0"/>
-        </w:rPr>
-        <w:t xml:space="preserve"> default long[] Hash( Data value );</w:t>
-      </w:r>
-    </w:p>
-    <w:p>
-      <w:r>
-        <w:t xml:space="preserve">This method generates a pair of hash codes for a data value. If the data value is numeric, both hash codes are the numeric value. In the case of floating point numbers, the value is rounded. For characters, the value is the numeric code for the character, and for </w:t>
-      </w:r>
-      <w:proofErr w:type="spellStart"/>
-      <w:proofErr w:type="gramStart"/>
-      <w:r>
-        <w:t>boolean</w:t>
-      </w:r>
-      <w:proofErr w:type="spellEnd"/>
-      <w:proofErr w:type="gramEnd"/>
-      <w:r>
-        <w:t xml:space="preserve"> it is 1 and 0, respectively. For strings, the first hash value is the java </w:t>
-      </w:r>
-      <w:proofErr w:type="spellStart"/>
-      <w:proofErr w:type="gramStart"/>
-      <w:r>
-        <w:t>hashCode</w:t>
-      </w:r>
-      <w:proofErr w:type="spellEnd"/>
-      <w:r>
-        <w:t>(</w:t>
-      </w:r>
-      <w:proofErr w:type="gramEnd"/>
-      <w:r>
-        <w:t>) function and the second hash value is generated by an internal hash function that generates a different value.</w:t>
-      </w:r>
-    </w:p>
-    <w:p>
-      <w:pPr>
-        <w:rPr>
-          <w:color w:val="000000" w:themeColor="text1"/>
-        </w:rPr>
-      </w:pPr>
-      <w:r>
-        <w:t xml:space="preserve">While the hash code generated by </w:t>
-      </w:r>
-      <w:proofErr w:type="spellStart"/>
-      <w:proofErr w:type="gramStart"/>
-      <w:r>
-        <w:t>hashCode</w:t>
-      </w:r>
-      <w:proofErr w:type="spellEnd"/>
-      <w:r>
-        <w:t>(</w:t>
-      </w:r>
-      <w:proofErr w:type="gramEnd"/>
-      <w:r>
-        <w:t>) results in low collisions, the generation of a second independent hash code is used to significantly reduce the likelihood of a collision.</w:t>
+      <w:r>
+        <w:rPr>
+          <w:color w:val="0070C0"/>
+        </w:rPr>
+        <w:t>public default long[] Hash( Data value );</w:t>
+      </w:r>
+    </w:p>
+    <w:p>
+      <w:r>
+        <w:t>This method generates a pair of hash codes for a data value. If the data value is numeric, both hash codes are the numeric value. In the case of floating point numbers, the value is rounded. For characters, the value is the numeric code for the character, and for boolean it is 1 and 0, respectively. For strings, the first hash value is the java hashCode() function and the second hash value is generated by an internal hash function that generates a different value.</w:t>
+      </w:r>
+    </w:p>
+    <w:p>
+      <w:pPr>
+        <w:rPr>
+          <w:color w:val="000000" w:themeColor="text1"/>
+        </w:rPr>
+      </w:pPr>
+      <w:r>
+        <w:t>While the hash code generated by hashCode() results in low collisions, the generation of a second independent hash code is used to significantly reduce the likelihood of a collision.</w:t>
       </w:r>
       <w:r>
         <w:rPr>
@@ -312,7 +262,6 @@
           <w:color w:val="0070C0"/>
         </w:rPr>
       </w:pPr>
-      <w:proofErr w:type="gramStart"/>
       <w:r>
         <w:rPr>
           <w:color w:val="0070C0"/>
@@ -325,82 +274,143 @@
         </w:rPr>
         <w:t>ublic</w:t>
       </w:r>
-      <w:proofErr w:type="gramEnd"/>
-      <w:r>
-        <w:rPr>
-          <w:color w:val="0070C0"/>
-        </w:rPr>
-        <w:t xml:space="preserve"> void Unique( Boolean unique );</w:t>
-      </w:r>
-    </w:p>
-    <w:p>
-      <w:pPr>
-        <w:rPr>
-          <w:color w:val="000000" w:themeColor="text1"/>
-        </w:rPr>
-      </w:pPr>
-      <w:r>
-        <w:rPr>
-          <w:color w:val="000000" w:themeColor="text1"/>
-        </w:rPr>
-        <w:t>This method sets whether the index is unique (no duplicate entries).</w:t>
-      </w:r>
-    </w:p>
-    <w:p>
-      <w:pPr>
-        <w:rPr>
-          <w:color w:val="0070C0"/>
-        </w:rPr>
-      </w:pPr>
-      <w:proofErr w:type="gramStart"/>
-      <w:r>
-        <w:rPr>
-          <w:color w:val="0070C0"/>
-        </w:rPr>
-        <w:t>public</w:t>
-      </w:r>
-      <w:proofErr w:type="gramEnd"/>
-      <w:r>
-        <w:rPr>
-          <w:color w:val="0070C0"/>
-        </w:rPr>
-        <w:t xml:space="preserve"> long Add( long hash, long </w:t>
-      </w:r>
-      <w:proofErr w:type="spellStart"/>
-      <w:r>
-        <w:rPr>
-          <w:color w:val="0070C0"/>
-        </w:rPr>
-        <w:t>pos</w:t>
-      </w:r>
-      <w:proofErr w:type="spellEnd"/>
-      <w:r>
-        <w:rPr>
-          <w:color w:val="0070C0"/>
-        </w:rPr>
-        <w:t>, long data );</w:t>
-      </w:r>
-    </w:p>
-    <w:p>
-      <w:r>
+      <w:r>
+        <w:rPr>
+          <w:color w:val="0070C0"/>
+        </w:rPr>
+        <w:t xml:space="preserve"> void Unique( b</w:t>
+      </w:r>
+      <w:r>
+        <w:rPr>
+          <w:color w:val="0070C0"/>
+        </w:rPr>
+        <w:t>oolean unique );</w:t>
+      </w:r>
+      <w:r>
+        <w:rPr>
+          <w:color w:val="0070C0"/>
+        </w:rPr>
+        <w:br/>
+        <w:t>public boolean Unique();</w:t>
+      </w:r>
+    </w:p>
+    <w:p>
+      <w:r>
+        <w:rPr>
+          <w:color w:val="000000" w:themeColor="text1"/>
+        </w:rPr>
+        <w:t>These</w:t>
+      </w:r>
+      <w:r>
+        <w:rPr>
+          <w:color w:val="000000" w:themeColor="text1"/>
+        </w:rPr>
+        <w:t xml:space="preserve"> method</w:t>
+      </w:r>
+      <w:r>
+        <w:rPr>
+          <w:color w:val="000000" w:themeColor="text1"/>
+        </w:rPr>
+        <w:t xml:space="preserve">s set and get </w:t>
+      </w:r>
+      <w:r>
+        <w:rPr>
+          <w:color w:val="000000" w:themeColor="text1"/>
+        </w:rPr>
+        <w:t>whether the index is unique (no duplicate entries).</w:t>
+      </w:r>
+      <w:r>
+        <w:t xml:space="preserve"> </w:t>
+      </w:r>
+    </w:p>
+    <w:p>
+      <w:pPr>
+        <w:rPr>
+          <w:color w:val="0070C0"/>
+        </w:rPr>
+      </w:pPr>
+      <w:r>
+        <w:rPr>
+          <w:color w:val="0070C0"/>
+        </w:rPr>
         <w:lastRenderedPageBreak/>
-        <w:t xml:space="preserve">This method adds an entry into the index. The argument hash is the hash key and the argument data is the hash comparator for validating against collisions. The argument </w:t>
-      </w:r>
-      <w:proofErr w:type="spellStart"/>
-      <w:r>
-        <w:t>pos</w:t>
-      </w:r>
-      <w:proofErr w:type="spellEnd"/>
-      <w:r>
+        <w:t>p</w:t>
+      </w:r>
+      <w:r>
+        <w:rPr>
+          <w:color w:val="0070C0"/>
+        </w:rPr>
+        <w:t>ublic</w:t>
+      </w:r>
+      <w:r>
+        <w:rPr>
+          <w:color w:val="0070C0"/>
+        </w:rPr>
+        <w:t xml:space="preserve"> void Name( String name );</w:t>
+      </w:r>
+      <w:r>
+        <w:rPr>
+          <w:color w:val="0070C0"/>
+        </w:rPr>
+        <w:br/>
+        <w:t>public String Name();</w:t>
+      </w:r>
+    </w:p>
+    <w:p>
+      <w:pPr>
+        <w:rPr>
+          <w:color w:val="000000" w:themeColor="text1"/>
+        </w:rPr>
+      </w:pPr>
+      <w:r>
+        <w:rPr>
+          <w:color w:val="000000" w:themeColor="text1"/>
+        </w:rPr>
+        <w:t>These</w:t>
+      </w:r>
+      <w:r>
+        <w:rPr>
+          <w:color w:val="000000" w:themeColor="text1"/>
+        </w:rPr>
+        <w:t xml:space="preserve"> method</w:t>
+      </w:r>
+      <w:r>
+        <w:rPr>
+          <w:color w:val="000000" w:themeColor="text1"/>
+        </w:rPr>
+        <w:t>s set and get</w:t>
+      </w:r>
+      <w:r>
+        <w:rPr>
+          <w:color w:val="000000" w:themeColor="text1"/>
+        </w:rPr>
         <w:t xml:space="preserve"> </w:t>
       </w:r>
-      <w:proofErr w:type="gramStart"/>
-      <w:r>
-        <w:t>is</w:t>
-      </w:r>
-      <w:proofErr w:type="gramEnd"/>
-      <w:r>
-        <w:t xml:space="preserve"> the offset into the data</w:t>
+      <w:r>
+        <w:rPr>
+          <w:color w:val="000000" w:themeColor="text1"/>
+        </w:rPr>
+        <w:t>the name (e.g., column name being indexed) of the index.</w:t>
+      </w:r>
+      <w:bookmarkStart w:id="0" w:name="_GoBack"/>
+      <w:bookmarkEnd w:id="0"/>
+    </w:p>
+    <w:p>
+      <w:pPr>
+        <w:rPr>
+          <w:color w:val="0070C0"/>
+        </w:rPr>
+      </w:pPr>
+      <w:r>
+        <w:rPr>
+          <w:color w:val="0070C0"/>
+        </w:rPr>
+        <w:t>public long Add( long hash, long pos, long data );</w:t>
+      </w:r>
+    </w:p>
+    <w:p>
+      <w:r>
+        <w:t>This method adds an entry into the index. The argument hash is the hash key and the argument data is the hash comparator for validating against collisions. The argument pos is the offset into the data</w:t>
       </w:r>
       <w:r>
         <w:t xml:space="preserve"> </w:t>
@@ -421,33 +431,75 @@
       </w:r>
     </w:p>
     <w:p>
-      <w:proofErr w:type="gramStart"/>
-      <w:r>
-        <w:rPr>
-          <w:color w:val="0070C0"/>
-        </w:rPr>
-        <w:t>public</w:t>
-      </w:r>
-      <w:proofErr w:type="gramEnd"/>
-      <w:r>
-        <w:rPr>
-          <w:color w:val="0070C0"/>
-        </w:rPr>
+      <w:r>
+        <w:rPr>
+          <w:color w:val="0070C0"/>
+        </w:rPr>
+        <w:t xml:space="preserve">public </w:t>
+      </w:r>
+      <w:r>
+        <w:rPr>
+          <w:color w:val="0070C0"/>
+        </w:rPr>
+        <w:t>ArrayList&lt;L</w:t>
+      </w:r>
+      <w:r>
+        <w:rPr>
+          <w:color w:val="0070C0"/>
+        </w:rPr>
+        <w:t>ong</w:t>
+      </w:r>
+      <w:r>
+        <w:rPr>
+          <w:color w:val="0070C0"/>
+        </w:rPr>
+        <w:t>&gt;</w:t>
+      </w:r>
+      <w:r>
+        <w:rPr>
+          <w:color w:val="0070C0"/>
+        </w:rPr>
+        <w:t xml:space="preserve"> Find( long hash, long data );</w:t>
+      </w:r>
+    </w:p>
+    <w:p>
+      <w:r>
+        <w:t xml:space="preserve">This method locates an entry in the index. If the arguments hash and data match </w:t>
+      </w:r>
+      <w:r>
+        <w:t xml:space="preserve">one or more </w:t>
+      </w:r>
+      <w:r>
+        <w:t>entr</w:t>
+      </w:r>
+      <w:r>
+        <w:t>ies</w:t>
+      </w:r>
+      <w:r>
+        <w:t xml:space="preserve"> in the index the corresponding pos value (offset in data</w:t>
+      </w:r>
+      <w:r>
         <w:t xml:space="preserve"> </w:t>
       </w:r>
-      <w:proofErr w:type="spellStart"/>
-      <w:r>
-        <w:rPr>
-          <w:color w:val="0070C0"/>
-        </w:rPr>
-        <w:t>ArrayList</w:t>
-      </w:r>
-      <w:proofErr w:type="spellEnd"/>
-      <w:r>
-        <w:rPr>
-          <w:color w:val="0070C0"/>
-        </w:rPr>
-        <w:t>&lt;L</w:t>
+      <w:r>
+        <w:t>store)</w:t>
+      </w:r>
+      <w:r>
+        <w:t xml:space="preserve"> of each matched entry</w:t>
+      </w:r>
+      <w:r>
+        <w:t xml:space="preserve"> is returned. Otherwise, if no entry is found </w:t>
+      </w:r>
+      <w:r>
+        <w:t>an empty list is returned.</w:t>
+      </w:r>
+    </w:p>
+    <w:p>
+      <w:r>
+        <w:rPr>
+          <w:color w:val="0070C0"/>
+        </w:rPr>
+        <w:t>public ArrayList&lt;L</w:t>
       </w:r>
       <w:r>
         <w:rPr>
@@ -465,226 +517,102 @@
         <w:rPr>
           <w:color w:val="0070C0"/>
         </w:rPr>
-        <w:t xml:space="preserve"> Find( long hash, long data );</w:t>
-      </w:r>
-    </w:p>
-    <w:p>
-      <w:r>
-        <w:t xml:space="preserve">This method locates an entry in the index. If the arguments hash and data match </w:t>
-      </w:r>
-      <w:r>
-        <w:t xml:space="preserve">one or more </w:t>
-      </w:r>
-      <w:r>
-        <w:t>entr</w:t>
-      </w:r>
-      <w:r>
-        <w:t>ies</w:t>
-      </w:r>
-      <w:r>
-        <w:t xml:space="preserve"> in the index the corresponding </w:t>
-      </w:r>
-      <w:proofErr w:type="spellStart"/>
-      <w:r>
-        <w:t>pos</w:t>
-      </w:r>
-      <w:proofErr w:type="spellEnd"/>
-      <w:r>
-        <w:t xml:space="preserve"> value (offset in data</w:t>
-      </w:r>
-      <w:r>
+        <w:t xml:space="preserve"> Remove( long hash, long data );</w:t>
+      </w:r>
+    </w:p>
+    <w:p>
+      <w:pPr>
+        <w:rPr>
+          <w:color w:val="000000" w:themeColor="text1"/>
+        </w:rPr>
+      </w:pPr>
+      <w:r>
+        <w:rPr>
+          <w:color w:val="000000" w:themeColor="text1"/>
+        </w:rPr>
+        <w:t xml:space="preserve">This method removes </w:t>
+      </w:r>
+      <w:r>
+        <w:rPr>
+          <w:color w:val="000000" w:themeColor="text1"/>
+        </w:rPr>
+        <w:t>entries</w:t>
+      </w:r>
+      <w:r>
+        <w:rPr>
+          <w:color w:val="000000" w:themeColor="text1"/>
+        </w:rPr>
+        <w:t xml:space="preserve"> matching the hash code and data value.</w:t>
+      </w:r>
+      <w:r>
+        <w:rPr>
+          <w:color w:val="000000" w:themeColor="text1"/>
+        </w:rPr>
+        <w:t xml:space="preserve"> If one or more entries are</w:t>
+      </w:r>
+      <w:r>
+        <w:rPr>
+          <w:color w:val="000000" w:themeColor="text1"/>
+        </w:rPr>
+        <w:t xml:space="preserve"> removed, the offset in the data </w:t>
+      </w:r>
+      <w:r>
+        <w:rPr>
+          <w:color w:val="000000" w:themeColor="text1"/>
+        </w:rPr>
+        <w:t>store of the corresponding entries</w:t>
+      </w:r>
+      <w:r>
+        <w:rPr>
+          <w:color w:val="000000" w:themeColor="text1"/>
+        </w:rPr>
+        <w:t xml:space="preserve"> is returned; otherwise</w:t>
+      </w:r>
+      <w:r>
+        <w:rPr>
+          <w:color w:val="000000" w:themeColor="text1"/>
+        </w:rPr>
+        <w:t>, an empty list is returned</w:t>
+      </w:r>
+      <w:r>
+        <w:rPr>
+          <w:color w:val="000000" w:themeColor="text1"/>
+        </w:rPr>
+        <w:t>.</w:t>
+      </w:r>
+    </w:p>
+    <w:p>
+      <w:pPr>
+        <w:rPr>
+          <w:color w:val="0070C0"/>
+        </w:rPr>
+      </w:pPr>
+      <w:r>
+        <w:rPr>
+          <w:color w:val="0070C0"/>
+        </w:rPr>
+        <w:t>public long Pos( int nth );</w:t>
+      </w:r>
+    </w:p>
+    <w:p>
+      <w:pPr>
+        <w:rPr>
+          <w:color w:val="000000" w:themeColor="text1"/>
+        </w:rPr>
+      </w:pPr>
+      <w:r>
+        <w:rPr>
+          <w:color w:val="000000" w:themeColor="text1"/>
+        </w:rPr>
+        <w:t>This method returns the offset in the data</w:t>
+      </w:r>
+      <w:r>
+        <w:rPr>
+          <w:color w:val="000000" w:themeColor="text1"/>
+        </w:rPr>
         <w:t xml:space="preserve"> </w:t>
       </w:r>
       <w:r>
-        <w:t>store)</w:t>
-      </w:r>
-      <w:r>
-        <w:t xml:space="preserve"> of each matched entry</w:t>
-      </w:r>
-      <w:r>
-        <w:t xml:space="preserve"> is returned. Otherwise, if no entry is found </w:t>
-      </w:r>
-      <w:r>
-        <w:t>an empty list is returned.</w:t>
-      </w:r>
-    </w:p>
-    <w:p>
-      <w:proofErr w:type="gramStart"/>
-      <w:r>
-        <w:rPr>
-          <w:color w:val="0070C0"/>
-        </w:rPr>
-        <w:t>public</w:t>
-      </w:r>
-      <w:proofErr w:type="gramEnd"/>
-      <w:r>
-        <w:rPr>
-          <w:color w:val="0070C0"/>
-        </w:rPr>
-        <w:t xml:space="preserve"> </w:t>
-      </w:r>
-      <w:proofErr w:type="spellStart"/>
-      <w:r>
-        <w:rPr>
-          <w:color w:val="0070C0"/>
-        </w:rPr>
-        <w:t>ArrayList</w:t>
-      </w:r>
-      <w:proofErr w:type="spellEnd"/>
-      <w:r>
-        <w:rPr>
-          <w:color w:val="0070C0"/>
-        </w:rPr>
-        <w:t>&lt;L</w:t>
-      </w:r>
-      <w:r>
-        <w:rPr>
-          <w:color w:val="0070C0"/>
-        </w:rPr>
-        <w:t>ong</w:t>
-      </w:r>
-      <w:r>
-        <w:rPr>
-          <w:color w:val="0070C0"/>
-        </w:rPr>
-        <w:t>&gt;</w:t>
-      </w:r>
-      <w:r>
-        <w:rPr>
-          <w:color w:val="0070C0"/>
-        </w:rPr>
-        <w:t xml:space="preserve"> Remove( long hash, long data );</w:t>
-      </w:r>
-    </w:p>
-    <w:p>
-      <w:pPr>
-        <w:rPr>
-          <w:color w:val="000000" w:themeColor="text1"/>
-        </w:rPr>
-      </w:pPr>
-      <w:r>
-        <w:rPr>
-          <w:color w:val="000000" w:themeColor="text1"/>
-        </w:rPr>
-        <w:t xml:space="preserve">This method removes </w:t>
-      </w:r>
-      <w:r>
-        <w:rPr>
-          <w:color w:val="000000" w:themeColor="text1"/>
-        </w:rPr>
-        <w:t>entries</w:t>
-      </w:r>
-      <w:r>
-        <w:rPr>
-          <w:color w:val="000000" w:themeColor="text1"/>
-        </w:rPr>
-        <w:t xml:space="preserve"> matching the hash code and data value.</w:t>
-      </w:r>
-      <w:r>
-        <w:rPr>
-          <w:color w:val="000000" w:themeColor="text1"/>
-        </w:rPr>
-        <w:t xml:space="preserve"> If one or more entries are</w:t>
-      </w:r>
-      <w:r>
-        <w:rPr>
-          <w:color w:val="000000" w:themeColor="text1"/>
-        </w:rPr>
-        <w:t xml:space="preserve"> removed, the offset in the data </w:t>
-      </w:r>
-      <w:r>
-        <w:rPr>
-          <w:color w:val="000000" w:themeColor="text1"/>
-        </w:rPr>
-        <w:t>store of the corresponding entries</w:t>
-      </w:r>
-      <w:r>
-        <w:rPr>
-          <w:color w:val="000000" w:themeColor="text1"/>
-        </w:rPr>
-        <w:t xml:space="preserve"> is returned; otherwise</w:t>
-      </w:r>
-      <w:r>
-        <w:rPr>
-          <w:color w:val="000000" w:themeColor="text1"/>
-        </w:rPr>
-        <w:t>, an empty list is returned</w:t>
-      </w:r>
-      <w:r>
-        <w:rPr>
-          <w:color w:val="000000" w:themeColor="text1"/>
-        </w:rPr>
-        <w:t>.</w:t>
-      </w:r>
-    </w:p>
-    <w:p>
-      <w:pPr>
-        <w:rPr>
-          <w:color w:val="0070C0"/>
-        </w:rPr>
-      </w:pPr>
-      <w:proofErr w:type="gramStart"/>
-      <w:r>
-        <w:rPr>
-          <w:color w:val="0070C0"/>
-        </w:rPr>
-        <w:t>public</w:t>
-      </w:r>
-      <w:proofErr w:type="gramEnd"/>
-      <w:r>
-        <w:rPr>
-          <w:color w:val="0070C0"/>
-        </w:rPr>
-        <w:t xml:space="preserve"> long </w:t>
-      </w:r>
-      <w:proofErr w:type="spellStart"/>
-      <w:r>
-        <w:rPr>
-          <w:color w:val="0070C0"/>
-        </w:rPr>
-        <w:t>Pos</w:t>
-      </w:r>
-      <w:proofErr w:type="spellEnd"/>
-      <w:r>
-        <w:rPr>
-          <w:color w:val="0070C0"/>
-        </w:rPr>
-        <w:t xml:space="preserve">( </w:t>
-      </w:r>
-      <w:proofErr w:type="spellStart"/>
-      <w:r>
-        <w:rPr>
-          <w:color w:val="0070C0"/>
-        </w:rPr>
-        <w:t>int</w:t>
-      </w:r>
-      <w:proofErr w:type="spellEnd"/>
-      <w:r>
-        <w:rPr>
-          <w:color w:val="0070C0"/>
-        </w:rPr>
-        <w:t xml:space="preserve"> nth );</w:t>
-      </w:r>
-    </w:p>
-    <w:p>
-      <w:pPr>
-        <w:rPr>
-          <w:color w:val="000000" w:themeColor="text1"/>
-        </w:rPr>
-      </w:pPr>
-      <w:r>
-        <w:rPr>
-          <w:color w:val="000000" w:themeColor="text1"/>
-        </w:rPr>
-        <w:t>This method returns the offset in the data</w:t>
-      </w:r>
-      <w:r>
-        <w:rPr>
-          <w:color w:val="000000" w:themeColor="text1"/>
-        </w:rPr>
-        <w:t xml:space="preserve"> </w:t>
-      </w:r>
-      <w:r>
         <w:rPr>
           <w:color w:val="000000" w:themeColor="text1"/>
         </w:rPr>
@@ -706,12 +634,8 @@
       </w:r>
       <w:r>
         <w:tab/>
-      </w:r>
-      <w:proofErr w:type="spellStart"/>
-      <w:r>
         <w:t>IndexLinkedList</w:t>
       </w:r>
-      <w:proofErr w:type="spellEnd"/>
       <w:r>
         <w:tab/>
         <w:t xml:space="preserve"> Implementation</w:t>
@@ -736,9 +660,8 @@
           <w:sz w:val="22"/>
           <w:szCs w:val="22"/>
         </w:rPr>
-        <w:t xml:space="preserve">The </w:t>
-      </w:r>
-      <w:proofErr w:type="spellStart"/>
+        <w:t>The IndexLinkedList class is an implementation of the Index interface.</w:t>
+      </w:r>
       <w:r>
         <w:rPr>
           <w:rFonts w:asciiTheme="minorHAnsi" w:hAnsiTheme="minorHAnsi" w:cstheme="minorHAnsi"/>
@@ -747,27 +670,6 @@
           <w:sz w:val="22"/>
           <w:szCs w:val="22"/>
         </w:rPr>
-        <w:t>IndexLinkedList</w:t>
-      </w:r>
-      <w:proofErr w:type="spellEnd"/>
-      <w:r>
-        <w:rPr>
-          <w:rFonts w:asciiTheme="minorHAnsi" w:hAnsiTheme="minorHAnsi" w:cstheme="minorHAnsi"/>
-          <w:b w:val="0"/>
-          <w:color w:val="000000" w:themeColor="text1"/>
-          <w:sz w:val="22"/>
-          <w:szCs w:val="22"/>
-        </w:rPr>
-        <w:t xml:space="preserve"> class is an implementation of the Index interface.</w:t>
-      </w:r>
-      <w:r>
-        <w:rPr>
-          <w:rFonts w:asciiTheme="minorHAnsi" w:hAnsiTheme="minorHAnsi" w:cstheme="minorHAnsi"/>
-          <w:b w:val="0"/>
-          <w:color w:val="000000" w:themeColor="text1"/>
-          <w:sz w:val="22"/>
-          <w:szCs w:val="22"/>
-        </w:rPr>
         <w:t xml:space="preserve"> The implementation is found in the file IndexLinkedList.java. This class defines the methods for implementing a serial linked list index, which is searched sequentially.</w:t>
       </w:r>
     </w:p>
@@ -790,47 +692,11 @@
       </w:r>
     </w:p>
     <w:p>
-      <w:proofErr w:type="gramStart"/>
-      <w:r>
-        <w:rPr>
-          <w:color w:val="0070C0"/>
-        </w:rPr>
-        <w:t>private</w:t>
-      </w:r>
-      <w:proofErr w:type="gramEnd"/>
-      <w:r>
-        <w:rPr>
-          <w:color w:val="0070C0"/>
-        </w:rPr>
-        <w:t xml:space="preserve"> </w:t>
-      </w:r>
-      <w:proofErr w:type="spellStart"/>
-      <w:r>
-        <w:rPr>
-          <w:color w:val="0070C0"/>
-        </w:rPr>
-        <w:t>ArrayList</w:t>
-      </w:r>
-      <w:proofErr w:type="spellEnd"/>
-      <w:r>
-        <w:rPr>
-          <w:color w:val="0070C0"/>
-        </w:rPr>
-        <w:t xml:space="preserve">&lt;long[]&gt; index = new </w:t>
-      </w:r>
-      <w:proofErr w:type="spellStart"/>
-      <w:r>
-        <w:rPr>
-          <w:color w:val="0070C0"/>
-        </w:rPr>
-        <w:t>ArrayList</w:t>
-      </w:r>
-      <w:proofErr w:type="spellEnd"/>
-      <w:r>
-        <w:rPr>
-          <w:color w:val="0070C0"/>
-        </w:rPr>
-        <w:t>&lt;long[]&gt;();</w:t>
+      <w:r>
+        <w:rPr>
+          <w:color w:val="0070C0"/>
+        </w:rPr>
+        <w:t>private ArrayList&lt;long[]&gt; index = new ArrayList&lt;long[]&gt;();</w:t>
       </w:r>
       <w:r>
         <w:tab/>
@@ -844,37 +710,16 @@
     </w:p>
     <w:p>
       <w:r>
+        <w:lastRenderedPageBreak/>
         <w:t>This field holds the index in memory. It is an array list of triplets, where each element is a long data type. The first element is the hash code, the second the offset in the data store of the corresponding entry, and the third is the data validation value.</w:t>
       </w:r>
     </w:p>
     <w:p>
-      <w:proofErr w:type="gramStart"/>
-      <w:r>
-        <w:rPr>
-          <w:color w:val="0070C0"/>
-        </w:rPr>
-        <w:t>private</w:t>
-      </w:r>
-      <w:proofErr w:type="gramEnd"/>
-      <w:r>
-        <w:rPr>
-          <w:color w:val="0070C0"/>
-        </w:rPr>
-        <w:t xml:space="preserve"> </w:t>
-      </w:r>
-      <w:proofErr w:type="spellStart"/>
-      <w:r>
-        <w:rPr>
-          <w:color w:val="0070C0"/>
-        </w:rPr>
-        <w:t>boolean</w:t>
-      </w:r>
-      <w:proofErr w:type="spellEnd"/>
-      <w:r>
-        <w:rPr>
-          <w:color w:val="0070C0"/>
-        </w:rPr>
-        <w:t xml:space="preserve"> unique = false;</w:t>
+      <w:r>
+        <w:rPr>
+          <w:color w:val="0070C0"/>
+        </w:rPr>
+        <w:t>private boolean unique = false;</w:t>
       </w:r>
       <w:r>
         <w:rPr>
@@ -911,7 +756,6 @@
         <w:pStyle w:val="Heading2"/>
       </w:pPr>
       <w:r>
-        <w:lastRenderedPageBreak/>
         <w:t>2.</w:t>
       </w:r>
       <w:r>
@@ -939,7 +783,6 @@
           <w:color w:val="0070C0"/>
         </w:rPr>
       </w:pPr>
-      <w:proofErr w:type="gramStart"/>
       <w:r>
         <w:rPr>
           <w:color w:val="0070C0"/>
@@ -952,81 +795,176 @@
         </w:rPr>
         <w:t>ublic</w:t>
       </w:r>
-      <w:proofErr w:type="gramEnd"/>
-      <w:r>
-        <w:rPr>
-          <w:color w:val="0070C0"/>
-        </w:rPr>
-        <w:t xml:space="preserve"> void Unique( Boolean unique );</w:t>
-      </w:r>
-    </w:p>
-    <w:p>
-      <w:pPr>
-        <w:rPr>
-          <w:color w:val="000000" w:themeColor="text1"/>
-        </w:rPr>
-      </w:pPr>
-      <w:r>
-        <w:rPr>
-          <w:color w:val="000000" w:themeColor="text1"/>
-        </w:rPr>
-        <w:t>This method sets whether the index is unique (no duplicate entries).</w:t>
-      </w:r>
-    </w:p>
-    <w:p>
-      <w:pPr>
-        <w:rPr>
-          <w:color w:val="0070C0"/>
-        </w:rPr>
-      </w:pPr>
-      <w:proofErr w:type="gramStart"/>
-      <w:r>
-        <w:rPr>
-          <w:color w:val="0070C0"/>
-        </w:rPr>
-        <w:t>public</w:t>
-      </w:r>
-      <w:proofErr w:type="gramEnd"/>
-      <w:r>
-        <w:rPr>
-          <w:color w:val="0070C0"/>
-        </w:rPr>
-        <w:t xml:space="preserve"> long Add( long hash, long </w:t>
-      </w:r>
-      <w:proofErr w:type="spellStart"/>
-      <w:r>
-        <w:rPr>
-          <w:color w:val="0070C0"/>
-        </w:rPr>
-        <w:t>pos</w:t>
-      </w:r>
-      <w:proofErr w:type="spellEnd"/>
-      <w:r>
-        <w:rPr>
-          <w:color w:val="0070C0"/>
-        </w:rPr>
-        <w:t>, long data );</w:t>
-      </w:r>
-    </w:p>
-    <w:p>
-      <w:r>
-        <w:t xml:space="preserve">This method adds an entry into the index. The argument hash is the hash key and the argument data is the hash comparator for validating against collisions. The argument </w:t>
-      </w:r>
-      <w:proofErr w:type="spellStart"/>
-      <w:r>
-        <w:t>pos</w:t>
-      </w:r>
-      <w:proofErr w:type="spellEnd"/>
+      <w:r>
+        <w:rPr>
+          <w:color w:val="0070C0"/>
+        </w:rPr>
+        <w:t xml:space="preserve"> void Unique( b</w:t>
+      </w:r>
+      <w:r>
+        <w:rPr>
+          <w:color w:val="0070C0"/>
+        </w:rPr>
+        <w:t>oolean unique );</w:t>
+      </w:r>
+      <w:r>
+        <w:rPr>
+          <w:color w:val="0070C0"/>
+        </w:rPr>
+        <w:br/>
+        <w:t>public Boolean Unique();</w:t>
+      </w:r>
+    </w:p>
+    <w:p>
+      <w:r>
+        <w:rPr>
+          <w:color w:val="000000" w:themeColor="text1"/>
+        </w:rPr>
+        <w:t>These</w:t>
+      </w:r>
+      <w:r>
+        <w:rPr>
+          <w:color w:val="000000" w:themeColor="text1"/>
+        </w:rPr>
+        <w:t xml:space="preserve"> method</w:t>
+      </w:r>
+      <w:r>
+        <w:rPr>
+          <w:color w:val="000000" w:themeColor="text1"/>
+        </w:rPr>
+        <w:t>s set and get</w:t>
+      </w:r>
+      <w:r>
+        <w:rPr>
+          <w:color w:val="000000" w:themeColor="text1"/>
+        </w:rPr>
+        <w:t xml:space="preserve"> whether the index is unique (no duplicate entries).</w:t>
+      </w:r>
       <w:r>
         <w:t xml:space="preserve"> </w:t>
       </w:r>
-      <w:proofErr w:type="gramStart"/>
-      <w:r>
-        <w:t>is</w:t>
-      </w:r>
-      <w:proofErr w:type="gramEnd"/>
-      <w:r>
-        <w:t xml:space="preserve"> the offset into the data store where the entry (or record) is located.</w:t>
+    </w:p>
+    <w:p>
+      <w:pPr>
+        <w:rPr>
+          <w:color w:val="0070C0"/>
+        </w:rPr>
+      </w:pPr>
+      <w:r>
+        <w:rPr>
+          <w:color w:val="0070C0"/>
+        </w:rPr>
+        <w:t>p</w:t>
+      </w:r>
+      <w:r>
+        <w:rPr>
+          <w:color w:val="0070C0"/>
+        </w:rPr>
+        <w:t>ublic</w:t>
+      </w:r>
+      <w:r>
+        <w:rPr>
+          <w:color w:val="0070C0"/>
+        </w:rPr>
+        <w:t xml:space="preserve"> void </w:t>
+      </w:r>
+      <w:r>
+        <w:rPr>
+          <w:color w:val="0070C0"/>
+        </w:rPr>
+        <w:t>Name</w:t>
+      </w:r>
+      <w:r>
+        <w:rPr>
+          <w:color w:val="0070C0"/>
+        </w:rPr>
+        <w:t xml:space="preserve">( </w:t>
+      </w:r>
+      <w:r>
+        <w:rPr>
+          <w:color w:val="0070C0"/>
+        </w:rPr>
+        <w:t>String name</w:t>
+      </w:r>
+      <w:r>
+        <w:rPr>
+          <w:color w:val="0070C0"/>
+        </w:rPr>
+        <w:t xml:space="preserve"> );</w:t>
+      </w:r>
+      <w:r>
+        <w:rPr>
+          <w:color w:val="0070C0"/>
+        </w:rPr>
+        <w:br/>
+        <w:t xml:space="preserve">public </w:t>
+      </w:r>
+      <w:r>
+        <w:rPr>
+          <w:color w:val="0070C0"/>
+        </w:rPr>
+        <w:t>String Name</w:t>
+      </w:r>
+      <w:r>
+        <w:rPr>
+          <w:color w:val="0070C0"/>
+        </w:rPr>
+        <w:t>();</w:t>
+      </w:r>
+    </w:p>
+    <w:p>
+      <w:pPr>
+        <w:rPr>
+          <w:color w:val="000000" w:themeColor="text1"/>
+        </w:rPr>
+      </w:pPr>
+      <w:r>
+        <w:rPr>
+          <w:color w:val="000000" w:themeColor="text1"/>
+        </w:rPr>
+        <w:t>These</w:t>
+      </w:r>
+      <w:r>
+        <w:rPr>
+          <w:color w:val="000000" w:themeColor="text1"/>
+        </w:rPr>
+        <w:t xml:space="preserve"> method</w:t>
+      </w:r>
+      <w:r>
+        <w:rPr>
+          <w:color w:val="000000" w:themeColor="text1"/>
+        </w:rPr>
+        <w:t>s set and get</w:t>
+      </w:r>
+      <w:r>
+        <w:rPr>
+          <w:color w:val="000000" w:themeColor="text1"/>
+        </w:rPr>
+        <w:t xml:space="preserve"> </w:t>
+      </w:r>
+      <w:r>
+        <w:rPr>
+          <w:color w:val="000000" w:themeColor="text1"/>
+        </w:rPr>
+        <w:t>the name (e.g., column name being indexed) of the index.</w:t>
+      </w:r>
+    </w:p>
+    <w:p>
+      <w:pPr>
+        <w:rPr>
+          <w:color w:val="0070C0"/>
+        </w:rPr>
+      </w:pPr>
+      <w:r>
+        <w:rPr>
+          <w:color w:val="0070C0"/>
+        </w:rPr>
+        <w:t>public long Add( long hash, long pos, long data );</w:t>
+      </w:r>
+    </w:p>
+    <w:p>
+      <w:r>
+        <w:t>This method adds an entry into the index. The argument hash is the hash key and the argument data is the hash comparator for validating against collisions. The argument pos is the offset into the data store where the entry (or record) is located.</w:t>
       </w:r>
     </w:p>
     <w:p>
@@ -1046,33 +984,11 @@
       </w:r>
     </w:p>
     <w:p>
-      <w:proofErr w:type="gramStart"/>
-      <w:r>
-        <w:rPr>
-          <w:color w:val="0070C0"/>
-        </w:rPr>
-        <w:t>public</w:t>
-      </w:r>
-      <w:proofErr w:type="gramEnd"/>
-      <w:r>
-        <w:rPr>
-          <w:color w:val="0070C0"/>
-        </w:rPr>
-        <w:t xml:space="preserve"> </w:t>
-      </w:r>
-      <w:proofErr w:type="spellStart"/>
-      <w:r>
-        <w:rPr>
-          <w:color w:val="0070C0"/>
-        </w:rPr>
-        <w:t>ArrayList</w:t>
-      </w:r>
-      <w:proofErr w:type="spellEnd"/>
-      <w:r>
-        <w:rPr>
-          <w:color w:val="0070C0"/>
-        </w:rPr>
-        <w:t>&lt;L</w:t>
+      <w:r>
+        <w:rPr>
+          <w:color w:val="0070C0"/>
+        </w:rPr>
+        <w:t>public ArrayList&lt;L</w:t>
       </w:r>
       <w:r>
         <w:rPr>
@@ -1098,15 +1014,7 @@
         <w:t xml:space="preserve">This method locates an entry in the index. </w:t>
       </w:r>
       <w:r>
-        <w:t xml:space="preserve">If the arguments hash and data match one or more entries in the index the corresponding </w:t>
-      </w:r>
-      <w:proofErr w:type="spellStart"/>
-      <w:r>
-        <w:t>pos</w:t>
-      </w:r>
-      <w:proofErr w:type="spellEnd"/>
-      <w:r>
-        <w:t xml:space="preserve"> value (offset in data store) of each matched entry is returned. Otherwise, if no entry is found an empty list is returned.</w:t>
+        <w:t>If the arguments hash and data match one or more entries in the index the corresponding pos value (offset in data store) of each matched entry is returned. Otherwise, if no entry is found an empty list is returned.</w:t>
       </w:r>
     </w:p>
     <w:p>
@@ -1115,33 +1023,11 @@
       </w:r>
     </w:p>
     <w:p>
-      <w:proofErr w:type="gramStart"/>
-      <w:r>
-        <w:rPr>
-          <w:color w:val="0070C0"/>
-        </w:rPr>
-        <w:t>public</w:t>
-      </w:r>
-      <w:proofErr w:type="gramEnd"/>
-      <w:r>
-        <w:rPr>
-          <w:color w:val="0070C0"/>
-        </w:rPr>
-        <w:t xml:space="preserve"> </w:t>
-      </w:r>
-      <w:proofErr w:type="spellStart"/>
-      <w:r>
-        <w:rPr>
-          <w:color w:val="0070C0"/>
-        </w:rPr>
-        <w:t>ArrayList</w:t>
-      </w:r>
-      <w:proofErr w:type="spellEnd"/>
-      <w:r>
-        <w:rPr>
-          <w:color w:val="0070C0"/>
-        </w:rPr>
-        <w:t>&lt;L</w:t>
+      <w:r>
+        <w:rPr>
+          <w:color w:val="0070C0"/>
+        </w:rPr>
+        <w:t>public ArrayList&lt;L</w:t>
       </w:r>
       <w:r>
         <w:rPr>
@@ -1172,6 +1058,7 @@
         <w:rPr>
           <w:color w:val="000000" w:themeColor="text1"/>
         </w:rPr>
+        <w:lastRenderedPageBreak/>
         <w:t xml:space="preserve">This method removes </w:t>
       </w:r>
       <w:r>
@@ -1199,49 +1086,11 @@
           <w:color w:val="0070C0"/>
         </w:rPr>
       </w:pPr>
-      <w:bookmarkStart w:id="0" w:name="_GoBack"/>
-      <w:bookmarkEnd w:id="0"/>
-      <w:proofErr w:type="gramStart"/>
-      <w:r>
-        <w:rPr>
-          <w:color w:val="0070C0"/>
-        </w:rPr>
-        <w:t>public</w:t>
-      </w:r>
-      <w:proofErr w:type="gramEnd"/>
-      <w:r>
-        <w:rPr>
-          <w:color w:val="0070C0"/>
-        </w:rPr>
-        <w:t xml:space="preserve"> long </w:t>
-      </w:r>
-      <w:proofErr w:type="spellStart"/>
-      <w:r>
-        <w:rPr>
-          <w:color w:val="0070C0"/>
-        </w:rPr>
-        <w:t>Pos</w:t>
-      </w:r>
-      <w:proofErr w:type="spellEnd"/>
-      <w:r>
-        <w:rPr>
-          <w:color w:val="0070C0"/>
-        </w:rPr>
-        <w:t xml:space="preserve">( </w:t>
-      </w:r>
-      <w:proofErr w:type="spellStart"/>
-      <w:r>
-        <w:rPr>
-          <w:color w:val="0070C0"/>
-        </w:rPr>
-        <w:t>int</w:t>
-      </w:r>
-      <w:proofErr w:type="spellEnd"/>
-      <w:r>
-        <w:rPr>
-          <w:color w:val="0070C0"/>
-        </w:rPr>
-        <w:t xml:space="preserve"> nth );</w:t>
+      <w:r>
+        <w:rPr>
+          <w:color w:val="0070C0"/>
+        </w:rPr>
+        <w:t>public long Pos( int nth );</w:t>
       </w:r>
     </w:p>
     <w:p>

</xml_diff>

<commit_message>
more connecting index to storage
</commit_message>
<xml_diff>
--- a/specs/modules/Index.docx
+++ b/specs/modules/Index.docx
@@ -392,6 +392,594 @@
         </w:rPr>
         <w:t>the name (e.g., column name being indexed) of the index.</w:t>
       </w:r>
+    </w:p>
+    <w:p>
+      <w:pPr>
+        <w:rPr>
+          <w:color w:val="0070C0"/>
+        </w:rPr>
+      </w:pPr>
+      <w:r>
+        <w:rPr>
+          <w:color w:val="0070C0"/>
+        </w:rPr>
+        <w:t xml:space="preserve">public </w:t>
+      </w:r>
+      <w:r>
+        <w:rPr>
+          <w:color w:val="0070C0"/>
+        </w:rPr>
+        <w:t>ArrayList&lt;long[]&gt; Entries</w:t>
+      </w:r>
+      <w:r>
+        <w:rPr>
+          <w:color w:val="0070C0"/>
+        </w:rPr>
+        <w:t>();</w:t>
+      </w:r>
+    </w:p>
+    <w:p>
+      <w:pPr>
+        <w:rPr>
+          <w:color w:val="000000" w:themeColor="text1"/>
+        </w:rPr>
+      </w:pPr>
+      <w:r>
+        <w:rPr>
+          <w:color w:val="000000" w:themeColor="text1"/>
+        </w:rPr>
+        <w:t>This method gets the list of index entries.</w:t>
+      </w:r>
+    </w:p>
+    <w:p>
+      <w:pPr>
+        <w:rPr>
+          <w:color w:val="0070C0"/>
+        </w:rPr>
+      </w:pPr>
+      <w:r>
+        <w:rPr>
+          <w:color w:val="0070C0"/>
+        </w:rPr>
+        <w:t>public long Add( long hash, long pos, long data );</w:t>
+      </w:r>
+    </w:p>
+    <w:p>
+      <w:r>
+        <w:t>This method adds an entry into the index. The argument hash is the hash key and the argument data is the hash comparator for validating against collisions. The argument pos is the offset into the data</w:t>
+      </w:r>
+      <w:r>
+        <w:t xml:space="preserve"> </w:t>
+      </w:r>
+      <w:r>
+        <w:t>store where the entry (or record) is located.</w:t>
+      </w:r>
+    </w:p>
+    <w:p>
+      <w:r>
+        <w:t>If unique is set, then the method will check if there is an existing entry. If so, then the entry is replaced with the new entry and the method returns the location of the previous entry in the data store; otherwise -1 is returned</w:t>
+      </w:r>
+      <w:r>
+        <w:t xml:space="preserve"> to indicate that no entry was replaced</w:t>
+      </w:r>
+      <w:r>
+        <w:t>.</w:t>
+      </w:r>
+    </w:p>
+    <w:p>
+      <w:r>
+        <w:rPr>
+          <w:color w:val="0070C0"/>
+        </w:rPr>
+        <w:t xml:space="preserve">public </w:t>
+      </w:r>
+      <w:r>
+        <w:rPr>
+          <w:color w:val="0070C0"/>
+        </w:rPr>
+        <w:t>ArrayList&lt;L</w:t>
+      </w:r>
+      <w:r>
+        <w:rPr>
+          <w:color w:val="0070C0"/>
+        </w:rPr>
+        <w:t>ong</w:t>
+      </w:r>
+      <w:r>
+        <w:rPr>
+          <w:color w:val="0070C0"/>
+        </w:rPr>
+        <w:t>&gt;</w:t>
+      </w:r>
+      <w:r>
+        <w:rPr>
+          <w:color w:val="0070C0"/>
+        </w:rPr>
+        <w:t xml:space="preserve"> Find( long hash, long data );</w:t>
+      </w:r>
+    </w:p>
+    <w:p>
+      <w:r>
+        <w:t xml:space="preserve">This method locates an entry in the index. If the arguments hash and data match </w:t>
+      </w:r>
+      <w:r>
+        <w:t xml:space="preserve">one or more </w:t>
+      </w:r>
+      <w:r>
+        <w:t>entr</w:t>
+      </w:r>
+      <w:r>
+        <w:t>ies</w:t>
+      </w:r>
+      <w:r>
+        <w:t xml:space="preserve"> in the index the corresponding pos value (offset in data</w:t>
+      </w:r>
+      <w:r>
+        <w:t xml:space="preserve"> </w:t>
+      </w:r>
+      <w:r>
+        <w:t>store)</w:t>
+      </w:r>
+      <w:r>
+        <w:t xml:space="preserve"> of each matched entry</w:t>
+      </w:r>
+      <w:r>
+        <w:t xml:space="preserve"> is returned. Otherwise, if no entry is found </w:t>
+      </w:r>
+      <w:r>
+        <w:t>an empty list is returned.</w:t>
+      </w:r>
+    </w:p>
+    <w:p>
+      <w:r>
+        <w:rPr>
+          <w:color w:val="0070C0"/>
+        </w:rPr>
+        <w:t>public ArrayList&lt;L</w:t>
+      </w:r>
+      <w:r>
+        <w:rPr>
+          <w:color w:val="0070C0"/>
+        </w:rPr>
+        <w:t>ong</w:t>
+      </w:r>
+      <w:r>
+        <w:rPr>
+          <w:color w:val="0070C0"/>
+        </w:rPr>
+        <w:t>&gt;</w:t>
+      </w:r>
+      <w:r>
+        <w:rPr>
+          <w:color w:val="0070C0"/>
+        </w:rPr>
+        <w:t xml:space="preserve"> Remove( long hash, long data );</w:t>
+      </w:r>
+    </w:p>
+    <w:p>
+      <w:pPr>
+        <w:rPr>
+          <w:color w:val="000000" w:themeColor="text1"/>
+        </w:rPr>
+      </w:pPr>
+      <w:r>
+        <w:rPr>
+          <w:color w:val="000000" w:themeColor="text1"/>
+        </w:rPr>
+        <w:t xml:space="preserve">This method removes </w:t>
+      </w:r>
+      <w:r>
+        <w:rPr>
+          <w:color w:val="000000" w:themeColor="text1"/>
+        </w:rPr>
+        <w:t>entries</w:t>
+      </w:r>
+      <w:r>
+        <w:rPr>
+          <w:color w:val="000000" w:themeColor="text1"/>
+        </w:rPr>
+        <w:t xml:space="preserve"> matching the hash code and data value.</w:t>
+      </w:r>
+      <w:r>
+        <w:rPr>
+          <w:color w:val="000000" w:themeColor="text1"/>
+        </w:rPr>
+        <w:t xml:space="preserve"> If one or more entries are</w:t>
+      </w:r>
+      <w:r>
+        <w:rPr>
+          <w:color w:val="000000" w:themeColor="text1"/>
+        </w:rPr>
+        <w:t xml:space="preserve"> removed, the offset in the data </w:t>
+      </w:r>
+      <w:r>
+        <w:rPr>
+          <w:color w:val="000000" w:themeColor="text1"/>
+        </w:rPr>
+        <w:t>store of the corresponding entries</w:t>
+      </w:r>
+      <w:r>
+        <w:rPr>
+          <w:color w:val="000000" w:themeColor="text1"/>
+        </w:rPr>
+        <w:t xml:space="preserve"> is returned; otherwise</w:t>
+      </w:r>
+      <w:r>
+        <w:rPr>
+          <w:color w:val="000000" w:themeColor="text1"/>
+        </w:rPr>
+        <w:t>, an empty list is returned</w:t>
+      </w:r>
+      <w:r>
+        <w:rPr>
+          <w:color w:val="000000" w:themeColor="text1"/>
+        </w:rPr>
+        <w:t>.</w:t>
+      </w:r>
+    </w:p>
+    <w:p>
+      <w:pPr>
+        <w:rPr>
+          <w:color w:val="0070C0"/>
+        </w:rPr>
+      </w:pPr>
+      <w:r>
+        <w:rPr>
+          <w:color w:val="0070C0"/>
+        </w:rPr>
+        <w:t>public long Pos( int nth );</w:t>
+      </w:r>
+    </w:p>
+    <w:p>
+      <w:pPr>
+        <w:rPr>
+          <w:color w:val="000000" w:themeColor="text1"/>
+        </w:rPr>
+      </w:pPr>
+      <w:r>
+        <w:rPr>
+          <w:color w:val="000000" w:themeColor="text1"/>
+        </w:rPr>
+        <w:t>This method returns the offset in the data</w:t>
+      </w:r>
+      <w:r>
+        <w:rPr>
+          <w:color w:val="000000" w:themeColor="text1"/>
+        </w:rPr>
+        <w:t xml:space="preserve"> </w:t>
+      </w:r>
+      <w:r>
+        <w:rPr>
+          <w:color w:val="000000" w:themeColor="text1"/>
+        </w:rPr>
+        <w:t>store for the record at the nth location in the index.</w:t>
+      </w:r>
+      <w:r>
+        <w:rPr>
+          <w:color w:val="000000" w:themeColor="text1"/>
+        </w:rPr>
+        <w:t xml:space="preserve"> If there is no such record, a -1 is returned.</w:t>
+      </w:r>
+    </w:p>
+    <w:p>
+      <w:pPr>
+        <w:pStyle w:val="Heading1"/>
+      </w:pPr>
+      <w:r>
+        <w:t>2.</w:t>
+      </w:r>
+      <w:r>
+        <w:tab/>
+        <w:t>IndexLinkedList</w:t>
+      </w:r>
+      <w:r>
+        <w:tab/>
+        <w:t xml:space="preserve"> Implementation</w:t>
+      </w:r>
+    </w:p>
+    <w:p>
+      <w:pPr>
+        <w:pStyle w:val="Heading2"/>
+        <w:rPr>
+          <w:rFonts w:asciiTheme="minorHAnsi" w:hAnsiTheme="minorHAnsi" w:cstheme="minorHAnsi"/>
+          <w:b w:val="0"/>
+          <w:color w:val="000000" w:themeColor="text1"/>
+          <w:sz w:val="22"/>
+          <w:szCs w:val="22"/>
+        </w:rPr>
+      </w:pPr>
+      <w:r>
+        <w:rPr>
+          <w:rFonts w:asciiTheme="minorHAnsi" w:hAnsiTheme="minorHAnsi" w:cstheme="minorHAnsi"/>
+          <w:b w:val="0"/>
+          <w:color w:val="000000" w:themeColor="text1"/>
+          <w:sz w:val="22"/>
+          <w:szCs w:val="22"/>
+        </w:rPr>
+        <w:t>The IndexLinkedList class is an implementation of the Index interface.</w:t>
+      </w:r>
+      <w:r>
+        <w:rPr>
+          <w:rFonts w:asciiTheme="minorHAnsi" w:hAnsiTheme="minorHAnsi" w:cstheme="minorHAnsi"/>
+          <w:b w:val="0"/>
+          <w:color w:val="000000" w:themeColor="text1"/>
+          <w:sz w:val="22"/>
+          <w:szCs w:val="22"/>
+        </w:rPr>
+        <w:t xml:space="preserve"> The implementation is found in the file IndexLinkedList.java. This class defines the methods for implementing a serial linked list index, which is searched sequentially.</w:t>
+      </w:r>
+    </w:p>
+    <w:p>
+      <w:pPr>
+        <w:pStyle w:val="Heading2"/>
+      </w:pPr>
+      <w:r>
+        <w:t xml:space="preserve">2.1 </w:t>
+      </w:r>
+      <w:r>
+        <w:tab/>
+        <w:t>Fields</w:t>
+      </w:r>
+    </w:p>
+    <w:p>
+      <w:r>
+        <w:br/>
+        <w:t>The following fields are defined in the implementation.</w:t>
+      </w:r>
+    </w:p>
+    <w:p>
+      <w:r>
+        <w:rPr>
+          <w:color w:val="0070C0"/>
+        </w:rPr>
+        <w:lastRenderedPageBreak/>
+        <w:t>private ArrayList&lt;long[]&gt; index = new ArrayList&lt;long[]&gt;();</w:t>
+      </w:r>
+      <w:r>
+        <w:tab/>
+      </w:r>
+      <w:r>
+        <w:rPr>
+          <w:color w:val="00B050"/>
+        </w:rPr>
+        <w:t>// in-memory storage</w:t>
+      </w:r>
+    </w:p>
+    <w:p>
+      <w:r>
+        <w:t>This field holds the index in memory. It is an array list of triplets, where each element is a long data type. The first element is the hash code, the second the offset in the data store of the corresponding entry, and the third is the data validation value.</w:t>
+      </w:r>
+    </w:p>
+    <w:p>
+      <w:r>
+        <w:rPr>
+          <w:color w:val="0070C0"/>
+        </w:rPr>
+        <w:t>private boolean unique = false;</w:t>
+      </w:r>
+      <w:r>
+        <w:rPr>
+          <w:color w:val="0070C0"/>
+        </w:rPr>
+        <w:tab/>
+      </w:r>
+      <w:r>
+        <w:tab/>
+      </w:r>
+      <w:r>
+        <w:tab/>
+      </w:r>
+      <w:r>
+        <w:tab/>
+      </w:r>
+      <w:r>
+        <w:tab/>
+      </w:r>
+      <w:r>
+        <w:rPr>
+          <w:color w:val="00B050"/>
+        </w:rPr>
+        <w:t>// required to be unique</w:t>
+      </w:r>
+    </w:p>
+    <w:p>
+      <w:r>
+        <w:t>This field indicates whether the index entries must be unique or not. If unique, then duplicates are not allowed.</w:t>
+      </w:r>
+    </w:p>
+    <w:p>
+      <w:pPr>
+        <w:pStyle w:val="Heading2"/>
+      </w:pPr>
+      <w:r>
+        <w:t>2.</w:t>
+      </w:r>
+      <w:r>
+        <w:t>2</w:t>
+      </w:r>
+      <w:r>
+        <w:t xml:space="preserve"> </w:t>
+      </w:r>
+      <w:r>
+        <w:tab/>
+      </w:r>
+      <w:r>
+        <w:t>Methods</w:t>
+      </w:r>
+    </w:p>
+    <w:p>
+      <w:r>
+        <w:br/>
+        <w:t>The following methods are implemented in the implementation.</w:t>
+      </w:r>
+    </w:p>
+    <w:p>
+      <w:pPr>
+        <w:rPr>
+          <w:color w:val="0070C0"/>
+        </w:rPr>
+      </w:pPr>
+      <w:r>
+        <w:rPr>
+          <w:color w:val="0070C0"/>
+        </w:rPr>
+        <w:t>p</w:t>
+      </w:r>
+      <w:r>
+        <w:rPr>
+          <w:color w:val="0070C0"/>
+        </w:rPr>
+        <w:t>ublic</w:t>
+      </w:r>
+      <w:r>
+        <w:rPr>
+          <w:color w:val="0070C0"/>
+        </w:rPr>
+        <w:t xml:space="preserve"> void Unique( b</w:t>
+      </w:r>
+      <w:r>
+        <w:rPr>
+          <w:color w:val="0070C0"/>
+        </w:rPr>
+        <w:t>oolean unique );</w:t>
+      </w:r>
+      <w:r>
+        <w:rPr>
+          <w:color w:val="0070C0"/>
+        </w:rPr>
+        <w:br/>
+        <w:t>public Boolean Unique();</w:t>
+      </w:r>
+    </w:p>
+    <w:p>
+      <w:r>
+        <w:rPr>
+          <w:color w:val="000000" w:themeColor="text1"/>
+        </w:rPr>
+        <w:t>These</w:t>
+      </w:r>
+      <w:r>
+        <w:rPr>
+          <w:color w:val="000000" w:themeColor="text1"/>
+        </w:rPr>
+        <w:t xml:space="preserve"> method</w:t>
+      </w:r>
+      <w:r>
+        <w:rPr>
+          <w:color w:val="000000" w:themeColor="text1"/>
+        </w:rPr>
+        <w:t>s set and get</w:t>
+      </w:r>
+      <w:r>
+        <w:rPr>
+          <w:color w:val="000000" w:themeColor="text1"/>
+        </w:rPr>
+        <w:t xml:space="preserve"> whether the index is unique (no duplicate entries).</w:t>
+      </w:r>
+      <w:r>
+        <w:t xml:space="preserve"> </w:t>
+      </w:r>
+    </w:p>
+    <w:p>
+      <w:pPr>
+        <w:rPr>
+          <w:color w:val="0070C0"/>
+        </w:rPr>
+      </w:pPr>
+      <w:r>
+        <w:rPr>
+          <w:color w:val="0070C0"/>
+        </w:rPr>
+        <w:t>p</w:t>
+      </w:r>
+      <w:r>
+        <w:rPr>
+          <w:color w:val="0070C0"/>
+        </w:rPr>
+        <w:t>ublic</w:t>
+      </w:r>
+      <w:r>
+        <w:rPr>
+          <w:color w:val="0070C0"/>
+        </w:rPr>
+        <w:t xml:space="preserve"> void Name( String name );</w:t>
+      </w:r>
+      <w:r>
+        <w:rPr>
+          <w:color w:val="0070C0"/>
+        </w:rPr>
+        <w:br/>
+        <w:t>public String Name();</w:t>
+      </w:r>
+    </w:p>
+    <w:p>
+      <w:pPr>
+        <w:rPr>
+          <w:color w:val="000000" w:themeColor="text1"/>
+        </w:rPr>
+      </w:pPr>
+      <w:r>
+        <w:rPr>
+          <w:color w:val="000000" w:themeColor="text1"/>
+        </w:rPr>
+        <w:t>These</w:t>
+      </w:r>
+      <w:r>
+        <w:rPr>
+          <w:color w:val="000000" w:themeColor="text1"/>
+        </w:rPr>
+        <w:t xml:space="preserve"> method</w:t>
+      </w:r>
+      <w:r>
+        <w:rPr>
+          <w:color w:val="000000" w:themeColor="text1"/>
+        </w:rPr>
+        <w:t>s set and get</w:t>
+      </w:r>
+      <w:r>
+        <w:rPr>
+          <w:color w:val="000000" w:themeColor="text1"/>
+        </w:rPr>
+        <w:t xml:space="preserve"> </w:t>
+      </w:r>
+      <w:r>
+        <w:rPr>
+          <w:color w:val="000000" w:themeColor="text1"/>
+        </w:rPr>
+        <w:t>the name (e.g., column name being indexed) of the index.</w:t>
+      </w:r>
+      <w:r>
+        <w:rPr>
+          <w:color w:val="000000" w:themeColor="text1"/>
+        </w:rPr>
+        <w:t xml:space="preserve"> </w:t>
+      </w:r>
+    </w:p>
+    <w:p>
+      <w:pPr>
+        <w:rPr>
+          <w:color w:val="0070C0"/>
+        </w:rPr>
+      </w:pPr>
+      <w:r>
+        <w:rPr>
+          <w:color w:val="0070C0"/>
+        </w:rPr>
+        <w:t>public ArrayList&lt;long[]&gt; Entries();</w:t>
+      </w:r>
+    </w:p>
+    <w:p>
+      <w:pPr>
+        <w:rPr>
+          <w:color w:val="000000" w:themeColor="text1"/>
+        </w:rPr>
+      </w:pPr>
+      <w:r>
+        <w:rPr>
+          <w:color w:val="000000" w:themeColor="text1"/>
+        </w:rPr>
+        <w:t>This method gets the list of index entries.</w:t>
+      </w:r>
       <w:bookmarkStart w:id="0" w:name="_GoBack"/>
       <w:bookmarkEnd w:id="0"/>
     </w:p>
@@ -410,38 +998,31 @@
     </w:p>
     <w:p>
       <w:r>
-        <w:t>This method adds an entry into the index. The argument hash is the hash key and the argument data is the hash comparator for validating against collisions. The argument pos is the offset into the data</w:t>
-      </w:r>
-      <w:r>
-        <w:t xml:space="preserve"> </w:t>
-      </w:r>
-      <w:r>
-        <w:t>store where the entry (or record) is located.</w:t>
-      </w:r>
-    </w:p>
-    <w:p>
-      <w:r>
-        <w:t>If unique is set, then the method will check if there is an existing entry. If so, then the entry is replaced with the new entry and the method returns the location of the previous entry in the data store; otherwise -1 is returned</w:t>
-      </w:r>
-      <w:r>
-        <w:t xml:space="preserve"> to indicate that no entry was replaced</w:t>
-      </w:r>
-      <w:r>
-        <w:t>.</w:t>
-      </w:r>
-    </w:p>
-    <w:p>
-      <w:r>
-        <w:rPr>
-          <w:color w:val="0070C0"/>
-        </w:rPr>
-        <w:t xml:space="preserve">public </w:t>
-      </w:r>
-      <w:r>
-        <w:rPr>
-          <w:color w:val="0070C0"/>
-        </w:rPr>
-        <w:t>ArrayList&lt;L</w:t>
+        <w:t>This method adds an entry into the index. The argument hash is the hash key and the argument data is the hash comparator for validating against collisions. The argument pos is the offset into the data store where the entry (or record) is located.</w:t>
+      </w:r>
+    </w:p>
+    <w:p>
+      <w:r>
+        <w:t>If unique is set, then the method will check if there is an existing entry. If so, then the entry is replaced with the new entry, the hash code is changed to 0xFFFFFFFFFFFFFFFF to indicate the entry is dirty, and the method returns the location of the previous entry in the data store; otherwise -1 is returned</w:t>
+      </w:r>
+      <w:r>
+        <w:t xml:space="preserve"> to indicate no entry was replaced</w:t>
+      </w:r>
+      <w:r>
+        <w:t xml:space="preserve">. </w:t>
+      </w:r>
+    </w:p>
+    <w:p>
+      <w:r>
+        <w:t xml:space="preserve">Each entry is added sequentially and is not sorted.  </w:t>
+      </w:r>
+    </w:p>
+    <w:p>
+      <w:r>
+        <w:rPr>
+          <w:color w:val="0070C0"/>
+        </w:rPr>
+        <w:t>public ArrayList&lt;L</w:t>
       </w:r>
       <w:r>
         <w:rPr>
@@ -464,34 +1045,16 @@
     </w:p>
     <w:p>
       <w:r>
-        <w:t xml:space="preserve">This method locates an entry in the index. If the arguments hash and data match </w:t>
-      </w:r>
-      <w:r>
-        <w:t xml:space="preserve">one or more </w:t>
-      </w:r>
-      <w:r>
-        <w:t>entr</w:t>
-      </w:r>
-      <w:r>
-        <w:t>ies</w:t>
-      </w:r>
-      <w:r>
-        <w:t xml:space="preserve"> in the index the corresponding pos value (offset in data</w:t>
-      </w:r>
-      <w:r>
-        <w:t xml:space="preserve"> </w:t>
-      </w:r>
-      <w:r>
-        <w:t>store)</w:t>
-      </w:r>
-      <w:r>
-        <w:t xml:space="preserve"> of each matched entry</w:t>
-      </w:r>
-      <w:r>
-        <w:t xml:space="preserve"> is returned. Otherwise, if no entry is found </w:t>
-      </w:r>
-      <w:r>
-        <w:t>an empty list is returned.</w:t>
+        <w:t xml:space="preserve">This method locates an entry in the index. </w:t>
+      </w:r>
+      <w:r>
+        <w:t>If the arguments hash and data match one or more entries in the index the corresponding pos value (offset in data store) of each matched entry is returned. Otherwise, if no entry is found an empty list is returned.</w:t>
+      </w:r>
+    </w:p>
+    <w:p>
+      <w:r>
+        <w:lastRenderedPageBreak/>
+        <w:t>The index is searched sequentially.</w:t>
       </w:r>
     </w:p>
     <w:p>
@@ -530,535 +1093,6 @@
         <w:rPr>
           <w:color w:val="000000" w:themeColor="text1"/>
         </w:rPr>
-        <w:t xml:space="preserve">This method removes </w:t>
-      </w:r>
-      <w:r>
-        <w:rPr>
-          <w:color w:val="000000" w:themeColor="text1"/>
-        </w:rPr>
-        <w:t>entries</w:t>
-      </w:r>
-      <w:r>
-        <w:rPr>
-          <w:color w:val="000000" w:themeColor="text1"/>
-        </w:rPr>
-        <w:t xml:space="preserve"> matching the hash code and data value.</w:t>
-      </w:r>
-      <w:r>
-        <w:rPr>
-          <w:color w:val="000000" w:themeColor="text1"/>
-        </w:rPr>
-        <w:t xml:space="preserve"> If one or more entries are</w:t>
-      </w:r>
-      <w:r>
-        <w:rPr>
-          <w:color w:val="000000" w:themeColor="text1"/>
-        </w:rPr>
-        <w:t xml:space="preserve"> removed, the offset in the data </w:t>
-      </w:r>
-      <w:r>
-        <w:rPr>
-          <w:color w:val="000000" w:themeColor="text1"/>
-        </w:rPr>
-        <w:t>store of the corresponding entries</w:t>
-      </w:r>
-      <w:r>
-        <w:rPr>
-          <w:color w:val="000000" w:themeColor="text1"/>
-        </w:rPr>
-        <w:t xml:space="preserve"> is returned; otherwise</w:t>
-      </w:r>
-      <w:r>
-        <w:rPr>
-          <w:color w:val="000000" w:themeColor="text1"/>
-        </w:rPr>
-        <w:t>, an empty list is returned</w:t>
-      </w:r>
-      <w:r>
-        <w:rPr>
-          <w:color w:val="000000" w:themeColor="text1"/>
-        </w:rPr>
-        <w:t>.</w:t>
-      </w:r>
-    </w:p>
-    <w:p>
-      <w:pPr>
-        <w:rPr>
-          <w:color w:val="0070C0"/>
-        </w:rPr>
-      </w:pPr>
-      <w:r>
-        <w:rPr>
-          <w:color w:val="0070C0"/>
-        </w:rPr>
-        <w:t>public long Pos( int nth );</w:t>
-      </w:r>
-    </w:p>
-    <w:p>
-      <w:pPr>
-        <w:rPr>
-          <w:color w:val="000000" w:themeColor="text1"/>
-        </w:rPr>
-      </w:pPr>
-      <w:r>
-        <w:rPr>
-          <w:color w:val="000000" w:themeColor="text1"/>
-        </w:rPr>
-        <w:t>This method returns the offset in the data</w:t>
-      </w:r>
-      <w:r>
-        <w:rPr>
-          <w:color w:val="000000" w:themeColor="text1"/>
-        </w:rPr>
-        <w:t xml:space="preserve"> </w:t>
-      </w:r>
-      <w:r>
-        <w:rPr>
-          <w:color w:val="000000" w:themeColor="text1"/>
-        </w:rPr>
-        <w:t>store for the record at the nth location in the index.</w:t>
-      </w:r>
-      <w:r>
-        <w:rPr>
-          <w:color w:val="000000" w:themeColor="text1"/>
-        </w:rPr>
-        <w:t xml:space="preserve"> If there is no such record, a -1 is returned.</w:t>
-      </w:r>
-    </w:p>
-    <w:p>
-      <w:pPr>
-        <w:pStyle w:val="Heading1"/>
-      </w:pPr>
-      <w:r>
-        <w:t>2.</w:t>
-      </w:r>
-      <w:r>
-        <w:tab/>
-        <w:t>IndexLinkedList</w:t>
-      </w:r>
-      <w:r>
-        <w:tab/>
-        <w:t xml:space="preserve"> Implementation</w:t>
-      </w:r>
-    </w:p>
-    <w:p>
-      <w:pPr>
-        <w:pStyle w:val="Heading2"/>
-        <w:rPr>
-          <w:rFonts w:asciiTheme="minorHAnsi" w:hAnsiTheme="minorHAnsi" w:cstheme="minorHAnsi"/>
-          <w:b w:val="0"/>
-          <w:color w:val="000000" w:themeColor="text1"/>
-          <w:sz w:val="22"/>
-          <w:szCs w:val="22"/>
-        </w:rPr>
-      </w:pPr>
-      <w:r>
-        <w:rPr>
-          <w:rFonts w:asciiTheme="minorHAnsi" w:hAnsiTheme="minorHAnsi" w:cstheme="minorHAnsi"/>
-          <w:b w:val="0"/>
-          <w:color w:val="000000" w:themeColor="text1"/>
-          <w:sz w:val="22"/>
-          <w:szCs w:val="22"/>
-        </w:rPr>
-        <w:t>The IndexLinkedList class is an implementation of the Index interface.</w:t>
-      </w:r>
-      <w:r>
-        <w:rPr>
-          <w:rFonts w:asciiTheme="minorHAnsi" w:hAnsiTheme="minorHAnsi" w:cstheme="minorHAnsi"/>
-          <w:b w:val="0"/>
-          <w:color w:val="000000" w:themeColor="text1"/>
-          <w:sz w:val="22"/>
-          <w:szCs w:val="22"/>
-        </w:rPr>
-        <w:t xml:space="preserve"> The implementation is found in the file IndexLinkedList.java. This class defines the methods for implementing a serial linked list index, which is searched sequentially.</w:t>
-      </w:r>
-    </w:p>
-    <w:p>
-      <w:pPr>
-        <w:pStyle w:val="Heading2"/>
-      </w:pPr>
-      <w:r>
-        <w:t xml:space="preserve">2.1 </w:t>
-      </w:r>
-      <w:r>
-        <w:tab/>
-        <w:t>Fields</w:t>
-      </w:r>
-    </w:p>
-    <w:p>
-      <w:r>
-        <w:br/>
-        <w:t>The following fields are defined in the implementation.</w:t>
-      </w:r>
-    </w:p>
-    <w:p>
-      <w:r>
-        <w:rPr>
-          <w:color w:val="0070C0"/>
-        </w:rPr>
-        <w:t>private ArrayList&lt;long[]&gt; index = new ArrayList&lt;long[]&gt;();</w:t>
-      </w:r>
-      <w:r>
-        <w:tab/>
-      </w:r>
-      <w:r>
-        <w:rPr>
-          <w:color w:val="00B050"/>
-        </w:rPr>
-        <w:t>// in-memory storage</w:t>
-      </w:r>
-    </w:p>
-    <w:p>
-      <w:r>
-        <w:lastRenderedPageBreak/>
-        <w:t>This field holds the index in memory. It is an array list of triplets, where each element is a long data type. The first element is the hash code, the second the offset in the data store of the corresponding entry, and the third is the data validation value.</w:t>
-      </w:r>
-    </w:p>
-    <w:p>
-      <w:r>
-        <w:rPr>
-          <w:color w:val="0070C0"/>
-        </w:rPr>
-        <w:t>private boolean unique = false;</w:t>
-      </w:r>
-      <w:r>
-        <w:rPr>
-          <w:color w:val="0070C0"/>
-        </w:rPr>
-        <w:tab/>
-      </w:r>
-      <w:r>
-        <w:tab/>
-      </w:r>
-      <w:r>
-        <w:tab/>
-      </w:r>
-      <w:r>
-        <w:tab/>
-      </w:r>
-      <w:r>
-        <w:tab/>
-      </w:r>
-      <w:r>
-        <w:rPr>
-          <w:color w:val="00B050"/>
-        </w:rPr>
-        <w:t>// required to be unique</w:t>
-      </w:r>
-    </w:p>
-    <w:p>
-      <w:r>
-        <w:t>This field indicates whether the index entries must be unique or not. If unique, then duplicates are not allowed.</w:t>
-      </w:r>
-    </w:p>
-    <w:p>
-      <w:pPr>
-        <w:pStyle w:val="Heading2"/>
-      </w:pPr>
-      <w:r>
-        <w:t>2.</w:t>
-      </w:r>
-      <w:r>
-        <w:t>2</w:t>
-      </w:r>
-      <w:r>
-        <w:t xml:space="preserve"> </w:t>
-      </w:r>
-      <w:r>
-        <w:tab/>
-      </w:r>
-      <w:r>
-        <w:t>Methods</w:t>
-      </w:r>
-    </w:p>
-    <w:p>
-      <w:r>
-        <w:br/>
-        <w:t>The following methods are implemented in the implementation.</w:t>
-      </w:r>
-    </w:p>
-    <w:p>
-      <w:pPr>
-        <w:rPr>
-          <w:color w:val="0070C0"/>
-        </w:rPr>
-      </w:pPr>
-      <w:r>
-        <w:rPr>
-          <w:color w:val="0070C0"/>
-        </w:rPr>
-        <w:t>p</w:t>
-      </w:r>
-      <w:r>
-        <w:rPr>
-          <w:color w:val="0070C0"/>
-        </w:rPr>
-        <w:t>ublic</w:t>
-      </w:r>
-      <w:r>
-        <w:rPr>
-          <w:color w:val="0070C0"/>
-        </w:rPr>
-        <w:t xml:space="preserve"> void Unique( b</w:t>
-      </w:r>
-      <w:r>
-        <w:rPr>
-          <w:color w:val="0070C0"/>
-        </w:rPr>
-        <w:t>oolean unique );</w:t>
-      </w:r>
-      <w:r>
-        <w:rPr>
-          <w:color w:val="0070C0"/>
-        </w:rPr>
-        <w:br/>
-        <w:t>public Boolean Unique();</w:t>
-      </w:r>
-    </w:p>
-    <w:p>
-      <w:r>
-        <w:rPr>
-          <w:color w:val="000000" w:themeColor="text1"/>
-        </w:rPr>
-        <w:t>These</w:t>
-      </w:r>
-      <w:r>
-        <w:rPr>
-          <w:color w:val="000000" w:themeColor="text1"/>
-        </w:rPr>
-        <w:t xml:space="preserve"> method</w:t>
-      </w:r>
-      <w:r>
-        <w:rPr>
-          <w:color w:val="000000" w:themeColor="text1"/>
-        </w:rPr>
-        <w:t>s set and get</w:t>
-      </w:r>
-      <w:r>
-        <w:rPr>
-          <w:color w:val="000000" w:themeColor="text1"/>
-        </w:rPr>
-        <w:t xml:space="preserve"> whether the index is unique (no duplicate entries).</w:t>
-      </w:r>
-      <w:r>
-        <w:t xml:space="preserve"> </w:t>
-      </w:r>
-    </w:p>
-    <w:p>
-      <w:pPr>
-        <w:rPr>
-          <w:color w:val="0070C0"/>
-        </w:rPr>
-      </w:pPr>
-      <w:r>
-        <w:rPr>
-          <w:color w:val="0070C0"/>
-        </w:rPr>
-        <w:t>p</w:t>
-      </w:r>
-      <w:r>
-        <w:rPr>
-          <w:color w:val="0070C0"/>
-        </w:rPr>
-        <w:t>ublic</w:t>
-      </w:r>
-      <w:r>
-        <w:rPr>
-          <w:color w:val="0070C0"/>
-        </w:rPr>
-        <w:t xml:space="preserve"> void </w:t>
-      </w:r>
-      <w:r>
-        <w:rPr>
-          <w:color w:val="0070C0"/>
-        </w:rPr>
-        <w:t>Name</w:t>
-      </w:r>
-      <w:r>
-        <w:rPr>
-          <w:color w:val="0070C0"/>
-        </w:rPr>
-        <w:t xml:space="preserve">( </w:t>
-      </w:r>
-      <w:r>
-        <w:rPr>
-          <w:color w:val="0070C0"/>
-        </w:rPr>
-        <w:t>String name</w:t>
-      </w:r>
-      <w:r>
-        <w:rPr>
-          <w:color w:val="0070C0"/>
-        </w:rPr>
-        <w:t xml:space="preserve"> );</w:t>
-      </w:r>
-      <w:r>
-        <w:rPr>
-          <w:color w:val="0070C0"/>
-        </w:rPr>
-        <w:br/>
-        <w:t xml:space="preserve">public </w:t>
-      </w:r>
-      <w:r>
-        <w:rPr>
-          <w:color w:val="0070C0"/>
-        </w:rPr>
-        <w:t>String Name</w:t>
-      </w:r>
-      <w:r>
-        <w:rPr>
-          <w:color w:val="0070C0"/>
-        </w:rPr>
-        <w:t>();</w:t>
-      </w:r>
-    </w:p>
-    <w:p>
-      <w:pPr>
-        <w:rPr>
-          <w:color w:val="000000" w:themeColor="text1"/>
-        </w:rPr>
-      </w:pPr>
-      <w:r>
-        <w:rPr>
-          <w:color w:val="000000" w:themeColor="text1"/>
-        </w:rPr>
-        <w:t>These</w:t>
-      </w:r>
-      <w:r>
-        <w:rPr>
-          <w:color w:val="000000" w:themeColor="text1"/>
-        </w:rPr>
-        <w:t xml:space="preserve"> method</w:t>
-      </w:r>
-      <w:r>
-        <w:rPr>
-          <w:color w:val="000000" w:themeColor="text1"/>
-        </w:rPr>
-        <w:t>s set and get</w:t>
-      </w:r>
-      <w:r>
-        <w:rPr>
-          <w:color w:val="000000" w:themeColor="text1"/>
-        </w:rPr>
-        <w:t xml:space="preserve"> </w:t>
-      </w:r>
-      <w:r>
-        <w:rPr>
-          <w:color w:val="000000" w:themeColor="text1"/>
-        </w:rPr>
-        <w:t>the name (e.g., column name being indexed) of the index.</w:t>
-      </w:r>
-    </w:p>
-    <w:p>
-      <w:pPr>
-        <w:rPr>
-          <w:color w:val="0070C0"/>
-        </w:rPr>
-      </w:pPr>
-      <w:r>
-        <w:rPr>
-          <w:color w:val="0070C0"/>
-        </w:rPr>
-        <w:t>public long Add( long hash, long pos, long data );</w:t>
-      </w:r>
-    </w:p>
-    <w:p>
-      <w:r>
-        <w:t>This method adds an entry into the index. The argument hash is the hash key and the argument data is the hash comparator for validating against collisions. The argument pos is the offset into the data store where the entry (or record) is located.</w:t>
-      </w:r>
-    </w:p>
-    <w:p>
-      <w:r>
-        <w:t>If unique is set, then the method will check if there is an existing entry. If so, then the entry is replaced with the new entry, the hash code is changed to 0xFFFFFFFFFFFFFFFF to indicate the entry is dirty, and the method returns the location of the previous entry in the data store; otherwise -1 is returned</w:t>
-      </w:r>
-      <w:r>
-        <w:t xml:space="preserve"> to indicate no entry was replaced</w:t>
-      </w:r>
-      <w:r>
-        <w:t xml:space="preserve">. </w:t>
-      </w:r>
-    </w:p>
-    <w:p>
-      <w:r>
-        <w:t xml:space="preserve">Each entry is added sequentially and is not sorted.  </w:t>
-      </w:r>
-    </w:p>
-    <w:p>
-      <w:r>
-        <w:rPr>
-          <w:color w:val="0070C0"/>
-        </w:rPr>
-        <w:t>public ArrayList&lt;L</w:t>
-      </w:r>
-      <w:r>
-        <w:rPr>
-          <w:color w:val="0070C0"/>
-        </w:rPr>
-        <w:t>ong</w:t>
-      </w:r>
-      <w:r>
-        <w:rPr>
-          <w:color w:val="0070C0"/>
-        </w:rPr>
-        <w:t>&gt;</w:t>
-      </w:r>
-      <w:r>
-        <w:rPr>
-          <w:color w:val="0070C0"/>
-        </w:rPr>
-        <w:t xml:space="preserve"> Find( long hash, long data );</w:t>
-      </w:r>
-    </w:p>
-    <w:p>
-      <w:r>
-        <w:t xml:space="preserve">This method locates an entry in the index. </w:t>
-      </w:r>
-      <w:r>
-        <w:t>If the arguments hash and data match one or more entries in the index the corresponding pos value (offset in data store) of each matched entry is returned. Otherwise, if no entry is found an empty list is returned.</w:t>
-      </w:r>
-    </w:p>
-    <w:p>
-      <w:r>
-        <w:t>The index is searched sequentially.</w:t>
-      </w:r>
-    </w:p>
-    <w:p>
-      <w:r>
-        <w:rPr>
-          <w:color w:val="0070C0"/>
-        </w:rPr>
-        <w:t>public ArrayList&lt;L</w:t>
-      </w:r>
-      <w:r>
-        <w:rPr>
-          <w:color w:val="0070C0"/>
-        </w:rPr>
-        <w:t>ong</w:t>
-      </w:r>
-      <w:r>
-        <w:rPr>
-          <w:color w:val="0070C0"/>
-        </w:rPr>
-        <w:t>&gt;</w:t>
-      </w:r>
-      <w:r>
-        <w:rPr>
-          <w:color w:val="0070C0"/>
-        </w:rPr>
-        <w:t xml:space="preserve"> Remove( long hash, long data );</w:t>
-      </w:r>
-    </w:p>
-    <w:p>
-      <w:pPr>
-        <w:rPr>
-          <w:color w:val="000000" w:themeColor="text1"/>
-        </w:rPr>
-      </w:pPr>
-      <w:r>
-        <w:rPr>
-          <w:color w:val="000000" w:themeColor="text1"/>
-        </w:rPr>
-        <w:lastRenderedPageBreak/>
         <w:t xml:space="preserve">This method removes </w:t>
       </w:r>
       <w:r>

</xml_diff>

<commit_message>
change hash from long to int
</commit_message>
<xml_diff>
--- a/specs/modules/Index.docx
+++ b/specs/modules/Index.docx
@@ -9,6 +9,7 @@
           <w:b/>
         </w:rPr>
       </w:pPr>
+      <w:proofErr w:type="spellStart"/>
       <w:r>
         <w:rPr>
           <w:b/>
@@ -27,6 +28,7 @@
         </w:rPr>
         <w:t>og</w:t>
       </w:r>
+      <w:proofErr w:type="spellEnd"/>
     </w:p>
     <w:p>
       <w:pPr>
@@ -73,8 +75,16 @@
         <w:rPr>
           <w:b/>
         </w:rPr>
-        <w:t>Dec. 23</w:t>
-      </w:r>
+        <w:t>Dec. 2</w:t>
+      </w:r>
+      <w:r>
+        <w:rPr>
+          <w:b/>
+        </w:rPr>
+        <w:t>6</w:t>
+      </w:r>
+      <w:bookmarkStart w:id="0" w:name="_GoBack"/>
+      <w:bookmarkEnd w:id="0"/>
       <w:r>
         <w:rPr>
           <w:b/>
@@ -141,8 +151,12 @@
     <w:p>
       <w:r>
         <w:tab/>
+      </w:r>
+      <w:proofErr w:type="gramStart"/>
+      <w:r>
         <w:t>mapped-values</w:t>
       </w:r>
+      <w:proofErr w:type="gramEnd"/>
       <w:r>
         <w:tab/>
       </w:r>
@@ -210,26 +224,70 @@
       </w:r>
     </w:p>
     <w:p>
-      <w:r>
-        <w:rPr>
-          <w:color w:val="0070C0"/>
-        </w:rPr>
-        <w:t>public default long[] Hash( Data value );</w:t>
-      </w:r>
-    </w:p>
-    <w:p>
-      <w:r>
-        <w:t>This method generates a pair of hash codes for a data value. If the data value is numeric, both hash codes are the numeric value. In the case of floating point numbers, the value is rounded. For characters, the value is the numeric code for the character, and for boolean it is 1 and 0, respectively. For strings, the first hash value is the java hashCode() function and the second hash value is generated by an internal hash function that generates a different value.</w:t>
-      </w:r>
-    </w:p>
-    <w:p>
-      <w:pPr>
-        <w:rPr>
-          <w:color w:val="000000" w:themeColor="text1"/>
-        </w:rPr>
-      </w:pPr>
-      <w:r>
-        <w:t>While the hash code generated by hashCode() results in low collisions, the generation of a second independent hash code is used to significantly reduce the likelihood of a collision.</w:t>
+      <w:proofErr w:type="gramStart"/>
+      <w:r>
+        <w:rPr>
+          <w:color w:val="0070C0"/>
+        </w:rPr>
+        <w:t>public</w:t>
+      </w:r>
+      <w:proofErr w:type="gramEnd"/>
+      <w:r>
+        <w:rPr>
+          <w:color w:val="0070C0"/>
+        </w:rPr>
+        <w:t xml:space="preserve"> default long[] Hash( Data value );</w:t>
+      </w:r>
+    </w:p>
+    <w:p>
+      <w:r>
+        <w:t xml:space="preserve">This method generates a pair of hash codes for a data value. If the data value is numeric, both hash codes are the numeric value. In the case of floating point numbers, the value is rounded. For characters, the value is the numeric code for the character, and for </w:t>
+      </w:r>
+      <w:proofErr w:type="spellStart"/>
+      <w:proofErr w:type="gramStart"/>
+      <w:r>
+        <w:t>boolean</w:t>
+      </w:r>
+      <w:proofErr w:type="spellEnd"/>
+      <w:proofErr w:type="gramEnd"/>
+      <w:r>
+        <w:t xml:space="preserve"> it is 1 and 0, respectively. For strings, the first hash value is the java </w:t>
+      </w:r>
+      <w:proofErr w:type="spellStart"/>
+      <w:proofErr w:type="gramStart"/>
+      <w:r>
+        <w:t>hashCode</w:t>
+      </w:r>
+      <w:proofErr w:type="spellEnd"/>
+      <w:r>
+        <w:t>(</w:t>
+      </w:r>
+      <w:proofErr w:type="gramEnd"/>
+      <w:r>
+        <w:t>) function and the second hash value is generated by an internal hash function that generates a different value.</w:t>
+      </w:r>
+    </w:p>
+    <w:p>
+      <w:pPr>
+        <w:rPr>
+          <w:color w:val="000000" w:themeColor="text1"/>
+        </w:rPr>
+      </w:pPr>
+      <w:r>
+        <w:t xml:space="preserve">While the hash code generated by </w:t>
+      </w:r>
+      <w:proofErr w:type="spellStart"/>
+      <w:proofErr w:type="gramStart"/>
+      <w:r>
+        <w:t>hashCode</w:t>
+      </w:r>
+      <w:proofErr w:type="spellEnd"/>
+      <w:r>
+        <w:t>(</w:t>
+      </w:r>
+      <w:proofErr w:type="gramEnd"/>
+      <w:r>
+        <w:t>) results in low collisions, the generation of a second independent hash code is used to significantly reduce the likelihood of a collision.</w:t>
       </w:r>
       <w:r>
         <w:rPr>
@@ -262,6 +320,7 @@
           <w:color w:val="0070C0"/>
         </w:rPr>
       </w:pPr>
+      <w:proofErr w:type="gramStart"/>
       <w:r>
         <w:rPr>
           <w:color w:val="0070C0"/>
@@ -274,24 +333,53 @@
         </w:rPr>
         <w:t>ublic</w:t>
       </w:r>
-      <w:r>
-        <w:rPr>
-          <w:color w:val="0070C0"/>
-        </w:rPr>
-        <w:t xml:space="preserve"> void Unique( b</w:t>
-      </w:r>
-      <w:r>
-        <w:rPr>
-          <w:color w:val="0070C0"/>
-        </w:rPr>
-        <w:t>oolean unique );</w:t>
+      <w:proofErr w:type="gramEnd"/>
+      <w:r>
+        <w:rPr>
+          <w:color w:val="0070C0"/>
+        </w:rPr>
+        <w:t xml:space="preserve"> void Unique( </w:t>
+      </w:r>
+      <w:proofErr w:type="spellStart"/>
+      <w:r>
+        <w:rPr>
+          <w:color w:val="0070C0"/>
+        </w:rPr>
+        <w:t>b</w:t>
+      </w:r>
+      <w:r>
+        <w:rPr>
+          <w:color w:val="0070C0"/>
+        </w:rPr>
+        <w:t>oolean</w:t>
+      </w:r>
+      <w:proofErr w:type="spellEnd"/>
+      <w:r>
+        <w:rPr>
+          <w:color w:val="0070C0"/>
+        </w:rPr>
+        <w:t xml:space="preserve"> unique );</w:t>
       </w:r>
       <w:r>
         <w:rPr>
           <w:color w:val="0070C0"/>
         </w:rPr>
         <w:br/>
-        <w:t>public boolean Unique();</w:t>
+        <w:t xml:space="preserve">public </w:t>
+      </w:r>
+      <w:proofErr w:type="spellStart"/>
+      <w:r>
+        <w:rPr>
+          <w:color w:val="0070C0"/>
+        </w:rPr>
+        <w:t>boolean</w:t>
+      </w:r>
+      <w:proofErr w:type="spellEnd"/>
+      <w:r>
+        <w:rPr>
+          <w:color w:val="0070C0"/>
+        </w:rPr>
+        <w:t xml:space="preserve"> Unique();</w:t>
       </w:r>
     </w:p>
     <w:p>
@@ -329,6 +417,7 @@
           <w:color w:val="0070C0"/>
         </w:rPr>
       </w:pPr>
+      <w:proofErr w:type="gramStart"/>
       <w:r>
         <w:rPr>
           <w:color w:val="0070C0"/>
@@ -342,6 +431,7 @@
         </w:rPr>
         <w:t>ublic</w:t>
       </w:r>
+      <w:proofErr w:type="gramEnd"/>
       <w:r>
         <w:rPr>
           <w:color w:val="0070C0"/>
@@ -399,23 +489,47 @@
           <w:color w:val="0070C0"/>
         </w:rPr>
       </w:pPr>
-      <w:r>
-        <w:rPr>
-          <w:color w:val="0070C0"/>
-        </w:rPr>
-        <w:t xml:space="preserve">public </w:t>
-      </w:r>
-      <w:r>
-        <w:rPr>
-          <w:color w:val="0070C0"/>
-        </w:rPr>
-        <w:t>ArrayList&lt;long[]&gt; Entries</w:t>
-      </w:r>
-      <w:r>
-        <w:rPr>
-          <w:color w:val="0070C0"/>
-        </w:rPr>
-        <w:t>();</w:t>
+      <w:proofErr w:type="gramStart"/>
+      <w:r>
+        <w:rPr>
+          <w:color w:val="0070C0"/>
+        </w:rPr>
+        <w:t>public</w:t>
+      </w:r>
+      <w:proofErr w:type="gramEnd"/>
+      <w:r>
+        <w:rPr>
+          <w:color w:val="0070C0"/>
+        </w:rPr>
+        <w:t xml:space="preserve"> </w:t>
+      </w:r>
+      <w:proofErr w:type="spellStart"/>
+      <w:r>
+        <w:rPr>
+          <w:color w:val="0070C0"/>
+        </w:rPr>
+        <w:t>ArrayList</w:t>
+      </w:r>
+      <w:proofErr w:type="spellEnd"/>
+      <w:r>
+        <w:rPr>
+          <w:color w:val="0070C0"/>
+        </w:rPr>
+        <w:t>&lt;</w:t>
+      </w:r>
+      <w:proofErr w:type="spellStart"/>
+      <w:r>
+        <w:rPr>
+          <w:color w:val="0070C0"/>
+        </w:rPr>
+        <w:t>int</w:t>
+      </w:r>
+      <w:proofErr w:type="spellEnd"/>
+      <w:r>
+        <w:rPr>
+          <w:color w:val="0070C0"/>
+        </w:rPr>
+        <w:t>[]&gt; Entries();</w:t>
       </w:r>
     </w:p>
     <w:p>
@@ -437,20 +551,100 @@
           <w:color w:val="0070C0"/>
         </w:rPr>
       </w:pPr>
-      <w:r>
-        <w:rPr>
-          <w:color w:val="0070C0"/>
-        </w:rPr>
-        <w:t>public long Add( long hash, long pos, long data );</w:t>
-      </w:r>
-    </w:p>
-    <w:p>
-      <w:r>
-        <w:t>This method adds an entry into the index. The argument hash is the hash key and the argument data is the hash comparator for validating against collisions. The argument pos is the offset into the data</w:t>
-      </w:r>
-      <w:r>
+      <w:proofErr w:type="gramStart"/>
+      <w:r>
+        <w:rPr>
+          <w:color w:val="0070C0"/>
+        </w:rPr>
+        <w:t>public</w:t>
+      </w:r>
+      <w:proofErr w:type="gramEnd"/>
+      <w:r>
+        <w:rPr>
+          <w:color w:val="0070C0"/>
+        </w:rPr>
+        <w:t xml:space="preserve"> long Add( </w:t>
+      </w:r>
+      <w:proofErr w:type="spellStart"/>
+      <w:r>
+        <w:rPr>
+          <w:color w:val="0070C0"/>
+        </w:rPr>
+        <w:t>int</w:t>
+      </w:r>
+      <w:proofErr w:type="spellEnd"/>
+      <w:r>
+        <w:rPr>
+          <w:color w:val="0070C0"/>
+        </w:rPr>
+        <w:t xml:space="preserve"> hash, </w:t>
+      </w:r>
+      <w:proofErr w:type="spellStart"/>
+      <w:r>
+        <w:rPr>
+          <w:color w:val="0070C0"/>
+        </w:rPr>
+        <w:t>int</w:t>
+      </w:r>
+      <w:proofErr w:type="spellEnd"/>
+      <w:r>
+        <w:rPr>
+          <w:color w:val="0070C0"/>
+        </w:rPr>
         <w:t xml:space="preserve"> </w:t>
       </w:r>
+      <w:proofErr w:type="spellStart"/>
+      <w:r>
+        <w:rPr>
+          <w:color w:val="0070C0"/>
+        </w:rPr>
+        <w:t>pos</w:t>
+      </w:r>
+      <w:proofErr w:type="spellEnd"/>
+      <w:r>
+        <w:rPr>
+          <w:color w:val="0070C0"/>
+        </w:rPr>
+        <w:t xml:space="preserve">, </w:t>
+      </w:r>
+      <w:proofErr w:type="spellStart"/>
+      <w:r>
+        <w:rPr>
+          <w:color w:val="0070C0"/>
+        </w:rPr>
+        <w:t>int</w:t>
+      </w:r>
+      <w:proofErr w:type="spellEnd"/>
+      <w:r>
+        <w:rPr>
+          <w:color w:val="0070C0"/>
+        </w:rPr>
+        <w:t xml:space="preserve"> data );</w:t>
+      </w:r>
+    </w:p>
+    <w:p>
+      <w:r>
+        <w:t xml:space="preserve">This method adds an entry into the index. The argument hash is the hash key and the argument data is the hash comparator for validating against collisions. The argument </w:t>
+      </w:r>
+      <w:proofErr w:type="spellStart"/>
+      <w:r>
+        <w:t>pos</w:t>
+      </w:r>
+      <w:proofErr w:type="spellEnd"/>
+      <w:r>
+        <w:t xml:space="preserve"> </w:t>
+      </w:r>
+      <w:proofErr w:type="gramStart"/>
+      <w:r>
+        <w:t>is</w:t>
+      </w:r>
+      <w:proofErr w:type="gramEnd"/>
+      <w:r>
+        <w:t xml:space="preserve"> the offset into the data</w:t>
+      </w:r>
+      <w:r>
+        <w:t xml:space="preserve"> </w:t>
+      </w:r>
       <w:r>
         <w:t>store where the entry (or record) is located.</w:t>
       </w:r>
@@ -467,23 +661,39 @@
       </w:r>
     </w:p>
     <w:p>
-      <w:r>
-        <w:rPr>
-          <w:color w:val="0070C0"/>
-        </w:rPr>
-        <w:t xml:space="preserve">public </w:t>
-      </w:r>
-      <w:r>
-        <w:rPr>
-          <w:color w:val="0070C0"/>
-        </w:rPr>
-        <w:t>ArrayList&lt;L</w:t>
-      </w:r>
-      <w:r>
-        <w:rPr>
-          <w:color w:val="0070C0"/>
-        </w:rPr>
-        <w:t>ong</w:t>
+      <w:proofErr w:type="gramStart"/>
+      <w:r>
+        <w:rPr>
+          <w:color w:val="0070C0"/>
+        </w:rPr>
+        <w:t>public</w:t>
+      </w:r>
+      <w:proofErr w:type="gramEnd"/>
+      <w:r>
+        <w:rPr>
+          <w:color w:val="0070C0"/>
+        </w:rPr>
+        <w:t xml:space="preserve"> </w:t>
+      </w:r>
+      <w:proofErr w:type="spellStart"/>
+      <w:r>
+        <w:rPr>
+          <w:color w:val="0070C0"/>
+        </w:rPr>
+        <w:t>Array</w:t>
+      </w:r>
+      <w:r>
+        <w:rPr>
+          <w:color w:val="0070C0"/>
+        </w:rPr>
+        <w:t>List</w:t>
+      </w:r>
+      <w:proofErr w:type="spellEnd"/>
+      <w:r>
+        <w:rPr>
+          <w:color w:val="0070C0"/>
+        </w:rPr>
+        <w:t>&lt;Integer</w:t>
       </w:r>
       <w:r>
         <w:rPr>
@@ -495,7 +705,35 @@
         <w:rPr>
           <w:color w:val="0070C0"/>
         </w:rPr>
-        <w:t xml:space="preserve"> Find( long hash, long data );</w:t>
+        <w:t xml:space="preserve"> Find( </w:t>
+      </w:r>
+      <w:proofErr w:type="spellStart"/>
+      <w:r>
+        <w:rPr>
+          <w:color w:val="0070C0"/>
+        </w:rPr>
+        <w:t>int</w:t>
+      </w:r>
+      <w:proofErr w:type="spellEnd"/>
+      <w:r>
+        <w:rPr>
+          <w:color w:val="0070C0"/>
+        </w:rPr>
+        <w:t xml:space="preserve"> hash, </w:t>
+      </w:r>
+      <w:proofErr w:type="spellStart"/>
+      <w:r>
+        <w:rPr>
+          <w:color w:val="0070C0"/>
+        </w:rPr>
+        <w:t>int</w:t>
+      </w:r>
+      <w:proofErr w:type="spellEnd"/>
+      <w:r>
+        <w:rPr>
+          <w:color w:val="0070C0"/>
+        </w:rPr>
+        <w:t xml:space="preserve"> data );</w:t>
       </w:r>
     </w:p>
     <w:p>
@@ -512,7 +750,15 @@
         <w:t>ies</w:t>
       </w:r>
       <w:r>
-        <w:t xml:space="preserve"> in the index the corresponding pos value (offset in data</w:t>
+        <w:t xml:space="preserve"> in the index the corresponding </w:t>
+      </w:r>
+      <w:proofErr w:type="spellStart"/>
+      <w:r>
+        <w:t>pos</w:t>
+      </w:r>
+      <w:proofErr w:type="spellEnd"/>
+      <w:r>
+        <w:t xml:space="preserve"> value (offset in data</w:t>
       </w:r>
       <w:r>
         <w:t xml:space="preserve"> </w:t>
@@ -531,17 +777,33 @@
       </w:r>
     </w:p>
     <w:p>
-      <w:r>
-        <w:rPr>
-          <w:color w:val="0070C0"/>
-        </w:rPr>
-        <w:t>public ArrayList&lt;L</w:t>
-      </w:r>
-      <w:r>
-        <w:rPr>
-          <w:color w:val="0070C0"/>
-        </w:rPr>
-        <w:t>ong</w:t>
+      <w:proofErr w:type="gramStart"/>
+      <w:r>
+        <w:rPr>
+          <w:color w:val="0070C0"/>
+        </w:rPr>
+        <w:t>public</w:t>
+      </w:r>
+      <w:proofErr w:type="gramEnd"/>
+      <w:r>
+        <w:rPr>
+          <w:color w:val="0070C0"/>
+        </w:rPr>
+        <w:t xml:space="preserve"> </w:t>
+      </w:r>
+      <w:proofErr w:type="spellStart"/>
+      <w:r>
+        <w:rPr>
+          <w:color w:val="0070C0"/>
+        </w:rPr>
+        <w:t>ArrayList</w:t>
+      </w:r>
+      <w:proofErr w:type="spellEnd"/>
+      <w:r>
+        <w:rPr>
+          <w:color w:val="0070C0"/>
+        </w:rPr>
+        <w:t>&lt;Integer</w:t>
       </w:r>
       <w:r>
         <w:rPr>
@@ -553,7 +815,35 @@
         <w:rPr>
           <w:color w:val="0070C0"/>
         </w:rPr>
-        <w:t xml:space="preserve"> Remove( long hash, long data );</w:t>
+        <w:t xml:space="preserve"> Remove( </w:t>
+      </w:r>
+      <w:proofErr w:type="spellStart"/>
+      <w:r>
+        <w:rPr>
+          <w:color w:val="0070C0"/>
+        </w:rPr>
+        <w:t>int</w:t>
+      </w:r>
+      <w:proofErr w:type="spellEnd"/>
+      <w:r>
+        <w:rPr>
+          <w:color w:val="0070C0"/>
+        </w:rPr>
+        <w:t xml:space="preserve"> hash, </w:t>
+      </w:r>
+      <w:proofErr w:type="spellStart"/>
+      <w:r>
+        <w:rPr>
+          <w:color w:val="0070C0"/>
+        </w:rPr>
+        <w:t>int</w:t>
+      </w:r>
+      <w:proofErr w:type="spellEnd"/>
+      <w:r>
+        <w:rPr>
+          <w:color w:val="0070C0"/>
+        </w:rPr>
+        <w:t xml:space="preserve"> data );</w:t>
       </w:r>
     </w:p>
     <w:p>
@@ -623,11 +913,61 @@
           <w:color w:val="0070C0"/>
         </w:rPr>
       </w:pPr>
-      <w:r>
-        <w:rPr>
-          <w:color w:val="0070C0"/>
-        </w:rPr>
-        <w:t>public long Pos( int nth );</w:t>
+      <w:proofErr w:type="gramStart"/>
+      <w:r>
+        <w:rPr>
+          <w:color w:val="0070C0"/>
+        </w:rPr>
+        <w:t>public</w:t>
+      </w:r>
+      <w:proofErr w:type="gramEnd"/>
+      <w:r>
+        <w:rPr>
+          <w:color w:val="0070C0"/>
+        </w:rPr>
+        <w:t xml:space="preserve"> </w:t>
+      </w:r>
+      <w:proofErr w:type="spellStart"/>
+      <w:r>
+        <w:rPr>
+          <w:color w:val="0070C0"/>
+        </w:rPr>
+        <w:t>int</w:t>
+      </w:r>
+      <w:proofErr w:type="spellEnd"/>
+      <w:r>
+        <w:rPr>
+          <w:color w:val="0070C0"/>
+        </w:rPr>
+        <w:t xml:space="preserve"> </w:t>
+      </w:r>
+      <w:proofErr w:type="spellStart"/>
+      <w:r>
+        <w:rPr>
+          <w:color w:val="0070C0"/>
+        </w:rPr>
+        <w:t>Pos</w:t>
+      </w:r>
+      <w:proofErr w:type="spellEnd"/>
+      <w:r>
+        <w:rPr>
+          <w:color w:val="0070C0"/>
+        </w:rPr>
+        <w:t xml:space="preserve">( </w:t>
+      </w:r>
+      <w:proofErr w:type="spellStart"/>
+      <w:r>
+        <w:rPr>
+          <w:color w:val="0070C0"/>
+        </w:rPr>
+        <w:t>int</w:t>
+      </w:r>
+      <w:proofErr w:type="spellEnd"/>
+      <w:r>
+        <w:rPr>
+          <w:color w:val="0070C0"/>
+        </w:rPr>
+        <w:t xml:space="preserve"> nth );</w:t>
       </w:r>
     </w:p>
     <w:p>
@@ -670,11 +1010,20 @@
       </w:r>
       <w:r>
         <w:tab/>
-        <w:t>IndexLinkedList</w:t>
-      </w:r>
-      <w:r>
-        <w:tab/>
-        <w:t xml:space="preserve"> Implementation</w:t>
+      </w:r>
+      <w:proofErr w:type="spellStart"/>
+      <w:r>
+        <w:t>Index</w:t>
+      </w:r>
+      <w:r>
+        <w:t>Linear</w:t>
+      </w:r>
+      <w:proofErr w:type="spellEnd"/>
+      <w:r>
+        <w:t xml:space="preserve"> </w:t>
+      </w:r>
+      <w:r>
+        <w:t>Implementation</w:t>
       </w:r>
     </w:p>
     <w:p>
@@ -696,8 +1045,9 @@
           <w:sz w:val="22"/>
           <w:szCs w:val="22"/>
         </w:rPr>
-        <w:t>The IndexLinkedList class is an implementation of the Index interface.</w:t>
-      </w:r>
+        <w:t xml:space="preserve">The </w:t>
+      </w:r>
+      <w:proofErr w:type="spellStart"/>
       <w:r>
         <w:rPr>
           <w:rFonts w:asciiTheme="minorHAnsi" w:hAnsiTheme="minorHAnsi" w:cstheme="minorHAnsi"/>
@@ -706,7 +1056,58 @@
           <w:sz w:val="22"/>
           <w:szCs w:val="22"/>
         </w:rPr>
-        <w:t xml:space="preserve"> The implementation is found in the file IndexLinkedList.java. This class defines the methods for implementing a serial linked list index, which is searched sequentially.</w:t>
+        <w:t>Index</w:t>
+      </w:r>
+      <w:r>
+        <w:rPr>
+          <w:rFonts w:asciiTheme="minorHAnsi" w:hAnsiTheme="minorHAnsi" w:cstheme="minorHAnsi"/>
+          <w:b w:val="0"/>
+          <w:color w:val="000000" w:themeColor="text1"/>
+          <w:sz w:val="22"/>
+          <w:szCs w:val="22"/>
+        </w:rPr>
+        <w:t>Linear</w:t>
+      </w:r>
+      <w:proofErr w:type="spellEnd"/>
+      <w:r>
+        <w:rPr>
+          <w:rFonts w:asciiTheme="minorHAnsi" w:hAnsiTheme="minorHAnsi" w:cstheme="minorHAnsi"/>
+          <w:b w:val="0"/>
+          <w:color w:val="000000" w:themeColor="text1"/>
+          <w:sz w:val="22"/>
+          <w:szCs w:val="22"/>
+        </w:rPr>
+        <w:t xml:space="preserve"> class is an implementation of the Index interface.</w:t>
+      </w:r>
+      <w:r>
+        <w:rPr>
+          <w:rFonts w:asciiTheme="minorHAnsi" w:hAnsiTheme="minorHAnsi" w:cstheme="minorHAnsi"/>
+          <w:b w:val="0"/>
+          <w:color w:val="000000" w:themeColor="text1"/>
+          <w:sz w:val="22"/>
+          <w:szCs w:val="22"/>
+        </w:rPr>
+        <w:t xml:space="preserve"> The implementation is found in the file Index</w:t>
+      </w:r>
+      <w:r>
+        <w:rPr>
+          <w:rFonts w:asciiTheme="minorHAnsi" w:hAnsiTheme="minorHAnsi" w:cstheme="minorHAnsi"/>
+          <w:b w:val="0"/>
+          <w:color w:val="000000" w:themeColor="text1"/>
+          <w:sz w:val="22"/>
+          <w:szCs w:val="22"/>
+        </w:rPr>
+        <w:t>Linear</w:t>
+      </w:r>
+      <w:r>
+        <w:rPr>
+          <w:rFonts w:asciiTheme="minorHAnsi" w:hAnsiTheme="minorHAnsi" w:cstheme="minorHAnsi"/>
+          <w:b w:val="0"/>
+          <w:color w:val="000000" w:themeColor="text1"/>
+          <w:sz w:val="22"/>
+          <w:szCs w:val="22"/>
+        </w:rPr>
+        <w:t>.java. This class defines the methods for implementing a serial linked list index, which is searched sequentially.</w:t>
       </w:r>
     </w:p>
     <w:p>
@@ -728,12 +1129,76 @@
       </w:r>
     </w:p>
     <w:p>
+      <w:proofErr w:type="gramStart"/>
       <w:r>
         <w:rPr>
           <w:color w:val="0070C0"/>
         </w:rPr>
         <w:lastRenderedPageBreak/>
-        <w:t>private ArrayList&lt;long[]&gt; index = new ArrayList&lt;long[]&gt;();</w:t>
+        <w:t>private</w:t>
+      </w:r>
+      <w:proofErr w:type="gramEnd"/>
+      <w:r>
+        <w:rPr>
+          <w:color w:val="0070C0"/>
+        </w:rPr>
+        <w:t xml:space="preserve"> </w:t>
+      </w:r>
+      <w:proofErr w:type="spellStart"/>
+      <w:r>
+        <w:rPr>
+          <w:color w:val="0070C0"/>
+        </w:rPr>
+        <w:t>ArrayList</w:t>
+      </w:r>
+      <w:proofErr w:type="spellEnd"/>
+      <w:r>
+        <w:rPr>
+          <w:color w:val="0070C0"/>
+        </w:rPr>
+        <w:t>&lt;</w:t>
+      </w:r>
+      <w:proofErr w:type="spellStart"/>
+      <w:r>
+        <w:rPr>
+          <w:color w:val="0070C0"/>
+        </w:rPr>
+        <w:t>int</w:t>
+      </w:r>
+      <w:proofErr w:type="spellEnd"/>
+      <w:r>
+        <w:rPr>
+          <w:color w:val="0070C0"/>
+        </w:rPr>
+        <w:t xml:space="preserve">[]&gt; index = new </w:t>
+      </w:r>
+      <w:proofErr w:type="spellStart"/>
+      <w:r>
+        <w:rPr>
+          <w:color w:val="0070C0"/>
+        </w:rPr>
+        <w:t>ArrayList</w:t>
+      </w:r>
+      <w:proofErr w:type="spellEnd"/>
+      <w:r>
+        <w:rPr>
+          <w:color w:val="0070C0"/>
+        </w:rPr>
+        <w:t>&lt;</w:t>
+      </w:r>
+      <w:proofErr w:type="spellStart"/>
+      <w:r>
+        <w:rPr>
+          <w:color w:val="0070C0"/>
+        </w:rPr>
+        <w:t>int</w:t>
+      </w:r>
+      <w:proofErr w:type="spellEnd"/>
+      <w:r>
+        <w:rPr>
+          <w:color w:val="0070C0"/>
+        </w:rPr>
+        <w:t>[]&gt;();</w:t>
       </w:r>
       <w:r>
         <w:tab/>
@@ -751,11 +1216,33 @@
       </w:r>
     </w:p>
     <w:p>
-      <w:r>
-        <w:rPr>
-          <w:color w:val="0070C0"/>
-        </w:rPr>
-        <w:t>private boolean unique = false;</w:t>
+      <w:proofErr w:type="gramStart"/>
+      <w:r>
+        <w:rPr>
+          <w:color w:val="0070C0"/>
+        </w:rPr>
+        <w:t>private</w:t>
+      </w:r>
+      <w:proofErr w:type="gramEnd"/>
+      <w:r>
+        <w:rPr>
+          <w:color w:val="0070C0"/>
+        </w:rPr>
+        <w:t xml:space="preserve"> </w:t>
+      </w:r>
+      <w:proofErr w:type="spellStart"/>
+      <w:r>
+        <w:rPr>
+          <w:color w:val="0070C0"/>
+        </w:rPr>
+        <w:t>boolean</w:t>
+      </w:r>
+      <w:proofErr w:type="spellEnd"/>
+      <w:r>
+        <w:rPr>
+          <w:color w:val="0070C0"/>
+        </w:rPr>
+        <w:t xml:space="preserve"> unique = false;</w:t>
       </w:r>
       <w:r>
         <w:rPr>
@@ -819,6 +1306,7 @@
           <w:color w:val="0070C0"/>
         </w:rPr>
       </w:pPr>
+      <w:proofErr w:type="gramStart"/>
       <w:r>
         <w:rPr>
           <w:color w:val="0070C0"/>
@@ -831,17 +1319,32 @@
         </w:rPr>
         <w:t>ublic</w:t>
       </w:r>
-      <w:r>
-        <w:rPr>
-          <w:color w:val="0070C0"/>
-        </w:rPr>
-        <w:t xml:space="preserve"> void Unique( b</w:t>
-      </w:r>
-      <w:r>
-        <w:rPr>
-          <w:color w:val="0070C0"/>
-        </w:rPr>
-        <w:t>oolean unique );</w:t>
+      <w:proofErr w:type="gramEnd"/>
+      <w:r>
+        <w:rPr>
+          <w:color w:val="0070C0"/>
+        </w:rPr>
+        <w:t xml:space="preserve"> void Unique( </w:t>
+      </w:r>
+      <w:proofErr w:type="spellStart"/>
+      <w:r>
+        <w:rPr>
+          <w:color w:val="0070C0"/>
+        </w:rPr>
+        <w:t>b</w:t>
+      </w:r>
+      <w:r>
+        <w:rPr>
+          <w:color w:val="0070C0"/>
+        </w:rPr>
+        <w:t>oolean</w:t>
+      </w:r>
+      <w:proofErr w:type="spellEnd"/>
+      <w:r>
+        <w:rPr>
+          <w:color w:val="0070C0"/>
+        </w:rPr>
+        <w:t xml:space="preserve"> unique );</w:t>
       </w:r>
       <w:r>
         <w:rPr>
@@ -886,6 +1389,7 @@
           <w:color w:val="0070C0"/>
         </w:rPr>
       </w:pPr>
+      <w:proofErr w:type="gramStart"/>
       <w:r>
         <w:rPr>
           <w:color w:val="0070C0"/>
@@ -898,6 +1402,7 @@
         </w:rPr>
         <w:t>ublic</w:t>
       </w:r>
+      <w:proofErr w:type="gramEnd"/>
       <w:r>
         <w:rPr>
           <w:color w:val="0070C0"/>
@@ -961,11 +1466,47 @@
           <w:color w:val="0070C0"/>
         </w:rPr>
       </w:pPr>
-      <w:r>
-        <w:rPr>
-          <w:color w:val="0070C0"/>
-        </w:rPr>
-        <w:t>public ArrayList&lt;long[]&gt; Entries();</w:t>
+      <w:proofErr w:type="gramStart"/>
+      <w:r>
+        <w:rPr>
+          <w:color w:val="0070C0"/>
+        </w:rPr>
+        <w:t>public</w:t>
+      </w:r>
+      <w:proofErr w:type="gramEnd"/>
+      <w:r>
+        <w:rPr>
+          <w:color w:val="0070C0"/>
+        </w:rPr>
+        <w:t xml:space="preserve"> </w:t>
+      </w:r>
+      <w:proofErr w:type="spellStart"/>
+      <w:r>
+        <w:rPr>
+          <w:color w:val="0070C0"/>
+        </w:rPr>
+        <w:t>ArrayList</w:t>
+      </w:r>
+      <w:proofErr w:type="spellEnd"/>
+      <w:r>
+        <w:rPr>
+          <w:color w:val="0070C0"/>
+        </w:rPr>
+        <w:t>&lt;</w:t>
+      </w:r>
+      <w:proofErr w:type="spellStart"/>
+      <w:r>
+        <w:rPr>
+          <w:color w:val="0070C0"/>
+        </w:rPr>
+        <w:t>int</w:t>
+      </w:r>
+      <w:proofErr w:type="spellEnd"/>
+      <w:r>
+        <w:rPr>
+          <w:color w:val="0070C0"/>
+        </w:rPr>
+        <w:t>[]&gt; Entries();</w:t>
       </w:r>
     </w:p>
     <w:p>
@@ -980,30 +1521,128 @@
         </w:rPr>
         <w:t>This method gets the list of index entries.</w:t>
       </w:r>
-      <w:bookmarkStart w:id="0" w:name="_GoBack"/>
-      <w:bookmarkEnd w:id="0"/>
-    </w:p>
-    <w:p>
-      <w:pPr>
-        <w:rPr>
-          <w:color w:val="0070C0"/>
-        </w:rPr>
-      </w:pPr>
-      <w:r>
-        <w:rPr>
-          <w:color w:val="0070C0"/>
-        </w:rPr>
-        <w:t>public long Add( long hash, long pos, long data );</w:t>
-      </w:r>
-    </w:p>
-    <w:p>
-      <w:r>
-        <w:t>This method adds an entry into the index. The argument hash is the hash key and the argument data is the hash comparator for validating against collisions. The argument pos is the offset into the data store where the entry (or record) is located.</w:t>
-      </w:r>
-    </w:p>
-    <w:p>
-      <w:r>
-        <w:t>If unique is set, then the method will check if there is an existing entry. If so, then the entry is replaced with the new entry, the hash code is changed to 0xFFFFFFFFFFFFFFFF to indicate the entry is dirty, and the method returns the location of the previous entry in the data store; otherwise -1 is returned</w:t>
+    </w:p>
+    <w:p>
+      <w:pPr>
+        <w:rPr>
+          <w:color w:val="0070C0"/>
+        </w:rPr>
+      </w:pPr>
+      <w:proofErr w:type="gramStart"/>
+      <w:r>
+        <w:rPr>
+          <w:color w:val="0070C0"/>
+        </w:rPr>
+        <w:t>public</w:t>
+      </w:r>
+      <w:proofErr w:type="gramEnd"/>
+      <w:r>
+        <w:rPr>
+          <w:color w:val="0070C0"/>
+        </w:rPr>
+        <w:t xml:space="preserve"> </w:t>
+      </w:r>
+      <w:proofErr w:type="spellStart"/>
+      <w:r>
+        <w:rPr>
+          <w:color w:val="0070C0"/>
+        </w:rPr>
+        <w:t>int</w:t>
+      </w:r>
+      <w:proofErr w:type="spellEnd"/>
+      <w:r>
+        <w:rPr>
+          <w:color w:val="0070C0"/>
+        </w:rPr>
+        <w:t xml:space="preserve"> Add( </w:t>
+      </w:r>
+      <w:proofErr w:type="spellStart"/>
+      <w:r>
+        <w:rPr>
+          <w:color w:val="0070C0"/>
+        </w:rPr>
+        <w:t>int</w:t>
+      </w:r>
+      <w:proofErr w:type="spellEnd"/>
+      <w:r>
+        <w:rPr>
+          <w:color w:val="0070C0"/>
+        </w:rPr>
+        <w:t xml:space="preserve"> hash, </w:t>
+      </w:r>
+      <w:proofErr w:type="spellStart"/>
+      <w:r>
+        <w:rPr>
+          <w:color w:val="0070C0"/>
+        </w:rPr>
+        <w:t>int</w:t>
+      </w:r>
+      <w:proofErr w:type="spellEnd"/>
+      <w:r>
+        <w:rPr>
+          <w:color w:val="0070C0"/>
+        </w:rPr>
+        <w:t xml:space="preserve"> </w:t>
+      </w:r>
+      <w:proofErr w:type="spellStart"/>
+      <w:r>
+        <w:rPr>
+          <w:color w:val="0070C0"/>
+        </w:rPr>
+        <w:t>pos</w:t>
+      </w:r>
+      <w:proofErr w:type="spellEnd"/>
+      <w:r>
+        <w:rPr>
+          <w:color w:val="0070C0"/>
+        </w:rPr>
+        <w:t xml:space="preserve">, </w:t>
+      </w:r>
+      <w:proofErr w:type="spellStart"/>
+      <w:r>
+        <w:rPr>
+          <w:color w:val="0070C0"/>
+        </w:rPr>
+        <w:t>int</w:t>
+      </w:r>
+      <w:proofErr w:type="spellEnd"/>
+      <w:r>
+        <w:rPr>
+          <w:color w:val="0070C0"/>
+        </w:rPr>
+        <w:t xml:space="preserve"> data );</w:t>
+      </w:r>
+    </w:p>
+    <w:p>
+      <w:r>
+        <w:t xml:space="preserve">This method adds an entry into the index. The argument hash is the hash key and the argument data is the hash comparator for validating against collisions. The argument </w:t>
+      </w:r>
+      <w:proofErr w:type="spellStart"/>
+      <w:r>
+        <w:t>pos</w:t>
+      </w:r>
+      <w:proofErr w:type="spellEnd"/>
+      <w:r>
+        <w:t xml:space="preserve"> </w:t>
+      </w:r>
+      <w:proofErr w:type="gramStart"/>
+      <w:r>
+        <w:t>is</w:t>
+      </w:r>
+      <w:proofErr w:type="gramEnd"/>
+      <w:r>
+        <w:t xml:space="preserve"> the offset into the data store where the entry (or record) is located.</w:t>
+      </w:r>
+    </w:p>
+    <w:p>
+      <w:r>
+        <w:t xml:space="preserve">If unique is set, then the method will check if there is an existing entry. If so, then the entry is replaced with the new entry, the hash code </w:t>
+      </w:r>
+      <w:r>
+        <w:t>is changed to 0xFFFFFFFF</w:t>
+      </w:r>
+      <w:r>
+        <w:t xml:space="preserve"> to indicate the entry is dirty, and the method returns the location of the previous entry in the data store; otherwise -1 is returned</w:t>
       </w:r>
       <w:r>
         <w:t xml:space="preserve"> to indicate no entry was replaced</w:t>
@@ -1018,17 +1657,33 @@
       </w:r>
     </w:p>
     <w:p>
-      <w:r>
-        <w:rPr>
-          <w:color w:val="0070C0"/>
-        </w:rPr>
-        <w:t>public ArrayList&lt;L</w:t>
-      </w:r>
-      <w:r>
-        <w:rPr>
-          <w:color w:val="0070C0"/>
-        </w:rPr>
-        <w:t>ong</w:t>
+      <w:proofErr w:type="gramStart"/>
+      <w:r>
+        <w:rPr>
+          <w:color w:val="0070C0"/>
+        </w:rPr>
+        <w:t>public</w:t>
+      </w:r>
+      <w:proofErr w:type="gramEnd"/>
+      <w:r>
+        <w:rPr>
+          <w:color w:val="0070C0"/>
+        </w:rPr>
+        <w:t xml:space="preserve"> </w:t>
+      </w:r>
+      <w:proofErr w:type="spellStart"/>
+      <w:r>
+        <w:rPr>
+          <w:color w:val="0070C0"/>
+        </w:rPr>
+        <w:t>ArrayList</w:t>
+      </w:r>
+      <w:proofErr w:type="spellEnd"/>
+      <w:r>
+        <w:rPr>
+          <w:color w:val="0070C0"/>
+        </w:rPr>
+        <w:t>&lt;Integer</w:t>
       </w:r>
       <w:r>
         <w:rPr>
@@ -1040,7 +1695,35 @@
         <w:rPr>
           <w:color w:val="0070C0"/>
         </w:rPr>
-        <w:t xml:space="preserve"> Find( long hash, long data );</w:t>
+        <w:t xml:space="preserve"> Find( </w:t>
+      </w:r>
+      <w:proofErr w:type="spellStart"/>
+      <w:r>
+        <w:rPr>
+          <w:color w:val="0070C0"/>
+        </w:rPr>
+        <w:t>int</w:t>
+      </w:r>
+      <w:proofErr w:type="spellEnd"/>
+      <w:r>
+        <w:rPr>
+          <w:color w:val="0070C0"/>
+        </w:rPr>
+        <w:t xml:space="preserve"> hash, </w:t>
+      </w:r>
+      <w:proofErr w:type="spellStart"/>
+      <w:r>
+        <w:rPr>
+          <w:color w:val="0070C0"/>
+        </w:rPr>
+        <w:t>int</w:t>
+      </w:r>
+      <w:proofErr w:type="spellEnd"/>
+      <w:r>
+        <w:rPr>
+          <w:color w:val="0070C0"/>
+        </w:rPr>
+        <w:t xml:space="preserve"> data );</w:t>
       </w:r>
     </w:p>
     <w:p>
@@ -1048,7 +1731,15 @@
         <w:t xml:space="preserve">This method locates an entry in the index. </w:t>
       </w:r>
       <w:r>
-        <w:t>If the arguments hash and data match one or more entries in the index the corresponding pos value (offset in data store) of each matched entry is returned. Otherwise, if no entry is found an empty list is returned.</w:t>
+        <w:t xml:space="preserve">If the arguments hash and data match one or more entries in the index the corresponding </w:t>
+      </w:r>
+      <w:proofErr w:type="spellStart"/>
+      <w:r>
+        <w:t>pos</w:t>
+      </w:r>
+      <w:proofErr w:type="spellEnd"/>
+      <w:r>
+        <w:t xml:space="preserve"> value (offset in data store) of each matched entry is returned. Otherwise, if no entry is found an empty list is returned.</w:t>
       </w:r>
     </w:p>
     <w:p>
@@ -1058,17 +1749,33 @@
       </w:r>
     </w:p>
     <w:p>
-      <w:r>
-        <w:rPr>
-          <w:color w:val="0070C0"/>
-        </w:rPr>
-        <w:t>public ArrayList&lt;L</w:t>
-      </w:r>
-      <w:r>
-        <w:rPr>
-          <w:color w:val="0070C0"/>
-        </w:rPr>
-        <w:t>ong</w:t>
+      <w:proofErr w:type="gramStart"/>
+      <w:r>
+        <w:rPr>
+          <w:color w:val="0070C0"/>
+        </w:rPr>
+        <w:t>public</w:t>
+      </w:r>
+      <w:proofErr w:type="gramEnd"/>
+      <w:r>
+        <w:rPr>
+          <w:color w:val="0070C0"/>
+        </w:rPr>
+        <w:t xml:space="preserve"> </w:t>
+      </w:r>
+      <w:proofErr w:type="spellStart"/>
+      <w:r>
+        <w:rPr>
+          <w:color w:val="0070C0"/>
+        </w:rPr>
+        <w:t>ArrayList</w:t>
+      </w:r>
+      <w:proofErr w:type="spellEnd"/>
+      <w:r>
+        <w:rPr>
+          <w:color w:val="0070C0"/>
+        </w:rPr>
+        <w:t>&lt;Integer</w:t>
       </w:r>
       <w:r>
         <w:rPr>
@@ -1080,7 +1787,35 @@
         <w:rPr>
           <w:color w:val="0070C0"/>
         </w:rPr>
-        <w:t xml:space="preserve"> Remove( long hash, long data );</w:t>
+        <w:t xml:space="preserve"> Remove( </w:t>
+      </w:r>
+      <w:proofErr w:type="spellStart"/>
+      <w:r>
+        <w:rPr>
+          <w:color w:val="0070C0"/>
+        </w:rPr>
+        <w:t>int</w:t>
+      </w:r>
+      <w:proofErr w:type="spellEnd"/>
+      <w:r>
+        <w:rPr>
+          <w:color w:val="0070C0"/>
+        </w:rPr>
+        <w:t xml:space="preserve"> hash, </w:t>
+      </w:r>
+      <w:proofErr w:type="spellStart"/>
+      <w:r>
+        <w:rPr>
+          <w:color w:val="0070C0"/>
+        </w:rPr>
+        <w:t>int</w:t>
+      </w:r>
+      <w:proofErr w:type="spellEnd"/>
+      <w:r>
+        <w:rPr>
+          <w:color w:val="0070C0"/>
+        </w:rPr>
+        <w:t xml:space="preserve"> data );</w:t>
       </w:r>
     </w:p>
     <w:p>
@@ -1120,11 +1855,61 @@
           <w:color w:val="0070C0"/>
         </w:rPr>
       </w:pPr>
-      <w:r>
-        <w:rPr>
-          <w:color w:val="0070C0"/>
-        </w:rPr>
-        <w:t>public long Pos( int nth );</w:t>
+      <w:proofErr w:type="gramStart"/>
+      <w:r>
+        <w:rPr>
+          <w:color w:val="0070C0"/>
+        </w:rPr>
+        <w:t>public</w:t>
+      </w:r>
+      <w:proofErr w:type="gramEnd"/>
+      <w:r>
+        <w:rPr>
+          <w:color w:val="0070C0"/>
+        </w:rPr>
+        <w:t xml:space="preserve"> </w:t>
+      </w:r>
+      <w:proofErr w:type="spellStart"/>
+      <w:r>
+        <w:rPr>
+          <w:color w:val="0070C0"/>
+        </w:rPr>
+        <w:t>int</w:t>
+      </w:r>
+      <w:proofErr w:type="spellEnd"/>
+      <w:r>
+        <w:rPr>
+          <w:color w:val="0070C0"/>
+        </w:rPr>
+        <w:t xml:space="preserve"> </w:t>
+      </w:r>
+      <w:proofErr w:type="spellStart"/>
+      <w:r>
+        <w:rPr>
+          <w:color w:val="0070C0"/>
+        </w:rPr>
+        <w:t>Pos</w:t>
+      </w:r>
+      <w:proofErr w:type="spellEnd"/>
+      <w:r>
+        <w:rPr>
+          <w:color w:val="0070C0"/>
+        </w:rPr>
+        <w:t xml:space="preserve">( </w:t>
+      </w:r>
+      <w:proofErr w:type="spellStart"/>
+      <w:r>
+        <w:rPr>
+          <w:color w:val="0070C0"/>
+        </w:rPr>
+        <w:t>int</w:t>
+      </w:r>
+      <w:proofErr w:type="spellEnd"/>
+      <w:r>
+        <w:rPr>
+          <w:color w:val="0070C0"/>
+        </w:rPr>
+        <w:t xml:space="preserve"> nth );</w:t>
       </w:r>
     </w:p>
     <w:p>

</xml_diff>

<commit_message>
refactor Index into abstract class
</commit_message>
<xml_diff>
--- a/specs/modules/Index.docx
+++ b/specs/modules/Index.docx
@@ -9,7 +9,6 @@
           <w:b/>
         </w:rPr>
       </w:pPr>
-      <w:proofErr w:type="spellStart"/>
       <w:r>
         <w:rPr>
           <w:b/>
@@ -28,7 +27,6 @@
         </w:rPr>
         <w:t>og</w:t>
       </w:r>
-      <w:proofErr w:type="spellEnd"/>
     </w:p>
     <w:p>
       <w:pPr>
@@ -81,7 +79,7 @@
         <w:rPr>
           <w:b/>
         </w:rPr>
-        <w:t>6</w:t>
+        <w:t>8</w:t>
       </w:r>
       <w:bookmarkStart w:id="0" w:name="_GoBack"/>
       <w:bookmarkEnd w:id="0"/>
@@ -103,13 +101,7 @@
         <w:tab/>
       </w:r>
       <w:r>
-        <w:t xml:space="preserve">Index </w:t>
-      </w:r>
-      <w:r>
-        <w:t>Interface</w:t>
-      </w:r>
-      <w:r>
-        <w:t xml:space="preserve"> </w:t>
+        <w:t>Base Class</w:t>
       </w:r>
     </w:p>
     <w:p>
@@ -124,7 +116,7 @@
         <w:t xml:space="preserve"> object is the </w:t>
       </w:r>
       <w:r>
-        <w:t>interface definition</w:t>
+        <w:t>base class</w:t>
       </w:r>
       <w:r>
         <w:t xml:space="preserve"> for</w:t>
@@ -151,12 +143,8 @@
     <w:p>
       <w:r>
         <w:tab/>
-      </w:r>
-      <w:proofErr w:type="gramStart"/>
-      <w:r>
         <w:t>mapped-values</w:t>
       </w:r>
-      <w:proofErr w:type="gramEnd"/>
       <w:r>
         <w:tab/>
       </w:r>
@@ -220,74 +208,42 @@
     <w:p>
       <w:r>
         <w:br/>
-        <w:t>The following are default methods defined in the interface. If not overwritten in an implementation, the default method is used in the implementation of the interface.</w:t>
-      </w:r>
-    </w:p>
-    <w:p>
-      <w:proofErr w:type="gramStart"/>
+        <w:t xml:space="preserve">The following are default methods defined in the interface. If not overwritten in </w:t>
+      </w:r>
+      <w:r>
+        <w:t>a derived class</w:t>
+      </w:r>
+      <w:r>
+        <w:t>, the default method is used in the implementation of the interface.</w:t>
+      </w:r>
+    </w:p>
+    <w:p>
       <w:r>
         <w:rPr>
           <w:color w:val="0070C0"/>
         </w:rPr>
         <w:t>public</w:t>
       </w:r>
-      <w:proofErr w:type="gramEnd"/>
-      <w:r>
-        <w:rPr>
-          <w:color w:val="0070C0"/>
-        </w:rPr>
-        <w:t xml:space="preserve"> default long[] Hash( Data value );</w:t>
-      </w:r>
-    </w:p>
-    <w:p>
-      <w:r>
-        <w:t xml:space="preserve">This method generates a pair of hash codes for a data value. If the data value is numeric, both hash codes are the numeric value. In the case of floating point numbers, the value is rounded. For characters, the value is the numeric code for the character, and for </w:t>
-      </w:r>
-      <w:proofErr w:type="spellStart"/>
-      <w:proofErr w:type="gramStart"/>
-      <w:r>
-        <w:t>boolean</w:t>
-      </w:r>
-      <w:proofErr w:type="spellEnd"/>
-      <w:proofErr w:type="gramEnd"/>
-      <w:r>
-        <w:t xml:space="preserve"> it is 1 and 0, respectively. For strings, the first hash value is the java </w:t>
-      </w:r>
-      <w:proofErr w:type="spellStart"/>
-      <w:proofErr w:type="gramStart"/>
-      <w:r>
-        <w:t>hashCode</w:t>
-      </w:r>
-      <w:proofErr w:type="spellEnd"/>
-      <w:r>
-        <w:t>(</w:t>
-      </w:r>
-      <w:proofErr w:type="gramEnd"/>
-      <w:r>
-        <w:t>) function and the second hash value is generated by an internal hash function that generates a different value.</w:t>
-      </w:r>
-    </w:p>
-    <w:p>
-      <w:pPr>
-        <w:rPr>
-          <w:color w:val="000000" w:themeColor="text1"/>
-        </w:rPr>
-      </w:pPr>
-      <w:r>
-        <w:t xml:space="preserve">While the hash code generated by </w:t>
-      </w:r>
-      <w:proofErr w:type="spellStart"/>
-      <w:proofErr w:type="gramStart"/>
-      <w:r>
-        <w:t>hashCode</w:t>
-      </w:r>
-      <w:proofErr w:type="spellEnd"/>
-      <w:r>
-        <w:t>(</w:t>
-      </w:r>
-      <w:proofErr w:type="gramEnd"/>
-      <w:r>
-        <w:t>) results in low collisions, the generation of a second independent hash code is used to significantly reduce the likelihood of a collision.</w:t>
+      <w:r>
+        <w:rPr>
+          <w:color w:val="0070C0"/>
+        </w:rPr>
+        <w:t xml:space="preserve"> long[] Hash( Data value );</w:t>
+      </w:r>
+    </w:p>
+    <w:p>
+      <w:r>
+        <w:t>This method generates a pair of hash codes for a data value. If the data value is numeric, both hash codes are the numeric value. In the case of floating point numbers, the value is rounded. For characters, the value is the numeric code for the character, and for boolean it is 1 and 0, respectively. For strings, the first hash value is the java hashCode() function and the second hash value is generated by an internal hash function that generates a different value.</w:t>
+      </w:r>
+    </w:p>
+    <w:p>
+      <w:pPr>
+        <w:rPr>
+          <w:color w:val="000000" w:themeColor="text1"/>
+        </w:rPr>
+      </w:pPr>
+      <w:r>
+        <w:t>While the hash code generated by hashCode() results in low collisions, the generation of a second independent hash code is used to significantly reduce the likelihood of a collision.</w:t>
       </w:r>
       <w:r>
         <w:rPr>
@@ -302,6 +258,247 @@
       </w:pPr>
       <w:r>
         <w:t xml:space="preserve">1.3 </w:t>
+      </w:r>
+      <w:r>
+        <w:tab/>
+        <w:t>Methods</w:t>
+      </w:r>
+    </w:p>
+    <w:p>
+      <w:r>
+        <w:br/>
+        <w:t>The following methods are de</w:t>
+      </w:r>
+      <w:r>
+        <w:t>fined</w:t>
+      </w:r>
+      <w:r>
+        <w:t xml:space="preserve"> in the </w:t>
+      </w:r>
+      <w:r>
+        <w:t>base class</w:t>
+      </w:r>
+      <w:r>
+        <w:t>.</w:t>
+      </w:r>
+    </w:p>
+    <w:p>
+      <w:pPr>
+        <w:rPr>
+          <w:color w:val="0070C0"/>
+        </w:rPr>
+      </w:pPr>
+      <w:r>
+        <w:rPr>
+          <w:color w:val="0070C0"/>
+        </w:rPr>
+        <w:t>p</w:t>
+      </w:r>
+      <w:r>
+        <w:rPr>
+          <w:color w:val="0070C0"/>
+        </w:rPr>
+        <w:t>ublic</w:t>
+      </w:r>
+      <w:r>
+        <w:rPr>
+          <w:color w:val="0070C0"/>
+        </w:rPr>
+        <w:t xml:space="preserve"> void Unique( boolean unique );</w:t>
+      </w:r>
+      <w:r>
+        <w:rPr>
+          <w:color w:val="0070C0"/>
+        </w:rPr>
+        <w:br/>
+        <w:t>public boolean Unique();</w:t>
+      </w:r>
+    </w:p>
+    <w:p>
+      <w:pPr>
+        <w:rPr>
+          <w:color w:val="000000" w:themeColor="text1"/>
+        </w:rPr>
+      </w:pPr>
+      <w:r>
+        <w:rPr>
+          <w:color w:val="000000" w:themeColor="text1"/>
+        </w:rPr>
+        <w:t>These</w:t>
+      </w:r>
+      <w:r>
+        <w:rPr>
+          <w:color w:val="000000" w:themeColor="text1"/>
+        </w:rPr>
+        <w:t xml:space="preserve"> method</w:t>
+      </w:r>
+      <w:r>
+        <w:rPr>
+          <w:color w:val="000000" w:themeColor="text1"/>
+        </w:rPr>
+        <w:t xml:space="preserve">s set and get </w:t>
+      </w:r>
+      <w:r>
+        <w:rPr>
+          <w:color w:val="000000" w:themeColor="text1"/>
+        </w:rPr>
+        <w:t>whether the index is unique (no duplicate entries).</w:t>
+      </w:r>
+      <w:r>
+        <w:t xml:space="preserve"> </w:t>
+      </w:r>
+    </w:p>
+    <w:p>
+      <w:pPr>
+        <w:rPr>
+          <w:color w:val="0070C0"/>
+        </w:rPr>
+      </w:pPr>
+      <w:r>
+        <w:rPr>
+          <w:color w:val="0070C0"/>
+        </w:rPr>
+        <w:lastRenderedPageBreak/>
+        <w:t>p</w:t>
+      </w:r>
+      <w:r>
+        <w:rPr>
+          <w:color w:val="0070C0"/>
+        </w:rPr>
+        <w:t>ublic</w:t>
+      </w:r>
+      <w:r>
+        <w:rPr>
+          <w:color w:val="0070C0"/>
+        </w:rPr>
+        <w:t xml:space="preserve"> void AutoIncr( Boolean autoIncr );</w:t>
+      </w:r>
+      <w:r>
+        <w:rPr>
+          <w:color w:val="0070C0"/>
+        </w:rPr>
+        <w:br/>
+        <w:t>public boolean AutoIncr();</w:t>
+      </w:r>
+    </w:p>
+    <w:p>
+      <w:pPr>
+        <w:rPr>
+          <w:color w:val="000000" w:themeColor="text1"/>
+        </w:rPr>
+      </w:pPr>
+      <w:r>
+        <w:rPr>
+          <w:color w:val="000000" w:themeColor="text1"/>
+        </w:rPr>
+        <w:t>These</w:t>
+      </w:r>
+      <w:r>
+        <w:rPr>
+          <w:color w:val="000000" w:themeColor="text1"/>
+        </w:rPr>
+        <w:t xml:space="preserve"> method</w:t>
+      </w:r>
+      <w:r>
+        <w:rPr>
+          <w:color w:val="000000" w:themeColor="text1"/>
+        </w:rPr>
+        <w:t>s set and get</w:t>
+      </w:r>
+      <w:r>
+        <w:rPr>
+          <w:color w:val="000000" w:themeColor="text1"/>
+        </w:rPr>
+        <w:t xml:space="preserve"> </w:t>
+      </w:r>
+      <w:r>
+        <w:rPr>
+          <w:color w:val="000000" w:themeColor="text1"/>
+        </w:rPr>
+        <w:t>whether this is the internal id automatic increment index.</w:t>
+      </w:r>
+    </w:p>
+    <w:p>
+      <w:pPr>
+        <w:rPr>
+          <w:color w:val="0070C0"/>
+        </w:rPr>
+      </w:pPr>
+      <w:r>
+        <w:rPr>
+          <w:color w:val="0070C0"/>
+        </w:rPr>
+        <w:t>p</w:t>
+      </w:r>
+      <w:r>
+        <w:rPr>
+          <w:color w:val="0070C0"/>
+        </w:rPr>
+        <w:t>ublic</w:t>
+      </w:r>
+      <w:r>
+        <w:rPr>
+          <w:color w:val="0070C0"/>
+        </w:rPr>
+        <w:t xml:space="preserve"> void Name( String name );</w:t>
+      </w:r>
+      <w:r>
+        <w:rPr>
+          <w:color w:val="0070C0"/>
+        </w:rPr>
+        <w:br/>
+        <w:t>public String Name();</w:t>
+      </w:r>
+    </w:p>
+    <w:p>
+      <w:pPr>
+        <w:rPr>
+          <w:color w:val="000000" w:themeColor="text1"/>
+        </w:rPr>
+      </w:pPr>
+      <w:r>
+        <w:rPr>
+          <w:color w:val="000000" w:themeColor="text1"/>
+        </w:rPr>
+        <w:t>These</w:t>
+      </w:r>
+      <w:r>
+        <w:rPr>
+          <w:color w:val="000000" w:themeColor="text1"/>
+        </w:rPr>
+        <w:t xml:space="preserve"> method</w:t>
+      </w:r>
+      <w:r>
+        <w:rPr>
+          <w:color w:val="000000" w:themeColor="text1"/>
+        </w:rPr>
+        <w:t>s set and get</w:t>
+      </w:r>
+      <w:r>
+        <w:rPr>
+          <w:color w:val="000000" w:themeColor="text1"/>
+        </w:rPr>
+        <w:t xml:space="preserve"> </w:t>
+      </w:r>
+      <w:r>
+        <w:rPr>
+          <w:color w:val="000000" w:themeColor="text1"/>
+        </w:rPr>
+        <w:t>the name (e.g., column name being indexed) of the index.</w:t>
+      </w:r>
+    </w:p>
+    <w:p>
+      <w:pPr>
+        <w:pStyle w:val="Heading2"/>
+      </w:pPr>
+      <w:r>
+        <w:t>1.</w:t>
+      </w:r>
+      <w:r>
+        <w:t>4</w:t>
+      </w:r>
+      <w:r>
+        <w:t xml:space="preserve"> </w:t>
       </w:r>
       <w:r>
         <w:tab/>
@@ -311,719 +508,312 @@
     <w:p>
       <w:r>
         <w:br/>
-        <w:t>The following abstract methods are declared in the interface.</w:t>
-      </w:r>
-    </w:p>
-    <w:p>
-      <w:pPr>
-        <w:rPr>
-          <w:color w:val="0070C0"/>
-        </w:rPr>
-      </w:pPr>
-      <w:proofErr w:type="gramStart"/>
-      <w:r>
-        <w:rPr>
-          <w:color w:val="0070C0"/>
-        </w:rPr>
-        <w:t>p</w:t>
-      </w:r>
-      <w:r>
-        <w:rPr>
-          <w:color w:val="0070C0"/>
-        </w:rPr>
-        <w:t>ublic</w:t>
-      </w:r>
-      <w:proofErr w:type="gramEnd"/>
-      <w:r>
-        <w:rPr>
-          <w:color w:val="0070C0"/>
-        </w:rPr>
-        <w:t xml:space="preserve"> void Unique( </w:t>
-      </w:r>
-      <w:proofErr w:type="spellStart"/>
-      <w:r>
-        <w:rPr>
-          <w:color w:val="0070C0"/>
-        </w:rPr>
-        <w:t>b</w:t>
-      </w:r>
-      <w:r>
-        <w:rPr>
-          <w:color w:val="0070C0"/>
-        </w:rPr>
-        <w:t>oolean</w:t>
-      </w:r>
-      <w:proofErr w:type="spellEnd"/>
-      <w:r>
-        <w:rPr>
-          <w:color w:val="0070C0"/>
-        </w:rPr>
-        <w:t xml:space="preserve"> unique );</w:t>
-      </w:r>
-      <w:r>
-        <w:rPr>
-          <w:color w:val="0070C0"/>
-        </w:rPr>
-        <w:br/>
+        <w:t xml:space="preserve">The following abstract methods are declared in </w:t>
+      </w:r>
+      <w:r>
+        <w:t>the base class</w:t>
+      </w:r>
+      <w:r>
+        <w:t>.</w:t>
+      </w:r>
+    </w:p>
+    <w:p>
+      <w:pPr>
+        <w:rPr>
+          <w:color w:val="0070C0"/>
+        </w:rPr>
+      </w:pPr>
+      <w:r>
+        <w:rPr>
+          <w:color w:val="0070C0"/>
+        </w:rPr>
+        <w:t>public ArrayList&lt;int</w:t>
+      </w:r>
+      <w:r>
+        <w:rPr>
+          <w:color w:val="0070C0"/>
+        </w:rPr>
+        <w:t>[]&gt; Entries();</w:t>
+      </w:r>
+    </w:p>
+    <w:p>
+      <w:pPr>
+        <w:rPr>
+          <w:color w:val="000000" w:themeColor="text1"/>
+        </w:rPr>
+      </w:pPr>
+      <w:r>
+        <w:rPr>
+          <w:color w:val="000000" w:themeColor="text1"/>
+        </w:rPr>
+        <w:t>This method gets the list of index entries.</w:t>
+      </w:r>
+    </w:p>
+    <w:p>
+      <w:pPr>
+        <w:rPr>
+          <w:color w:val="0070C0"/>
+        </w:rPr>
+      </w:pPr>
+      <w:r>
+        <w:rPr>
+          <w:color w:val="0070C0"/>
+        </w:rPr>
+        <w:t>public long Add( int hash, int pos, int</w:t>
+      </w:r>
+      <w:r>
+        <w:rPr>
+          <w:color w:val="0070C0"/>
+        </w:rPr>
+        <w:t xml:space="preserve"> data );</w:t>
+      </w:r>
+    </w:p>
+    <w:p>
+      <w:r>
+        <w:t>This method adds an entry into the index. The argument hash is the hash key and the argument data is the hash comparator for validating against collisions. The argument pos is the offset into the data</w:t>
+      </w:r>
+      <w:r>
+        <w:t xml:space="preserve"> </w:t>
+      </w:r>
+      <w:r>
+        <w:t>store where the entry (or record) is located.</w:t>
+      </w:r>
+    </w:p>
+    <w:p>
+      <w:r>
+        <w:t>If unique is set, then the method will check if there is an existing entry. If so, then the entry is replaced with the new entry and the method returns the location of the previous entry in the data store; otherwise -1 is returned</w:t>
+      </w:r>
+      <w:r>
+        <w:t xml:space="preserve"> to indicate that no entry was replaced</w:t>
+      </w:r>
+      <w:r>
+        <w:t>.</w:t>
+      </w:r>
+    </w:p>
+    <w:p>
+      <w:r>
+        <w:rPr>
+          <w:color w:val="0070C0"/>
+        </w:rPr>
         <w:t xml:space="preserve">public </w:t>
       </w:r>
-      <w:proofErr w:type="spellStart"/>
-      <w:r>
-        <w:rPr>
-          <w:color w:val="0070C0"/>
-        </w:rPr>
-        <w:t>boolean</w:t>
-      </w:r>
-      <w:proofErr w:type="spellEnd"/>
-      <w:r>
-        <w:rPr>
-          <w:color w:val="0070C0"/>
-        </w:rPr>
-        <w:t xml:space="preserve"> Unique();</w:t>
-      </w:r>
-    </w:p>
-    <w:p>
-      <w:r>
-        <w:rPr>
-          <w:color w:val="000000" w:themeColor="text1"/>
-        </w:rPr>
-        <w:t>These</w:t>
-      </w:r>
-      <w:r>
-        <w:rPr>
-          <w:color w:val="000000" w:themeColor="text1"/>
-        </w:rPr>
-        <w:t xml:space="preserve"> method</w:t>
-      </w:r>
-      <w:r>
-        <w:rPr>
-          <w:color w:val="000000" w:themeColor="text1"/>
-        </w:rPr>
-        <w:t xml:space="preserve">s set and get </w:t>
-      </w:r>
-      <w:r>
-        <w:rPr>
-          <w:color w:val="000000" w:themeColor="text1"/>
-        </w:rPr>
-        <w:t>whether the index is unique (no duplicate entries).</w:t>
+      <w:r>
+        <w:rPr>
+          <w:color w:val="0070C0"/>
+        </w:rPr>
+        <w:t>Array</w:t>
+      </w:r>
+      <w:r>
+        <w:rPr>
+          <w:color w:val="0070C0"/>
+        </w:rPr>
+        <w:t>List&lt;Integer</w:t>
+      </w:r>
+      <w:r>
+        <w:rPr>
+          <w:color w:val="0070C0"/>
+        </w:rPr>
+        <w:t>&gt;</w:t>
+      </w:r>
+      <w:r>
+        <w:rPr>
+          <w:color w:val="0070C0"/>
+        </w:rPr>
+        <w:t xml:space="preserve"> Find( int hash, int</w:t>
+      </w:r>
+      <w:r>
+        <w:rPr>
+          <w:color w:val="0070C0"/>
+        </w:rPr>
+        <w:t xml:space="preserve"> data );</w:t>
+      </w:r>
+    </w:p>
+    <w:p>
+      <w:r>
+        <w:t xml:space="preserve">This method locates an entry in the index. If the arguments hash and data match </w:t>
+      </w:r>
+      <w:r>
+        <w:t xml:space="preserve">one or more </w:t>
+      </w:r>
+      <w:r>
+        <w:t>entr</w:t>
+      </w:r>
+      <w:r>
+        <w:t>ies</w:t>
+      </w:r>
+      <w:r>
+        <w:t xml:space="preserve"> in the index the corresponding pos value (offset in data</w:t>
       </w:r>
       <w:r>
         <w:t xml:space="preserve"> </w:t>
       </w:r>
-    </w:p>
-    <w:p>
-      <w:pPr>
-        <w:rPr>
-          <w:color w:val="0070C0"/>
-        </w:rPr>
-      </w:pPr>
-      <w:proofErr w:type="gramStart"/>
-      <w:r>
-        <w:rPr>
-          <w:color w:val="0070C0"/>
-        </w:rPr>
+      <w:r>
+        <w:t>store)</w:t>
+      </w:r>
+      <w:r>
+        <w:t xml:space="preserve"> of each matched entry</w:t>
+      </w:r>
+      <w:r>
+        <w:t xml:space="preserve"> is returned. Otherwise, if no entry is found </w:t>
+      </w:r>
+      <w:r>
+        <w:t>an empty list is returned.</w:t>
+      </w:r>
+    </w:p>
+    <w:p>
+      <w:r>
+        <w:rPr>
+          <w:color w:val="0070C0"/>
+        </w:rPr>
+        <w:t>public ArrayList&lt;Integer</w:t>
+      </w:r>
+      <w:r>
+        <w:rPr>
+          <w:color w:val="0070C0"/>
+        </w:rPr>
+        <w:t>&gt;</w:t>
+      </w:r>
+      <w:r>
+        <w:rPr>
+          <w:color w:val="0070C0"/>
+        </w:rPr>
+        <w:t xml:space="preserve"> Remove( int hash, int</w:t>
+      </w:r>
+      <w:r>
+        <w:rPr>
+          <w:color w:val="0070C0"/>
+        </w:rPr>
+        <w:t xml:space="preserve"> data );</w:t>
+      </w:r>
+    </w:p>
+    <w:p>
+      <w:pPr>
+        <w:rPr>
+          <w:color w:val="000000" w:themeColor="text1"/>
+        </w:rPr>
+      </w:pPr>
+      <w:r>
+        <w:rPr>
+          <w:color w:val="000000" w:themeColor="text1"/>
+        </w:rPr>
+        <w:t xml:space="preserve">This method removes </w:t>
+      </w:r>
+      <w:r>
+        <w:rPr>
+          <w:color w:val="000000" w:themeColor="text1"/>
+        </w:rPr>
+        <w:t>entries</w:t>
+      </w:r>
+      <w:r>
+        <w:rPr>
+          <w:color w:val="000000" w:themeColor="text1"/>
+        </w:rPr>
+        <w:t xml:space="preserve"> matching the hash code and data value.</w:t>
+      </w:r>
+      <w:r>
+        <w:rPr>
+          <w:color w:val="000000" w:themeColor="text1"/>
+        </w:rPr>
+        <w:t xml:space="preserve"> If one or more entries are</w:t>
+      </w:r>
+      <w:r>
+        <w:rPr>
+          <w:color w:val="000000" w:themeColor="text1"/>
+        </w:rPr>
+        <w:t xml:space="preserve"> removed, the offset in the data </w:t>
+      </w:r>
+      <w:r>
+        <w:rPr>
+          <w:color w:val="000000" w:themeColor="text1"/>
+        </w:rPr>
+        <w:t>store of the corresponding entries</w:t>
+      </w:r>
+      <w:r>
+        <w:rPr>
+          <w:color w:val="000000" w:themeColor="text1"/>
+        </w:rPr>
+        <w:t xml:space="preserve"> is returned; otherwise</w:t>
+      </w:r>
+      <w:r>
+        <w:rPr>
+          <w:color w:val="000000" w:themeColor="text1"/>
+        </w:rPr>
+        <w:t>, an empty list is returned</w:t>
+      </w:r>
+      <w:r>
+        <w:rPr>
+          <w:color w:val="000000" w:themeColor="text1"/>
+        </w:rPr>
+        <w:t>.</w:t>
+      </w:r>
+    </w:p>
+    <w:p>
+      <w:pPr>
+        <w:rPr>
+          <w:color w:val="0070C0"/>
+        </w:rPr>
+      </w:pPr>
+      <w:r>
+        <w:rPr>
+          <w:color w:val="0070C0"/>
+        </w:rPr>
+        <w:t>public int</w:t>
+      </w:r>
+      <w:r>
+        <w:rPr>
+          <w:color w:val="0070C0"/>
+        </w:rPr>
+        <w:t xml:space="preserve"> Pos( int nth );</w:t>
+      </w:r>
+    </w:p>
+    <w:p>
+      <w:pPr>
+        <w:rPr>
+          <w:color w:val="000000" w:themeColor="text1"/>
+        </w:rPr>
+      </w:pPr>
+      <w:r>
+        <w:rPr>
+          <w:color w:val="000000" w:themeColor="text1"/>
+        </w:rPr>
+        <w:t>This method returns the offset in the data</w:t>
+      </w:r>
+      <w:r>
+        <w:rPr>
+          <w:color w:val="000000" w:themeColor="text1"/>
+        </w:rPr>
+        <w:t xml:space="preserve"> </w:t>
+      </w:r>
+      <w:r>
+        <w:rPr>
+          <w:color w:val="000000" w:themeColor="text1"/>
+        </w:rPr>
+        <w:t>store for the record at the nth location in the index.</w:t>
+      </w:r>
+      <w:r>
+        <w:rPr>
+          <w:color w:val="000000" w:themeColor="text1"/>
+        </w:rPr>
+        <w:t xml:space="preserve"> If there is no such record, a -1 is returned.</w:t>
+      </w:r>
+    </w:p>
+    <w:p>
+      <w:pPr>
+        <w:pStyle w:val="Heading1"/>
+      </w:pPr>
+      <w:r>
         <w:lastRenderedPageBreak/>
-        <w:t>p</w:t>
-      </w:r>
-      <w:r>
-        <w:rPr>
-          <w:color w:val="0070C0"/>
-        </w:rPr>
-        <w:t>ublic</w:t>
-      </w:r>
-      <w:proofErr w:type="gramEnd"/>
-      <w:r>
-        <w:rPr>
-          <w:color w:val="0070C0"/>
-        </w:rPr>
-        <w:t xml:space="preserve"> void Name( String name );</w:t>
-      </w:r>
-      <w:r>
-        <w:rPr>
-          <w:color w:val="0070C0"/>
-        </w:rPr>
-        <w:br/>
-        <w:t>public String Name();</w:t>
-      </w:r>
-    </w:p>
-    <w:p>
-      <w:pPr>
-        <w:rPr>
-          <w:color w:val="000000" w:themeColor="text1"/>
-        </w:rPr>
-      </w:pPr>
-      <w:r>
-        <w:rPr>
-          <w:color w:val="000000" w:themeColor="text1"/>
-        </w:rPr>
-        <w:t>These</w:t>
-      </w:r>
-      <w:r>
-        <w:rPr>
-          <w:color w:val="000000" w:themeColor="text1"/>
-        </w:rPr>
-        <w:t xml:space="preserve"> method</w:t>
-      </w:r>
-      <w:r>
-        <w:rPr>
-          <w:color w:val="000000" w:themeColor="text1"/>
-        </w:rPr>
-        <w:t>s set and get</w:t>
-      </w:r>
-      <w:r>
-        <w:rPr>
-          <w:color w:val="000000" w:themeColor="text1"/>
-        </w:rPr>
-        <w:t xml:space="preserve"> </w:t>
-      </w:r>
-      <w:r>
-        <w:rPr>
-          <w:color w:val="000000" w:themeColor="text1"/>
-        </w:rPr>
-        <w:t>the name (e.g., column name being indexed) of the index.</w:t>
-      </w:r>
-    </w:p>
-    <w:p>
-      <w:pPr>
-        <w:rPr>
-          <w:color w:val="0070C0"/>
-        </w:rPr>
-      </w:pPr>
-      <w:proofErr w:type="gramStart"/>
-      <w:r>
-        <w:rPr>
-          <w:color w:val="0070C0"/>
-        </w:rPr>
-        <w:t>public</w:t>
-      </w:r>
-      <w:proofErr w:type="gramEnd"/>
-      <w:r>
-        <w:rPr>
-          <w:color w:val="0070C0"/>
-        </w:rPr>
-        <w:t xml:space="preserve"> </w:t>
-      </w:r>
-      <w:proofErr w:type="spellStart"/>
-      <w:r>
-        <w:rPr>
-          <w:color w:val="0070C0"/>
-        </w:rPr>
-        <w:t>ArrayList</w:t>
-      </w:r>
-      <w:proofErr w:type="spellEnd"/>
-      <w:r>
-        <w:rPr>
-          <w:color w:val="0070C0"/>
-        </w:rPr>
-        <w:t>&lt;</w:t>
-      </w:r>
-      <w:proofErr w:type="spellStart"/>
-      <w:r>
-        <w:rPr>
-          <w:color w:val="0070C0"/>
-        </w:rPr>
-        <w:t>int</w:t>
-      </w:r>
-      <w:proofErr w:type="spellEnd"/>
-      <w:r>
-        <w:rPr>
-          <w:color w:val="0070C0"/>
-        </w:rPr>
-        <w:t>[]&gt; Entries();</w:t>
-      </w:r>
-    </w:p>
-    <w:p>
-      <w:pPr>
-        <w:rPr>
-          <w:color w:val="000000" w:themeColor="text1"/>
-        </w:rPr>
-      </w:pPr>
-      <w:r>
-        <w:rPr>
-          <w:color w:val="000000" w:themeColor="text1"/>
-        </w:rPr>
-        <w:t>This method gets the list of index entries.</w:t>
-      </w:r>
-    </w:p>
-    <w:p>
-      <w:pPr>
-        <w:rPr>
-          <w:color w:val="0070C0"/>
-        </w:rPr>
-      </w:pPr>
-      <w:proofErr w:type="gramStart"/>
-      <w:r>
-        <w:rPr>
-          <w:color w:val="0070C0"/>
-        </w:rPr>
-        <w:t>public</w:t>
-      </w:r>
-      <w:proofErr w:type="gramEnd"/>
-      <w:r>
-        <w:rPr>
-          <w:color w:val="0070C0"/>
-        </w:rPr>
-        <w:t xml:space="preserve"> long Add( </w:t>
-      </w:r>
-      <w:proofErr w:type="spellStart"/>
-      <w:r>
-        <w:rPr>
-          <w:color w:val="0070C0"/>
-        </w:rPr>
-        <w:t>int</w:t>
-      </w:r>
-      <w:proofErr w:type="spellEnd"/>
-      <w:r>
-        <w:rPr>
-          <w:color w:val="0070C0"/>
-        </w:rPr>
-        <w:t xml:space="preserve"> hash, </w:t>
-      </w:r>
-      <w:proofErr w:type="spellStart"/>
-      <w:r>
-        <w:rPr>
-          <w:color w:val="0070C0"/>
-        </w:rPr>
-        <w:t>int</w:t>
-      </w:r>
-      <w:proofErr w:type="spellEnd"/>
-      <w:r>
-        <w:rPr>
-          <w:color w:val="0070C0"/>
-        </w:rPr>
-        <w:t xml:space="preserve"> </w:t>
-      </w:r>
-      <w:proofErr w:type="spellStart"/>
-      <w:r>
-        <w:rPr>
-          <w:color w:val="0070C0"/>
-        </w:rPr>
-        <w:t>pos</w:t>
-      </w:r>
-      <w:proofErr w:type="spellEnd"/>
-      <w:r>
-        <w:rPr>
-          <w:color w:val="0070C0"/>
-        </w:rPr>
-        <w:t xml:space="preserve">, </w:t>
-      </w:r>
-      <w:proofErr w:type="spellStart"/>
-      <w:r>
-        <w:rPr>
-          <w:color w:val="0070C0"/>
-        </w:rPr>
-        <w:t>int</w:t>
-      </w:r>
-      <w:proofErr w:type="spellEnd"/>
-      <w:r>
-        <w:rPr>
-          <w:color w:val="0070C0"/>
-        </w:rPr>
-        <w:t xml:space="preserve"> data );</w:t>
-      </w:r>
-    </w:p>
-    <w:p>
-      <w:r>
-        <w:t xml:space="preserve">This method adds an entry into the index. The argument hash is the hash key and the argument data is the hash comparator for validating against collisions. The argument </w:t>
-      </w:r>
-      <w:proofErr w:type="spellStart"/>
-      <w:r>
-        <w:t>pos</w:t>
-      </w:r>
-      <w:proofErr w:type="spellEnd"/>
-      <w:r>
-        <w:t xml:space="preserve"> </w:t>
-      </w:r>
-      <w:proofErr w:type="gramStart"/>
-      <w:r>
-        <w:t>is</w:t>
-      </w:r>
-      <w:proofErr w:type="gramEnd"/>
-      <w:r>
-        <w:t xml:space="preserve"> the offset into the data</w:t>
-      </w:r>
-      <w:r>
-        <w:t xml:space="preserve"> </w:t>
-      </w:r>
-      <w:r>
-        <w:t>store where the entry (or record) is located.</w:t>
-      </w:r>
-    </w:p>
-    <w:p>
-      <w:r>
-        <w:t>If unique is set, then the method will check if there is an existing entry. If so, then the entry is replaced with the new entry and the method returns the location of the previous entry in the data store; otherwise -1 is returned</w:t>
-      </w:r>
-      <w:r>
-        <w:t xml:space="preserve"> to indicate that no entry was replaced</w:t>
-      </w:r>
-      <w:r>
-        <w:t>.</w:t>
-      </w:r>
-    </w:p>
-    <w:p>
-      <w:proofErr w:type="gramStart"/>
-      <w:r>
-        <w:rPr>
-          <w:color w:val="0070C0"/>
-        </w:rPr>
-        <w:t>public</w:t>
-      </w:r>
-      <w:proofErr w:type="gramEnd"/>
-      <w:r>
-        <w:rPr>
-          <w:color w:val="0070C0"/>
-        </w:rPr>
-        <w:t xml:space="preserve"> </w:t>
-      </w:r>
-      <w:proofErr w:type="spellStart"/>
-      <w:r>
-        <w:rPr>
-          <w:color w:val="0070C0"/>
-        </w:rPr>
-        <w:t>Array</w:t>
-      </w:r>
-      <w:r>
-        <w:rPr>
-          <w:color w:val="0070C0"/>
-        </w:rPr>
-        <w:t>List</w:t>
-      </w:r>
-      <w:proofErr w:type="spellEnd"/>
-      <w:r>
-        <w:rPr>
-          <w:color w:val="0070C0"/>
-        </w:rPr>
-        <w:t>&lt;Integer</w:t>
-      </w:r>
-      <w:r>
-        <w:rPr>
-          <w:color w:val="0070C0"/>
-        </w:rPr>
-        <w:t>&gt;</w:t>
-      </w:r>
-      <w:r>
-        <w:rPr>
-          <w:color w:val="0070C0"/>
-        </w:rPr>
-        <w:t xml:space="preserve"> Find( </w:t>
-      </w:r>
-      <w:proofErr w:type="spellStart"/>
-      <w:r>
-        <w:rPr>
-          <w:color w:val="0070C0"/>
-        </w:rPr>
-        <w:t>int</w:t>
-      </w:r>
-      <w:proofErr w:type="spellEnd"/>
-      <w:r>
-        <w:rPr>
-          <w:color w:val="0070C0"/>
-        </w:rPr>
-        <w:t xml:space="preserve"> hash, </w:t>
-      </w:r>
-      <w:proofErr w:type="spellStart"/>
-      <w:r>
-        <w:rPr>
-          <w:color w:val="0070C0"/>
-        </w:rPr>
-        <w:t>int</w:t>
-      </w:r>
-      <w:proofErr w:type="spellEnd"/>
-      <w:r>
-        <w:rPr>
-          <w:color w:val="0070C0"/>
-        </w:rPr>
-        <w:t xml:space="preserve"> data );</w:t>
-      </w:r>
-    </w:p>
-    <w:p>
-      <w:r>
-        <w:t xml:space="preserve">This method locates an entry in the index. If the arguments hash and data match </w:t>
-      </w:r>
-      <w:r>
-        <w:t xml:space="preserve">one or more </w:t>
-      </w:r>
-      <w:r>
-        <w:t>entr</w:t>
-      </w:r>
-      <w:r>
-        <w:t>ies</w:t>
-      </w:r>
-      <w:r>
-        <w:t xml:space="preserve"> in the index the corresponding </w:t>
-      </w:r>
-      <w:proofErr w:type="spellStart"/>
-      <w:r>
-        <w:t>pos</w:t>
-      </w:r>
-      <w:proofErr w:type="spellEnd"/>
-      <w:r>
-        <w:t xml:space="preserve"> value (offset in data</w:t>
-      </w:r>
-      <w:r>
-        <w:t xml:space="preserve"> </w:t>
-      </w:r>
-      <w:r>
-        <w:t>store)</w:t>
-      </w:r>
-      <w:r>
-        <w:t xml:space="preserve"> of each matched entry</w:t>
-      </w:r>
-      <w:r>
-        <w:t xml:space="preserve"> is returned. Otherwise, if no entry is found </w:t>
-      </w:r>
-      <w:r>
-        <w:t>an empty list is returned.</w:t>
-      </w:r>
-    </w:p>
-    <w:p>
-      <w:proofErr w:type="gramStart"/>
-      <w:r>
-        <w:rPr>
-          <w:color w:val="0070C0"/>
-        </w:rPr>
-        <w:t>public</w:t>
-      </w:r>
-      <w:proofErr w:type="gramEnd"/>
-      <w:r>
-        <w:rPr>
-          <w:color w:val="0070C0"/>
-        </w:rPr>
-        <w:t xml:space="preserve"> </w:t>
-      </w:r>
-      <w:proofErr w:type="spellStart"/>
-      <w:r>
-        <w:rPr>
-          <w:color w:val="0070C0"/>
-        </w:rPr>
-        <w:t>ArrayList</w:t>
-      </w:r>
-      <w:proofErr w:type="spellEnd"/>
-      <w:r>
-        <w:rPr>
-          <w:color w:val="0070C0"/>
-        </w:rPr>
-        <w:t>&lt;Integer</w:t>
-      </w:r>
-      <w:r>
-        <w:rPr>
-          <w:color w:val="0070C0"/>
-        </w:rPr>
-        <w:t>&gt;</w:t>
-      </w:r>
-      <w:r>
-        <w:rPr>
-          <w:color w:val="0070C0"/>
-        </w:rPr>
-        <w:t xml:space="preserve"> Remove( </w:t>
-      </w:r>
-      <w:proofErr w:type="spellStart"/>
-      <w:r>
-        <w:rPr>
-          <w:color w:val="0070C0"/>
-        </w:rPr>
-        <w:t>int</w:t>
-      </w:r>
-      <w:proofErr w:type="spellEnd"/>
-      <w:r>
-        <w:rPr>
-          <w:color w:val="0070C0"/>
-        </w:rPr>
-        <w:t xml:space="preserve"> hash, </w:t>
-      </w:r>
-      <w:proofErr w:type="spellStart"/>
-      <w:r>
-        <w:rPr>
-          <w:color w:val="0070C0"/>
-        </w:rPr>
-        <w:t>int</w:t>
-      </w:r>
-      <w:proofErr w:type="spellEnd"/>
-      <w:r>
-        <w:rPr>
-          <w:color w:val="0070C0"/>
-        </w:rPr>
-        <w:t xml:space="preserve"> data );</w:t>
-      </w:r>
-    </w:p>
-    <w:p>
-      <w:pPr>
-        <w:rPr>
-          <w:color w:val="000000" w:themeColor="text1"/>
-        </w:rPr>
-      </w:pPr>
-      <w:r>
-        <w:rPr>
-          <w:color w:val="000000" w:themeColor="text1"/>
-        </w:rPr>
-        <w:t xml:space="preserve">This method removes </w:t>
-      </w:r>
-      <w:r>
-        <w:rPr>
-          <w:color w:val="000000" w:themeColor="text1"/>
-        </w:rPr>
-        <w:t>entries</w:t>
-      </w:r>
-      <w:r>
-        <w:rPr>
-          <w:color w:val="000000" w:themeColor="text1"/>
-        </w:rPr>
-        <w:t xml:space="preserve"> matching the hash code and data value.</w:t>
-      </w:r>
-      <w:r>
-        <w:rPr>
-          <w:color w:val="000000" w:themeColor="text1"/>
-        </w:rPr>
-        <w:t xml:space="preserve"> If one or more entries are</w:t>
-      </w:r>
-      <w:r>
-        <w:rPr>
-          <w:color w:val="000000" w:themeColor="text1"/>
-        </w:rPr>
-        <w:t xml:space="preserve"> removed, the offset in the data </w:t>
-      </w:r>
-      <w:r>
-        <w:rPr>
-          <w:color w:val="000000" w:themeColor="text1"/>
-        </w:rPr>
-        <w:t>store of the corresponding entries</w:t>
-      </w:r>
-      <w:r>
-        <w:rPr>
-          <w:color w:val="000000" w:themeColor="text1"/>
-        </w:rPr>
-        <w:t xml:space="preserve"> is returned; otherwise</w:t>
-      </w:r>
-      <w:r>
-        <w:rPr>
-          <w:color w:val="000000" w:themeColor="text1"/>
-        </w:rPr>
-        <w:t>, an empty list is returned</w:t>
-      </w:r>
-      <w:r>
-        <w:rPr>
-          <w:color w:val="000000" w:themeColor="text1"/>
-        </w:rPr>
-        <w:t>.</w:t>
-      </w:r>
-    </w:p>
-    <w:p>
-      <w:pPr>
-        <w:rPr>
-          <w:color w:val="0070C0"/>
-        </w:rPr>
-      </w:pPr>
-      <w:proofErr w:type="gramStart"/>
-      <w:r>
-        <w:rPr>
-          <w:color w:val="0070C0"/>
-        </w:rPr>
-        <w:t>public</w:t>
-      </w:r>
-      <w:proofErr w:type="gramEnd"/>
-      <w:r>
-        <w:rPr>
-          <w:color w:val="0070C0"/>
-        </w:rPr>
-        <w:t xml:space="preserve"> </w:t>
-      </w:r>
-      <w:proofErr w:type="spellStart"/>
-      <w:r>
-        <w:rPr>
-          <w:color w:val="0070C0"/>
-        </w:rPr>
-        <w:t>int</w:t>
-      </w:r>
-      <w:proofErr w:type="spellEnd"/>
-      <w:r>
-        <w:rPr>
-          <w:color w:val="0070C0"/>
-        </w:rPr>
-        <w:t xml:space="preserve"> </w:t>
-      </w:r>
-      <w:proofErr w:type="spellStart"/>
-      <w:r>
-        <w:rPr>
-          <w:color w:val="0070C0"/>
-        </w:rPr>
-        <w:t>Pos</w:t>
-      </w:r>
-      <w:proofErr w:type="spellEnd"/>
-      <w:r>
-        <w:rPr>
-          <w:color w:val="0070C0"/>
-        </w:rPr>
-        <w:t xml:space="preserve">( </w:t>
-      </w:r>
-      <w:proofErr w:type="spellStart"/>
-      <w:r>
-        <w:rPr>
-          <w:color w:val="0070C0"/>
-        </w:rPr>
-        <w:t>int</w:t>
-      </w:r>
-      <w:proofErr w:type="spellEnd"/>
-      <w:r>
-        <w:rPr>
-          <w:color w:val="0070C0"/>
-        </w:rPr>
-        <w:t xml:space="preserve"> nth );</w:t>
-      </w:r>
-    </w:p>
-    <w:p>
-      <w:pPr>
-        <w:rPr>
-          <w:color w:val="000000" w:themeColor="text1"/>
-        </w:rPr>
-      </w:pPr>
-      <w:r>
-        <w:rPr>
-          <w:color w:val="000000" w:themeColor="text1"/>
-        </w:rPr>
-        <w:t>This method returns the offset in the data</w:t>
-      </w:r>
-      <w:r>
-        <w:rPr>
-          <w:color w:val="000000" w:themeColor="text1"/>
-        </w:rPr>
-        <w:t xml:space="preserve"> </w:t>
-      </w:r>
-      <w:r>
-        <w:rPr>
-          <w:color w:val="000000" w:themeColor="text1"/>
-        </w:rPr>
-        <w:t>store for the record at the nth location in the index.</w:t>
-      </w:r>
-      <w:r>
-        <w:rPr>
-          <w:color w:val="000000" w:themeColor="text1"/>
-        </w:rPr>
-        <w:t xml:space="preserve"> If there is no such record, a -1 is returned.</w:t>
-      </w:r>
-    </w:p>
-    <w:p>
-      <w:pPr>
-        <w:pStyle w:val="Heading1"/>
-      </w:pPr>
-      <w:r>
         <w:t>2.</w:t>
       </w:r>
       <w:r>
         <w:tab/>
-      </w:r>
-      <w:proofErr w:type="spellStart"/>
-      <w:r>
         <w:t>Index</w:t>
       </w:r>
       <w:r>
-        <w:t>Linear</w:t>
-      </w:r>
-      <w:proofErr w:type="spellEnd"/>
-      <w:r>
-        <w:t xml:space="preserve"> </w:t>
-      </w:r>
-      <w:r>
-        <w:t>Implementation</w:t>
+        <w:t xml:space="preserve">Linear </w:t>
+      </w:r>
+      <w:r>
+        <w:t>Derived Class</w:t>
       </w:r>
     </w:p>
     <w:p>
@@ -1045,9 +835,8 @@
           <w:sz w:val="22"/>
           <w:szCs w:val="22"/>
         </w:rPr>
-        <w:t xml:space="preserve">The </w:t>
-      </w:r>
-      <w:proofErr w:type="spellStart"/>
+        <w:t>The Index</w:t>
+      </w:r>
       <w:r>
         <w:rPr>
           <w:rFonts w:asciiTheme="minorHAnsi" w:hAnsiTheme="minorHAnsi" w:cstheme="minorHAnsi"/>
@@ -1056,7 +845,7 @@
           <w:sz w:val="22"/>
           <w:szCs w:val="22"/>
         </w:rPr>
-        <w:t>Index</w:t>
+        <w:t>Linear</w:t>
       </w:r>
       <w:r>
         <w:rPr>
@@ -1066,9 +855,8 @@
           <w:sz w:val="22"/>
           <w:szCs w:val="22"/>
         </w:rPr>
-        <w:t>Linear</w:t>
-      </w:r>
-      <w:proofErr w:type="spellEnd"/>
+        <w:t xml:space="preserve"> class is </w:t>
+      </w:r>
       <w:r>
         <w:rPr>
           <w:rFonts w:asciiTheme="minorHAnsi" w:hAnsiTheme="minorHAnsi" w:cstheme="minorHAnsi"/>
@@ -1077,7 +865,7 @@
           <w:sz w:val="22"/>
           <w:szCs w:val="22"/>
         </w:rPr>
-        <w:t xml:space="preserve"> class is an implementation of the Index interface.</w:t>
+        <w:t>a derived class</w:t>
       </w:r>
       <w:r>
         <w:rPr>
@@ -1087,7 +875,7 @@
           <w:sz w:val="22"/>
           <w:szCs w:val="22"/>
         </w:rPr>
-        <w:t xml:space="preserve"> The implementation is found in the file Index</w:t>
+        <w:t xml:space="preserve"> of the Index </w:t>
       </w:r>
       <w:r>
         <w:rPr>
@@ -1097,7 +885,7 @@
           <w:sz w:val="22"/>
           <w:szCs w:val="22"/>
         </w:rPr>
-        <w:t>Linear</w:t>
+        <w:t>base class</w:t>
       </w:r>
       <w:r>
         <w:rPr>
@@ -1107,6 +895,36 @@
           <w:sz w:val="22"/>
           <w:szCs w:val="22"/>
         </w:rPr>
+        <w:t>.</w:t>
+      </w:r>
+      <w:r>
+        <w:rPr>
+          <w:rFonts w:asciiTheme="minorHAnsi" w:hAnsiTheme="minorHAnsi" w:cstheme="minorHAnsi"/>
+          <w:b w:val="0"/>
+          <w:color w:val="000000" w:themeColor="text1"/>
+          <w:sz w:val="22"/>
+          <w:szCs w:val="22"/>
+        </w:rPr>
+        <w:t xml:space="preserve"> The implementation is found in the file Index</w:t>
+      </w:r>
+      <w:r>
+        <w:rPr>
+          <w:rFonts w:asciiTheme="minorHAnsi" w:hAnsiTheme="minorHAnsi" w:cstheme="minorHAnsi"/>
+          <w:b w:val="0"/>
+          <w:color w:val="000000" w:themeColor="text1"/>
+          <w:sz w:val="22"/>
+          <w:szCs w:val="22"/>
+        </w:rPr>
+        <w:t>Linear</w:t>
+      </w:r>
+      <w:r>
+        <w:rPr>
+          <w:rFonts w:asciiTheme="minorHAnsi" w:hAnsiTheme="minorHAnsi" w:cstheme="minorHAnsi"/>
+          <w:b w:val="0"/>
+          <w:color w:val="000000" w:themeColor="text1"/>
+          <w:sz w:val="22"/>
+          <w:szCs w:val="22"/>
+        </w:rPr>
         <w:t>.java. This class defines the methods for implementing a serial linked list index, which is searched sequentially.</w:t>
       </w:r>
     </w:p>
@@ -1125,709 +943,229 @@
     <w:p>
       <w:r>
         <w:br/>
-        <w:t>The following fields are defined in the implementation.</w:t>
-      </w:r>
-    </w:p>
-    <w:p>
-      <w:proofErr w:type="gramStart"/>
-      <w:r>
-        <w:rPr>
-          <w:color w:val="0070C0"/>
+        <w:t xml:space="preserve">The following fields are defined in the </w:t>
+      </w:r>
+      <w:r>
+        <w:t>derived class</w:t>
+      </w:r>
+      <w:r>
+        <w:t>.</w:t>
+      </w:r>
+    </w:p>
+    <w:p>
+      <w:r>
+        <w:rPr>
+          <w:color w:val="0070C0"/>
+        </w:rPr>
+        <w:t>private ArrayList&lt;int[]&gt; index = new ArrayList&lt;int</w:t>
+      </w:r>
+      <w:r>
+        <w:rPr>
+          <w:color w:val="0070C0"/>
+        </w:rPr>
+        <w:t>[]&gt;();</w:t>
+      </w:r>
+      <w:r>
+        <w:tab/>
+      </w:r>
+      <w:r>
+        <w:rPr>
+          <w:color w:val="00B050"/>
+        </w:rPr>
+        <w:t>// in-memory storage</w:t>
+      </w:r>
+    </w:p>
+    <w:p>
+      <w:r>
+        <w:t>This field holds the index in memory. It is an array list of triplets, where each element is a long data type. The first element is the hash code, the second the offset in the data store of the corresponding entry, and the third is the data validation value.</w:t>
+      </w:r>
+    </w:p>
+    <w:p>
+      <w:pPr>
+        <w:pStyle w:val="Heading2"/>
+      </w:pPr>
+      <w:r>
+        <w:t>2.</w:t>
+      </w:r>
+      <w:r>
+        <w:t>2</w:t>
+      </w:r>
+      <w:r>
+        <w:t xml:space="preserve"> </w:t>
+      </w:r>
+      <w:r>
+        <w:tab/>
+      </w:r>
+      <w:r>
+        <w:t>Methods</w:t>
+      </w:r>
+    </w:p>
+    <w:p>
+      <w:r>
+        <w:br/>
+        <w:t xml:space="preserve">The following methods are implemented in the </w:t>
+      </w:r>
+      <w:r>
+        <w:t>derived class</w:t>
+      </w:r>
+      <w:r>
+        <w:t>.</w:t>
+      </w:r>
+    </w:p>
+    <w:p>
+      <w:pPr>
+        <w:rPr>
+          <w:color w:val="0070C0"/>
+        </w:rPr>
+      </w:pPr>
+      <w:r>
+        <w:rPr>
+          <w:color w:val="0070C0"/>
+        </w:rPr>
+        <w:t>public ArrayList&lt;int</w:t>
+      </w:r>
+      <w:r>
+        <w:rPr>
+          <w:color w:val="0070C0"/>
+        </w:rPr>
+        <w:t>[]&gt; Entries();</w:t>
+      </w:r>
+    </w:p>
+    <w:p>
+      <w:pPr>
+        <w:rPr>
+          <w:color w:val="000000" w:themeColor="text1"/>
+        </w:rPr>
+      </w:pPr>
+      <w:r>
+        <w:rPr>
+          <w:color w:val="000000" w:themeColor="text1"/>
+        </w:rPr>
+        <w:t>This method gets the list of index entries.</w:t>
+      </w:r>
+    </w:p>
+    <w:p>
+      <w:pPr>
+        <w:rPr>
+          <w:color w:val="0070C0"/>
+        </w:rPr>
+      </w:pPr>
+      <w:r>
+        <w:rPr>
+          <w:color w:val="0070C0"/>
+        </w:rPr>
+        <w:t>public int Add( int hash, int pos, int</w:t>
+      </w:r>
+      <w:r>
+        <w:rPr>
+          <w:color w:val="0070C0"/>
+        </w:rPr>
+        <w:t xml:space="preserve"> data );</w:t>
+      </w:r>
+    </w:p>
+    <w:p>
+      <w:r>
+        <w:t>This method adds an entry into the index. The argument hash is the hash key and the argument data is the hash comparator for validating against collisions. The argument pos is the offset into the data store where the entry (or record) is located.</w:t>
+      </w:r>
+    </w:p>
+    <w:p>
+      <w:r>
+        <w:t xml:space="preserve">If unique is set, then the method will check if there is an existing entry. If so, then the entry is replaced with the new entry, the hash code </w:t>
+      </w:r>
+      <w:r>
+        <w:t>is changed to 0xFFFFFFFF</w:t>
+      </w:r>
+      <w:r>
+        <w:t xml:space="preserve"> to indicate the entry is dirty, and the method returns the location of the previous entry in the data store; otherwise -1 is returned</w:t>
+      </w:r>
+      <w:r>
+        <w:t xml:space="preserve"> to indicate no entry was replaced</w:t>
+      </w:r>
+      <w:r>
+        <w:t xml:space="preserve">. </w:t>
+      </w:r>
+    </w:p>
+    <w:p>
+      <w:r>
+        <w:t xml:space="preserve">Each entry is added sequentially and is not sorted.  </w:t>
+      </w:r>
+    </w:p>
+    <w:p>
+      <w:r>
+        <w:rPr>
+          <w:color w:val="0070C0"/>
+        </w:rPr>
+        <w:t>public ArrayList&lt;Integer</w:t>
+      </w:r>
+      <w:r>
+        <w:rPr>
+          <w:color w:val="0070C0"/>
+        </w:rPr>
+        <w:t>&gt;</w:t>
+      </w:r>
+      <w:r>
+        <w:rPr>
+          <w:color w:val="0070C0"/>
+        </w:rPr>
+        <w:t xml:space="preserve"> Find( int hash, int</w:t>
+      </w:r>
+      <w:r>
+        <w:rPr>
+          <w:color w:val="0070C0"/>
+        </w:rPr>
+        <w:t xml:space="preserve"> data );</w:t>
+      </w:r>
+    </w:p>
+    <w:p>
+      <w:r>
+        <w:t xml:space="preserve">This method locates an entry in the index. </w:t>
+      </w:r>
+      <w:r>
+        <w:t>If the arguments hash and data match one or more entries in the index the corresponding pos value (offset in data store) of each matched entry is returned. Otherwise, if no entry is found an empty list is returned.</w:t>
+      </w:r>
+    </w:p>
+    <w:p>
+      <w:r>
+        <w:t>The index is searched sequentially.</w:t>
+      </w:r>
+    </w:p>
+    <w:p>
+      <w:r>
+        <w:rPr>
+          <w:color w:val="0070C0"/>
+        </w:rPr>
+        <w:t>public ArrayList&lt;Integer</w:t>
+      </w:r>
+      <w:r>
+        <w:rPr>
+          <w:color w:val="0070C0"/>
+        </w:rPr>
+        <w:t>&gt;</w:t>
+      </w:r>
+      <w:r>
+        <w:rPr>
+          <w:color w:val="0070C0"/>
+        </w:rPr>
+        <w:t xml:space="preserve"> Remove( int hash, int</w:t>
+      </w:r>
+      <w:r>
+        <w:rPr>
+          <w:color w:val="0070C0"/>
+        </w:rPr>
+        <w:t xml:space="preserve"> data );</w:t>
+      </w:r>
+    </w:p>
+    <w:p>
+      <w:pPr>
+        <w:rPr>
+          <w:color w:val="000000" w:themeColor="text1"/>
+        </w:rPr>
+      </w:pPr>
+      <w:r>
+        <w:rPr>
+          <w:color w:val="000000" w:themeColor="text1"/>
         </w:rPr>
         <w:lastRenderedPageBreak/>
-        <w:t>private</w:t>
-      </w:r>
-      <w:proofErr w:type="gramEnd"/>
-      <w:r>
-        <w:rPr>
-          <w:color w:val="0070C0"/>
-        </w:rPr>
-        <w:t xml:space="preserve"> </w:t>
-      </w:r>
-      <w:proofErr w:type="spellStart"/>
-      <w:r>
-        <w:rPr>
-          <w:color w:val="0070C0"/>
-        </w:rPr>
-        <w:t>ArrayList</w:t>
-      </w:r>
-      <w:proofErr w:type="spellEnd"/>
-      <w:r>
-        <w:rPr>
-          <w:color w:val="0070C0"/>
-        </w:rPr>
-        <w:t>&lt;</w:t>
-      </w:r>
-      <w:proofErr w:type="spellStart"/>
-      <w:r>
-        <w:rPr>
-          <w:color w:val="0070C0"/>
-        </w:rPr>
-        <w:t>int</w:t>
-      </w:r>
-      <w:proofErr w:type="spellEnd"/>
-      <w:r>
-        <w:rPr>
-          <w:color w:val="0070C0"/>
-        </w:rPr>
-        <w:t xml:space="preserve">[]&gt; index = new </w:t>
-      </w:r>
-      <w:proofErr w:type="spellStart"/>
-      <w:r>
-        <w:rPr>
-          <w:color w:val="0070C0"/>
-        </w:rPr>
-        <w:t>ArrayList</w:t>
-      </w:r>
-      <w:proofErr w:type="spellEnd"/>
-      <w:r>
-        <w:rPr>
-          <w:color w:val="0070C0"/>
-        </w:rPr>
-        <w:t>&lt;</w:t>
-      </w:r>
-      <w:proofErr w:type="spellStart"/>
-      <w:r>
-        <w:rPr>
-          <w:color w:val="0070C0"/>
-        </w:rPr>
-        <w:t>int</w:t>
-      </w:r>
-      <w:proofErr w:type="spellEnd"/>
-      <w:r>
-        <w:rPr>
-          <w:color w:val="0070C0"/>
-        </w:rPr>
-        <w:t>[]&gt;();</w:t>
-      </w:r>
-      <w:r>
-        <w:tab/>
-      </w:r>
-      <w:r>
-        <w:rPr>
-          <w:color w:val="00B050"/>
-        </w:rPr>
-        <w:t>// in-memory storage</w:t>
-      </w:r>
-    </w:p>
-    <w:p>
-      <w:r>
-        <w:t>This field holds the index in memory. It is an array list of triplets, where each element is a long data type. The first element is the hash code, the second the offset in the data store of the corresponding entry, and the third is the data validation value.</w:t>
-      </w:r>
-    </w:p>
-    <w:p>
-      <w:proofErr w:type="gramStart"/>
-      <w:r>
-        <w:rPr>
-          <w:color w:val="0070C0"/>
-        </w:rPr>
-        <w:t>private</w:t>
-      </w:r>
-      <w:proofErr w:type="gramEnd"/>
-      <w:r>
-        <w:rPr>
-          <w:color w:val="0070C0"/>
-        </w:rPr>
-        <w:t xml:space="preserve"> </w:t>
-      </w:r>
-      <w:proofErr w:type="spellStart"/>
-      <w:r>
-        <w:rPr>
-          <w:color w:val="0070C0"/>
-        </w:rPr>
-        <w:t>boolean</w:t>
-      </w:r>
-      <w:proofErr w:type="spellEnd"/>
-      <w:r>
-        <w:rPr>
-          <w:color w:val="0070C0"/>
-        </w:rPr>
-        <w:t xml:space="preserve"> unique = false;</w:t>
-      </w:r>
-      <w:r>
-        <w:rPr>
-          <w:color w:val="0070C0"/>
-        </w:rPr>
-        <w:tab/>
-      </w:r>
-      <w:r>
-        <w:tab/>
-      </w:r>
-      <w:r>
-        <w:tab/>
-      </w:r>
-      <w:r>
-        <w:tab/>
-      </w:r>
-      <w:r>
-        <w:tab/>
-      </w:r>
-      <w:r>
-        <w:rPr>
-          <w:color w:val="00B050"/>
-        </w:rPr>
-        <w:t>// required to be unique</w:t>
-      </w:r>
-    </w:p>
-    <w:p>
-      <w:r>
-        <w:t>This field indicates whether the index entries must be unique or not. If unique, then duplicates are not allowed.</w:t>
-      </w:r>
-    </w:p>
-    <w:p>
-      <w:pPr>
-        <w:pStyle w:val="Heading2"/>
-      </w:pPr>
-      <w:r>
-        <w:t>2.</w:t>
-      </w:r>
-      <w:r>
-        <w:t>2</w:t>
-      </w:r>
-      <w:r>
-        <w:t xml:space="preserve"> </w:t>
-      </w:r>
-      <w:r>
-        <w:tab/>
-      </w:r>
-      <w:r>
-        <w:t>Methods</w:t>
-      </w:r>
-    </w:p>
-    <w:p>
-      <w:r>
-        <w:br/>
-        <w:t>The following methods are implemented in the implementation.</w:t>
-      </w:r>
-    </w:p>
-    <w:p>
-      <w:pPr>
-        <w:rPr>
-          <w:color w:val="0070C0"/>
-        </w:rPr>
-      </w:pPr>
-      <w:proofErr w:type="gramStart"/>
-      <w:r>
-        <w:rPr>
-          <w:color w:val="0070C0"/>
-        </w:rPr>
-        <w:t>p</w:t>
-      </w:r>
-      <w:r>
-        <w:rPr>
-          <w:color w:val="0070C0"/>
-        </w:rPr>
-        <w:t>ublic</w:t>
-      </w:r>
-      <w:proofErr w:type="gramEnd"/>
-      <w:r>
-        <w:rPr>
-          <w:color w:val="0070C0"/>
-        </w:rPr>
-        <w:t xml:space="preserve"> void Unique( </w:t>
-      </w:r>
-      <w:proofErr w:type="spellStart"/>
-      <w:r>
-        <w:rPr>
-          <w:color w:val="0070C0"/>
-        </w:rPr>
-        <w:t>b</w:t>
-      </w:r>
-      <w:r>
-        <w:rPr>
-          <w:color w:val="0070C0"/>
-        </w:rPr>
-        <w:t>oolean</w:t>
-      </w:r>
-      <w:proofErr w:type="spellEnd"/>
-      <w:r>
-        <w:rPr>
-          <w:color w:val="0070C0"/>
-        </w:rPr>
-        <w:t xml:space="preserve"> unique );</w:t>
-      </w:r>
-      <w:r>
-        <w:rPr>
-          <w:color w:val="0070C0"/>
-        </w:rPr>
-        <w:br/>
-        <w:t>public Boolean Unique();</w:t>
-      </w:r>
-    </w:p>
-    <w:p>
-      <w:r>
-        <w:rPr>
-          <w:color w:val="000000" w:themeColor="text1"/>
-        </w:rPr>
-        <w:t>These</w:t>
-      </w:r>
-      <w:r>
-        <w:rPr>
-          <w:color w:val="000000" w:themeColor="text1"/>
-        </w:rPr>
-        <w:t xml:space="preserve"> method</w:t>
-      </w:r>
-      <w:r>
-        <w:rPr>
-          <w:color w:val="000000" w:themeColor="text1"/>
-        </w:rPr>
-        <w:t>s set and get</w:t>
-      </w:r>
-      <w:r>
-        <w:rPr>
-          <w:color w:val="000000" w:themeColor="text1"/>
-        </w:rPr>
-        <w:t xml:space="preserve"> whether the index is unique (no duplicate entries).</w:t>
-      </w:r>
-      <w:r>
-        <w:t xml:space="preserve"> </w:t>
-      </w:r>
-    </w:p>
-    <w:p>
-      <w:pPr>
-        <w:rPr>
-          <w:color w:val="0070C0"/>
-        </w:rPr>
-      </w:pPr>
-      <w:proofErr w:type="gramStart"/>
-      <w:r>
-        <w:rPr>
-          <w:color w:val="0070C0"/>
-        </w:rPr>
-        <w:t>p</w:t>
-      </w:r>
-      <w:r>
-        <w:rPr>
-          <w:color w:val="0070C0"/>
-        </w:rPr>
-        <w:t>ublic</w:t>
-      </w:r>
-      <w:proofErr w:type="gramEnd"/>
-      <w:r>
-        <w:rPr>
-          <w:color w:val="0070C0"/>
-        </w:rPr>
-        <w:t xml:space="preserve"> void Name( String name );</w:t>
-      </w:r>
-      <w:r>
-        <w:rPr>
-          <w:color w:val="0070C0"/>
-        </w:rPr>
-        <w:br/>
-        <w:t>public String Name();</w:t>
-      </w:r>
-    </w:p>
-    <w:p>
-      <w:pPr>
-        <w:rPr>
-          <w:color w:val="000000" w:themeColor="text1"/>
-        </w:rPr>
-      </w:pPr>
-      <w:r>
-        <w:rPr>
-          <w:color w:val="000000" w:themeColor="text1"/>
-        </w:rPr>
-        <w:t>These</w:t>
-      </w:r>
-      <w:r>
-        <w:rPr>
-          <w:color w:val="000000" w:themeColor="text1"/>
-        </w:rPr>
-        <w:t xml:space="preserve"> method</w:t>
-      </w:r>
-      <w:r>
-        <w:rPr>
-          <w:color w:val="000000" w:themeColor="text1"/>
-        </w:rPr>
-        <w:t>s set and get</w:t>
-      </w:r>
-      <w:r>
-        <w:rPr>
-          <w:color w:val="000000" w:themeColor="text1"/>
-        </w:rPr>
-        <w:t xml:space="preserve"> </w:t>
-      </w:r>
-      <w:r>
-        <w:rPr>
-          <w:color w:val="000000" w:themeColor="text1"/>
-        </w:rPr>
-        <w:t>the name (e.g., column name being indexed) of the index.</w:t>
-      </w:r>
-      <w:r>
-        <w:rPr>
-          <w:color w:val="000000" w:themeColor="text1"/>
-        </w:rPr>
-        <w:t xml:space="preserve"> </w:t>
-      </w:r>
-    </w:p>
-    <w:p>
-      <w:pPr>
-        <w:rPr>
-          <w:color w:val="0070C0"/>
-        </w:rPr>
-      </w:pPr>
-      <w:proofErr w:type="gramStart"/>
-      <w:r>
-        <w:rPr>
-          <w:color w:val="0070C0"/>
-        </w:rPr>
-        <w:t>public</w:t>
-      </w:r>
-      <w:proofErr w:type="gramEnd"/>
-      <w:r>
-        <w:rPr>
-          <w:color w:val="0070C0"/>
-        </w:rPr>
-        <w:t xml:space="preserve"> </w:t>
-      </w:r>
-      <w:proofErr w:type="spellStart"/>
-      <w:r>
-        <w:rPr>
-          <w:color w:val="0070C0"/>
-        </w:rPr>
-        <w:t>ArrayList</w:t>
-      </w:r>
-      <w:proofErr w:type="spellEnd"/>
-      <w:r>
-        <w:rPr>
-          <w:color w:val="0070C0"/>
-        </w:rPr>
-        <w:t>&lt;</w:t>
-      </w:r>
-      <w:proofErr w:type="spellStart"/>
-      <w:r>
-        <w:rPr>
-          <w:color w:val="0070C0"/>
-        </w:rPr>
-        <w:t>int</w:t>
-      </w:r>
-      <w:proofErr w:type="spellEnd"/>
-      <w:r>
-        <w:rPr>
-          <w:color w:val="0070C0"/>
-        </w:rPr>
-        <w:t>[]&gt; Entries();</w:t>
-      </w:r>
-    </w:p>
-    <w:p>
-      <w:pPr>
-        <w:rPr>
-          <w:color w:val="000000" w:themeColor="text1"/>
-        </w:rPr>
-      </w:pPr>
-      <w:r>
-        <w:rPr>
-          <w:color w:val="000000" w:themeColor="text1"/>
-        </w:rPr>
-        <w:t>This method gets the list of index entries.</w:t>
-      </w:r>
-    </w:p>
-    <w:p>
-      <w:pPr>
-        <w:rPr>
-          <w:color w:val="0070C0"/>
-        </w:rPr>
-      </w:pPr>
-      <w:proofErr w:type="gramStart"/>
-      <w:r>
-        <w:rPr>
-          <w:color w:val="0070C0"/>
-        </w:rPr>
-        <w:t>public</w:t>
-      </w:r>
-      <w:proofErr w:type="gramEnd"/>
-      <w:r>
-        <w:rPr>
-          <w:color w:val="0070C0"/>
-        </w:rPr>
-        <w:t xml:space="preserve"> </w:t>
-      </w:r>
-      <w:proofErr w:type="spellStart"/>
-      <w:r>
-        <w:rPr>
-          <w:color w:val="0070C0"/>
-        </w:rPr>
-        <w:t>int</w:t>
-      </w:r>
-      <w:proofErr w:type="spellEnd"/>
-      <w:r>
-        <w:rPr>
-          <w:color w:val="0070C0"/>
-        </w:rPr>
-        <w:t xml:space="preserve"> Add( </w:t>
-      </w:r>
-      <w:proofErr w:type="spellStart"/>
-      <w:r>
-        <w:rPr>
-          <w:color w:val="0070C0"/>
-        </w:rPr>
-        <w:t>int</w:t>
-      </w:r>
-      <w:proofErr w:type="spellEnd"/>
-      <w:r>
-        <w:rPr>
-          <w:color w:val="0070C0"/>
-        </w:rPr>
-        <w:t xml:space="preserve"> hash, </w:t>
-      </w:r>
-      <w:proofErr w:type="spellStart"/>
-      <w:r>
-        <w:rPr>
-          <w:color w:val="0070C0"/>
-        </w:rPr>
-        <w:t>int</w:t>
-      </w:r>
-      <w:proofErr w:type="spellEnd"/>
-      <w:r>
-        <w:rPr>
-          <w:color w:val="0070C0"/>
-        </w:rPr>
-        <w:t xml:space="preserve"> </w:t>
-      </w:r>
-      <w:proofErr w:type="spellStart"/>
-      <w:r>
-        <w:rPr>
-          <w:color w:val="0070C0"/>
-        </w:rPr>
-        <w:t>pos</w:t>
-      </w:r>
-      <w:proofErr w:type="spellEnd"/>
-      <w:r>
-        <w:rPr>
-          <w:color w:val="0070C0"/>
-        </w:rPr>
-        <w:t xml:space="preserve">, </w:t>
-      </w:r>
-      <w:proofErr w:type="spellStart"/>
-      <w:r>
-        <w:rPr>
-          <w:color w:val="0070C0"/>
-        </w:rPr>
-        <w:t>int</w:t>
-      </w:r>
-      <w:proofErr w:type="spellEnd"/>
-      <w:r>
-        <w:rPr>
-          <w:color w:val="0070C0"/>
-        </w:rPr>
-        <w:t xml:space="preserve"> data );</w:t>
-      </w:r>
-    </w:p>
-    <w:p>
-      <w:r>
-        <w:t xml:space="preserve">This method adds an entry into the index. The argument hash is the hash key and the argument data is the hash comparator for validating against collisions. The argument </w:t>
-      </w:r>
-      <w:proofErr w:type="spellStart"/>
-      <w:r>
-        <w:t>pos</w:t>
-      </w:r>
-      <w:proofErr w:type="spellEnd"/>
-      <w:r>
-        <w:t xml:space="preserve"> </w:t>
-      </w:r>
-      <w:proofErr w:type="gramStart"/>
-      <w:r>
-        <w:t>is</w:t>
-      </w:r>
-      <w:proofErr w:type="gramEnd"/>
-      <w:r>
-        <w:t xml:space="preserve"> the offset into the data store where the entry (or record) is located.</w:t>
-      </w:r>
-    </w:p>
-    <w:p>
-      <w:r>
-        <w:t xml:space="preserve">If unique is set, then the method will check if there is an existing entry. If so, then the entry is replaced with the new entry, the hash code </w:t>
-      </w:r>
-      <w:r>
-        <w:t>is changed to 0xFFFFFFFF</w:t>
-      </w:r>
-      <w:r>
-        <w:t xml:space="preserve"> to indicate the entry is dirty, and the method returns the location of the previous entry in the data store; otherwise -1 is returned</w:t>
-      </w:r>
-      <w:r>
-        <w:t xml:space="preserve"> to indicate no entry was replaced</w:t>
-      </w:r>
-      <w:r>
-        <w:t xml:space="preserve">. </w:t>
-      </w:r>
-    </w:p>
-    <w:p>
-      <w:r>
-        <w:t xml:space="preserve">Each entry is added sequentially and is not sorted.  </w:t>
-      </w:r>
-    </w:p>
-    <w:p>
-      <w:proofErr w:type="gramStart"/>
-      <w:r>
-        <w:rPr>
-          <w:color w:val="0070C0"/>
-        </w:rPr>
-        <w:t>public</w:t>
-      </w:r>
-      <w:proofErr w:type="gramEnd"/>
-      <w:r>
-        <w:rPr>
-          <w:color w:val="0070C0"/>
-        </w:rPr>
-        <w:t xml:space="preserve"> </w:t>
-      </w:r>
-      <w:proofErr w:type="spellStart"/>
-      <w:r>
-        <w:rPr>
-          <w:color w:val="0070C0"/>
-        </w:rPr>
-        <w:t>ArrayList</w:t>
-      </w:r>
-      <w:proofErr w:type="spellEnd"/>
-      <w:r>
-        <w:rPr>
-          <w:color w:val="0070C0"/>
-        </w:rPr>
-        <w:t>&lt;Integer</w:t>
-      </w:r>
-      <w:r>
-        <w:rPr>
-          <w:color w:val="0070C0"/>
-        </w:rPr>
-        <w:t>&gt;</w:t>
-      </w:r>
-      <w:r>
-        <w:rPr>
-          <w:color w:val="0070C0"/>
-        </w:rPr>
-        <w:t xml:space="preserve"> Find( </w:t>
-      </w:r>
-      <w:proofErr w:type="spellStart"/>
-      <w:r>
-        <w:rPr>
-          <w:color w:val="0070C0"/>
-        </w:rPr>
-        <w:t>int</w:t>
-      </w:r>
-      <w:proofErr w:type="spellEnd"/>
-      <w:r>
-        <w:rPr>
-          <w:color w:val="0070C0"/>
-        </w:rPr>
-        <w:t xml:space="preserve"> hash, </w:t>
-      </w:r>
-      <w:proofErr w:type="spellStart"/>
-      <w:r>
-        <w:rPr>
-          <w:color w:val="0070C0"/>
-        </w:rPr>
-        <w:t>int</w:t>
-      </w:r>
-      <w:proofErr w:type="spellEnd"/>
-      <w:r>
-        <w:rPr>
-          <w:color w:val="0070C0"/>
-        </w:rPr>
-        <w:t xml:space="preserve"> data );</w:t>
-      </w:r>
-    </w:p>
-    <w:p>
-      <w:r>
-        <w:t xml:space="preserve">This method locates an entry in the index. </w:t>
-      </w:r>
-      <w:r>
-        <w:t xml:space="preserve">If the arguments hash and data match one or more entries in the index the corresponding </w:t>
-      </w:r>
-      <w:proofErr w:type="spellStart"/>
-      <w:r>
-        <w:t>pos</w:t>
-      </w:r>
-      <w:proofErr w:type="spellEnd"/>
-      <w:r>
-        <w:t xml:space="preserve"> value (offset in data store) of each matched entry is returned. Otherwise, if no entry is found an empty list is returned.</w:t>
-      </w:r>
-    </w:p>
-    <w:p>
-      <w:r>
-        <w:lastRenderedPageBreak/>
-        <w:t>The index is searched sequentially.</w:t>
-      </w:r>
-    </w:p>
-    <w:p>
-      <w:proofErr w:type="gramStart"/>
-      <w:r>
-        <w:rPr>
-          <w:color w:val="0070C0"/>
-        </w:rPr>
-        <w:t>public</w:t>
-      </w:r>
-      <w:proofErr w:type="gramEnd"/>
-      <w:r>
-        <w:rPr>
-          <w:color w:val="0070C0"/>
-        </w:rPr>
-        <w:t xml:space="preserve"> </w:t>
-      </w:r>
-      <w:proofErr w:type="spellStart"/>
-      <w:r>
-        <w:rPr>
-          <w:color w:val="0070C0"/>
-        </w:rPr>
-        <w:t>ArrayList</w:t>
-      </w:r>
-      <w:proofErr w:type="spellEnd"/>
-      <w:r>
-        <w:rPr>
-          <w:color w:val="0070C0"/>
-        </w:rPr>
-        <w:t>&lt;Integer</w:t>
-      </w:r>
-      <w:r>
-        <w:rPr>
-          <w:color w:val="0070C0"/>
-        </w:rPr>
-        <w:t>&gt;</w:t>
-      </w:r>
-      <w:r>
-        <w:rPr>
-          <w:color w:val="0070C0"/>
-        </w:rPr>
-        <w:t xml:space="preserve"> Remove( </w:t>
-      </w:r>
-      <w:proofErr w:type="spellStart"/>
-      <w:r>
-        <w:rPr>
-          <w:color w:val="0070C0"/>
-        </w:rPr>
-        <w:t>int</w:t>
-      </w:r>
-      <w:proofErr w:type="spellEnd"/>
-      <w:r>
-        <w:rPr>
-          <w:color w:val="0070C0"/>
-        </w:rPr>
-        <w:t xml:space="preserve"> hash, </w:t>
-      </w:r>
-      <w:proofErr w:type="spellStart"/>
-      <w:r>
-        <w:rPr>
-          <w:color w:val="0070C0"/>
-        </w:rPr>
-        <w:t>int</w:t>
-      </w:r>
-      <w:proofErr w:type="spellEnd"/>
-      <w:r>
-        <w:rPr>
-          <w:color w:val="0070C0"/>
-        </w:rPr>
-        <w:t xml:space="preserve"> data );</w:t>
-      </w:r>
-    </w:p>
-    <w:p>
-      <w:pPr>
-        <w:rPr>
-          <w:color w:val="000000" w:themeColor="text1"/>
-        </w:rPr>
-      </w:pPr>
-      <w:r>
-        <w:rPr>
-          <w:color w:val="000000" w:themeColor="text1"/>
-        </w:rPr>
         <w:t xml:space="preserve">This method removes </w:t>
       </w:r>
       <w:r>
@@ -1855,61 +1193,17 @@
           <w:color w:val="0070C0"/>
         </w:rPr>
       </w:pPr>
-      <w:proofErr w:type="gramStart"/>
-      <w:r>
-        <w:rPr>
-          <w:color w:val="0070C0"/>
-        </w:rPr>
-        <w:t>public</w:t>
-      </w:r>
-      <w:proofErr w:type="gramEnd"/>
-      <w:r>
-        <w:rPr>
-          <w:color w:val="0070C0"/>
-        </w:rPr>
-        <w:t xml:space="preserve"> </w:t>
-      </w:r>
-      <w:proofErr w:type="spellStart"/>
-      <w:r>
-        <w:rPr>
-          <w:color w:val="0070C0"/>
-        </w:rPr>
-        <w:t>int</w:t>
-      </w:r>
-      <w:proofErr w:type="spellEnd"/>
-      <w:r>
-        <w:rPr>
-          <w:color w:val="0070C0"/>
-        </w:rPr>
-        <w:t xml:space="preserve"> </w:t>
-      </w:r>
-      <w:proofErr w:type="spellStart"/>
-      <w:r>
-        <w:rPr>
-          <w:color w:val="0070C0"/>
-        </w:rPr>
-        <w:t>Pos</w:t>
-      </w:r>
-      <w:proofErr w:type="spellEnd"/>
-      <w:r>
-        <w:rPr>
-          <w:color w:val="0070C0"/>
-        </w:rPr>
-        <w:t xml:space="preserve">( </w:t>
-      </w:r>
-      <w:proofErr w:type="spellStart"/>
-      <w:r>
-        <w:rPr>
-          <w:color w:val="0070C0"/>
-        </w:rPr>
-        <w:t>int</w:t>
-      </w:r>
-      <w:proofErr w:type="spellEnd"/>
-      <w:r>
-        <w:rPr>
-          <w:color w:val="0070C0"/>
-        </w:rPr>
-        <w:t xml:space="preserve"> nth );</w:t>
+      <w:r>
+        <w:rPr>
+          <w:color w:val="0070C0"/>
+        </w:rPr>
+        <w:t>public int</w:t>
+      </w:r>
+      <w:r>
+        <w:rPr>
+          <w:color w:val="0070C0"/>
+        </w:rPr>
+        <w:t xml:space="preserve"> Pos( int nth );</w:t>
       </w:r>
     </w:p>
     <w:p>

</xml_diff>